<commit_message>
Completed method. Should add images & equations.
</commit_message>
<xml_diff>
--- a/FinalProjectReport.docx
+++ b/FinalProjectReport.docx
@@ -200,15 +200,6 @@
         </w:rPr>
         <w:t>kinematics of a delta robot.</w:t>
       </w:r>
-    </w:p>
-    <w:p>
-      <w:pPr>
-        <w:rPr>
-          <w:rFonts w:ascii="Times New Roman" w:hAnsi="Times New Roman" w:cs="Times New Roman"/>
-          <w:sz w:val="22"/>
-          <w:szCs w:val="22"/>
-        </w:rPr>
-      </w:pPr>
     </w:p>
     <w:p>
       <w:pPr>
@@ -1247,33 +1238,7 @@
           <w:sz w:val="22"/>
           <w:szCs w:val="22"/>
         </w:rPr>
-        <w:t xml:space="preserve">This qualitative analysis of DOF estimation is backed up by the </w:t>
-      </w:r>
-      <w:proofErr w:type="spellStart"/>
-      <w:r>
-        <w:rPr>
-          <w:rFonts w:ascii="Times New Roman" w:hAnsi="Times New Roman" w:cs="Times New Roman"/>
-          <w:sz w:val="22"/>
-          <w:szCs w:val="22"/>
-        </w:rPr>
-        <w:t>Kutzbach</w:t>
-      </w:r>
-      <w:proofErr w:type="spellEnd"/>
-      <w:r>
-        <w:rPr>
-          <w:rFonts w:ascii="Times New Roman" w:hAnsi="Times New Roman" w:cs="Times New Roman"/>
-          <w:sz w:val="22"/>
-          <w:szCs w:val="22"/>
-        </w:rPr>
-        <w:t xml:space="preserve"> mobility equation</w:t>
-      </w:r>
-      <w:r>
-        <w:rPr>
-          <w:rFonts w:ascii="Times New Roman" w:hAnsi="Times New Roman" w:cs="Times New Roman"/>
-          <w:sz w:val="22"/>
-          <w:szCs w:val="22"/>
-        </w:rPr>
-        <w:t xml:space="preserve"> given below:</w:t>
+        <w:t>This qualitative analysis of DOF estimation is backed up by the Kutzbach mobility equation given below:</w:t>
       </w:r>
     </w:p>
     <w:p>
@@ -1358,16 +1323,9 @@
           <w:sz w:val="22"/>
           <w:szCs w:val="22"/>
         </w:rPr>
-        <w:t xml:space="preserve">N, </w:t>
-      </w:r>
-      <w:r>
-        <w:rPr>
-          <w:rFonts w:ascii="Times New Roman" w:hAnsi="Times New Roman" w:cs="Times New Roman"/>
-          <w:sz w:val="22"/>
-          <w:szCs w:val="22"/>
-        </w:rPr>
-        <w:t>J</w:t>
-      </w:r>
+        <w:t>N, J</w:t>
+      </w:r>
+      <w:proofErr w:type="gramStart"/>
       <w:r>
         <w:rPr>
           <w:rFonts w:ascii="Times New Roman" w:hAnsi="Times New Roman" w:cs="Times New Roman"/>
@@ -1375,7 +1333,24 @@
           <w:szCs w:val="22"/>
           <w:vertAlign w:val="subscript"/>
         </w:rPr>
-        <w:t>1</w:t>
+        <w:t xml:space="preserve">1 </w:t>
+      </w:r>
+      <w:r>
+        <w:rPr>
+          <w:rFonts w:ascii="Times New Roman" w:hAnsi="Times New Roman" w:cs="Times New Roman"/>
+          <w:sz w:val="22"/>
+          <w:szCs w:val="22"/>
+        </w:rPr>
+        <w:t>,</w:t>
+      </w:r>
+      <w:proofErr w:type="gramEnd"/>
+      <w:r>
+        <w:rPr>
+          <w:rFonts w:ascii="Times New Roman" w:hAnsi="Times New Roman" w:cs="Times New Roman"/>
+          <w:sz w:val="22"/>
+          <w:szCs w:val="22"/>
+        </w:rPr>
+        <w:t xml:space="preserve"> J</w:t>
       </w:r>
       <w:r>
         <w:rPr>
@@ -1384,7 +1359,114 @@
           <w:szCs w:val="22"/>
           <w:vertAlign w:val="subscript"/>
         </w:rPr>
-        <w:t xml:space="preserve"> </w:t>
+        <w:t xml:space="preserve">2 </w:t>
+      </w:r>
+      <w:r>
+        <w:rPr>
+          <w:rFonts w:ascii="Times New Roman" w:hAnsi="Times New Roman" w:cs="Times New Roman"/>
+          <w:sz w:val="22"/>
+          <w:szCs w:val="22"/>
+        </w:rPr>
+        <w:t>and J</w:t>
+      </w:r>
+      <w:r>
+        <w:rPr>
+          <w:rFonts w:ascii="Times New Roman" w:hAnsi="Times New Roman" w:cs="Times New Roman"/>
+          <w:sz w:val="22"/>
+          <w:szCs w:val="22"/>
+          <w:vertAlign w:val="subscript"/>
+        </w:rPr>
+        <w:t>3</w:t>
+      </w:r>
+      <w:r>
+        <w:rPr>
+          <w:rFonts w:ascii="Times New Roman" w:hAnsi="Times New Roman" w:cs="Times New Roman"/>
+          <w:sz w:val="22"/>
+          <w:szCs w:val="22"/>
+        </w:rPr>
+        <w:t xml:space="preserve"> as 14, 15, 0 and 0 (as per design of the delta robot) in the Kutzbach equation, we obtain a DOF of 3.</w:t>
+      </w:r>
+    </w:p>
+    <w:p>
+      <w:pPr>
+        <w:rPr>
+          <w:rFonts w:ascii="Times New Roman" w:hAnsi="Times New Roman" w:cs="Times New Roman"/>
+          <w:sz w:val="22"/>
+          <w:szCs w:val="22"/>
+        </w:rPr>
+      </w:pPr>
+    </w:p>
+    <w:p>
+      <w:pPr>
+        <w:rPr>
+          <w:rFonts w:ascii="Times New Roman" w:hAnsi="Times New Roman" w:cs="Times New Roman"/>
+          <w:b/>
+          <w:sz w:val="22"/>
+          <w:szCs w:val="22"/>
+        </w:rPr>
+      </w:pPr>
+      <w:r>
+        <w:rPr>
+          <w:rFonts w:ascii="Times New Roman" w:hAnsi="Times New Roman" w:cs="Times New Roman"/>
+          <w:b/>
+          <w:sz w:val="22"/>
+          <w:szCs w:val="22"/>
+        </w:rPr>
+        <w:t>METHOD:</w:t>
+      </w:r>
+    </w:p>
+    <w:p>
+      <w:pPr>
+        <w:jc w:val="both"/>
+        <w:rPr>
+          <w:rFonts w:ascii="Times New Roman" w:hAnsi="Times New Roman" w:cs="Times New Roman"/>
+          <w:sz w:val="22"/>
+          <w:szCs w:val="22"/>
+        </w:rPr>
+      </w:pPr>
+      <w:r>
+        <w:rPr>
+          <w:rFonts w:ascii="Times New Roman" w:hAnsi="Times New Roman" w:cs="Times New Roman"/>
+          <w:sz w:val="22"/>
+          <w:szCs w:val="22"/>
+        </w:rPr>
+        <w:t xml:space="preserve">The kinematic scheme of the delta robot is as illustrated below. The delta robot has 2 equilateral triangle platforms: moving platform with the end-effector, and stationary one with the motors. As evident from figure below, the joint angles are theta1, theta2 and theta3, the end-effector position is </w:t>
+      </w:r>
+      <w:proofErr w:type="spellStart"/>
+      <w:r>
+        <w:rPr>
+          <w:rFonts w:ascii="Times New Roman" w:hAnsi="Times New Roman" w:cs="Times New Roman"/>
+          <w:sz w:val="22"/>
+          <w:szCs w:val="22"/>
+        </w:rPr>
+        <w:t>E</w:t>
+      </w:r>
+      <w:r>
+        <w:rPr>
+          <w:rFonts w:ascii="Times New Roman" w:hAnsi="Times New Roman" w:cs="Times New Roman"/>
+          <w:sz w:val="22"/>
+          <w:szCs w:val="22"/>
+          <w:vertAlign w:val="subscript"/>
+        </w:rPr>
+        <w:t>o</w:t>
+      </w:r>
+      <w:proofErr w:type="spellEnd"/>
+      <w:r>
+        <w:rPr>
+          <w:rFonts w:ascii="Times New Roman" w:hAnsi="Times New Roman" w:cs="Times New Roman"/>
+          <w:sz w:val="22"/>
+          <w:szCs w:val="22"/>
+        </w:rPr>
+        <w:t xml:space="preserve"> (x</w:t>
+      </w:r>
+      <w:r>
+        <w:rPr>
+          <w:rFonts w:ascii="Times New Roman" w:hAnsi="Times New Roman" w:cs="Times New Roman"/>
+          <w:sz w:val="22"/>
+          <w:szCs w:val="22"/>
+          <w:vertAlign w:val="subscript"/>
+        </w:rPr>
+        <w:t>o</w:t>
       </w:r>
       <w:r>
         <w:rPr>
@@ -1394,13 +1476,14 @@
         </w:rPr>
         <w:t xml:space="preserve">, </w:t>
       </w:r>
-      <w:r>
-        <w:rPr>
-          <w:rFonts w:ascii="Times New Roman" w:hAnsi="Times New Roman" w:cs="Times New Roman"/>
-          <w:sz w:val="22"/>
-          <w:szCs w:val="22"/>
-        </w:rPr>
-        <w:t>J</w:t>
+      <w:proofErr w:type="spellStart"/>
+      <w:r>
+        <w:rPr>
+          <w:rFonts w:ascii="Times New Roman" w:hAnsi="Times New Roman" w:cs="Times New Roman"/>
+          <w:sz w:val="22"/>
+          <w:szCs w:val="22"/>
+        </w:rPr>
+        <w:t>y</w:t>
       </w:r>
       <w:r>
         <w:rPr>
@@ -1409,15 +1492,16 @@
           <w:szCs w:val="22"/>
           <w:vertAlign w:val="subscript"/>
         </w:rPr>
-        <w:t xml:space="preserve">2 </w:t>
-      </w:r>
-      <w:r>
-        <w:rPr>
-          <w:rFonts w:ascii="Times New Roman" w:hAnsi="Times New Roman" w:cs="Times New Roman"/>
-          <w:sz w:val="22"/>
-          <w:szCs w:val="22"/>
-        </w:rPr>
-        <w:t>and J</w:t>
+        <w:t>o</w:t>
+      </w:r>
+      <w:proofErr w:type="spellEnd"/>
+      <w:r>
+        <w:rPr>
+          <w:rFonts w:ascii="Times New Roman" w:hAnsi="Times New Roman" w:cs="Times New Roman"/>
+          <w:sz w:val="22"/>
+          <w:szCs w:val="22"/>
+        </w:rPr>
+        <w:t xml:space="preserve"> and z</w:t>
       </w:r>
       <w:r>
         <w:rPr>
@@ -1426,52 +1510,44 @@
           <w:szCs w:val="22"/>
           <w:vertAlign w:val="subscript"/>
         </w:rPr>
-        <w:t>3</w:t>
-      </w:r>
-      <w:r>
-        <w:rPr>
-          <w:rFonts w:ascii="Times New Roman" w:hAnsi="Times New Roman" w:cs="Times New Roman"/>
-          <w:sz w:val="22"/>
-          <w:szCs w:val="22"/>
-        </w:rPr>
-        <w:t xml:space="preserve"> as 14, 15, 0 and 0 (as per design of the delta robot) in the </w:t>
-      </w:r>
-      <w:proofErr w:type="spellStart"/>
-      <w:r>
-        <w:rPr>
-          <w:rFonts w:ascii="Times New Roman" w:hAnsi="Times New Roman" w:cs="Times New Roman"/>
-          <w:sz w:val="22"/>
-          <w:szCs w:val="22"/>
-        </w:rPr>
-        <w:t>Kutzbach</w:t>
-      </w:r>
-      <w:proofErr w:type="spellEnd"/>
-      <w:r>
-        <w:rPr>
-          <w:rFonts w:ascii="Times New Roman" w:hAnsi="Times New Roman" w:cs="Times New Roman"/>
-          <w:sz w:val="22"/>
-          <w:szCs w:val="22"/>
-        </w:rPr>
-        <w:t xml:space="preserve"> equation, we obtain a DOF of 3.</w:t>
-      </w:r>
-    </w:p>
-    <w:p>
-      <w:pPr>
-        <w:rPr>
-          <w:rFonts w:ascii="Times New Roman" w:hAnsi="Times New Roman" w:cs="Times New Roman"/>
-          <w:sz w:val="22"/>
-          <w:szCs w:val="22"/>
-        </w:rPr>
-      </w:pPr>
-    </w:p>
-    <w:p>
-      <w:pPr>
-        <w:rPr>
-          <w:rFonts w:ascii="Times New Roman" w:hAnsi="Times New Roman" w:cs="Times New Roman"/>
-          <w:sz w:val="22"/>
-          <w:szCs w:val="22"/>
-        </w:rPr>
-      </w:pPr>
+        <w:t>o</w:t>
+      </w:r>
+      <w:r>
+        <w:rPr>
+          <w:rFonts w:ascii="Times New Roman" w:hAnsi="Times New Roman" w:cs="Times New Roman"/>
+          <w:sz w:val="22"/>
+          <w:szCs w:val="22"/>
+        </w:rPr>
+        <w:t>).</w:t>
+      </w:r>
+    </w:p>
+    <w:p>
+      <w:pPr>
+        <w:jc w:val="both"/>
+        <w:rPr>
+          <w:rFonts w:ascii="Times New Roman" w:hAnsi="Times New Roman" w:cs="Times New Roman"/>
+          <w:sz w:val="22"/>
+          <w:szCs w:val="22"/>
+        </w:rPr>
+      </w:pPr>
+    </w:p>
+    <w:p>
+      <w:pPr>
+        <w:jc w:val="both"/>
+        <w:rPr>
+          <w:rFonts w:ascii="Times New Roman" w:hAnsi="Times New Roman" w:cs="Times New Roman"/>
+          <w:sz w:val="22"/>
+          <w:szCs w:val="22"/>
+        </w:rPr>
+      </w:pPr>
+      <w:r>
+        <w:rPr>
+          <w:rFonts w:ascii="Times New Roman" w:hAnsi="Times New Roman" w:cs="Times New Roman"/>
+          <w:sz w:val="22"/>
+          <w:szCs w:val="22"/>
+        </w:rPr>
+        <w:t>ADD KINEMATIC SCHEME FIGURE</w:t>
+      </w:r>
     </w:p>
     <w:p>
       <w:pPr>
@@ -1482,15 +1558,6 @@
           <w:szCs w:val="22"/>
         </w:rPr>
       </w:pPr>
-      <w:r>
-        <w:rPr>
-          <w:rFonts w:ascii="Times New Roman" w:hAnsi="Times New Roman" w:cs="Times New Roman"/>
-          <w:b/>
-          <w:sz w:val="22"/>
-          <w:szCs w:val="22"/>
-        </w:rPr>
-        <w:t>METHOD:</w:t>
-      </w:r>
     </w:p>
     <w:p>
       <w:pPr>
@@ -1501,18 +1568,1410 @@
         </w:numPr>
         <w:rPr>
           <w:rFonts w:ascii="Times New Roman" w:hAnsi="Times New Roman" w:cs="Times New Roman"/>
-          <w:sz w:val="22"/>
-          <w:szCs w:val="22"/>
-        </w:rPr>
-      </w:pPr>
-      <w:r>
-        <w:rPr>
-          <w:rFonts w:ascii="Times New Roman" w:hAnsi="Times New Roman" w:cs="Times New Roman"/>
-          <w:sz w:val="22"/>
-          <w:szCs w:val="22"/>
-        </w:rPr>
-        <w:t>Homogeneous Transformation - ?</w:t>
-      </w:r>
+          <w:b/>
+          <w:sz w:val="22"/>
+          <w:szCs w:val="22"/>
+        </w:rPr>
+      </w:pPr>
+      <w:r>
+        <w:rPr>
+          <w:rFonts w:ascii="Times New Roman" w:hAnsi="Times New Roman" w:cs="Times New Roman"/>
+          <w:b/>
+          <w:sz w:val="22"/>
+          <w:szCs w:val="22"/>
+        </w:rPr>
+        <w:t>Inverse Position</w:t>
+      </w:r>
+      <w:r>
+        <w:rPr>
+          <w:rFonts w:ascii="Times New Roman" w:hAnsi="Times New Roman" w:cs="Times New Roman"/>
+          <w:b/>
+          <w:sz w:val="22"/>
+          <w:szCs w:val="22"/>
+        </w:rPr>
+        <w:t xml:space="preserve"> Kinematics</w:t>
+      </w:r>
+      <w:r>
+        <w:rPr>
+          <w:rFonts w:ascii="Times New Roman" w:hAnsi="Times New Roman" w:cs="Times New Roman"/>
+          <w:b/>
+          <w:sz w:val="22"/>
+          <w:szCs w:val="22"/>
+        </w:rPr>
+        <w:t xml:space="preserve"> </w:t>
+      </w:r>
+      <w:r>
+        <w:rPr>
+          <w:rFonts w:ascii="Times New Roman" w:hAnsi="Times New Roman" w:cs="Times New Roman"/>
+          <w:b/>
+          <w:sz w:val="22"/>
+          <w:szCs w:val="22"/>
+        </w:rPr>
+        <w:t xml:space="preserve">for </w:t>
+      </w:r>
+      <w:r>
+        <w:rPr>
+          <w:rFonts w:ascii="Times New Roman" w:hAnsi="Times New Roman" w:cs="Times New Roman"/>
+          <w:b/>
+          <w:sz w:val="22"/>
+          <w:szCs w:val="22"/>
+        </w:rPr>
+        <w:t>Delta robot</w:t>
+      </w:r>
+      <w:r>
+        <w:rPr>
+          <w:rFonts w:ascii="Times New Roman" w:hAnsi="Times New Roman" w:cs="Times New Roman"/>
+          <w:b/>
+          <w:sz w:val="22"/>
+          <w:szCs w:val="22"/>
+        </w:rPr>
+        <w:t>:</w:t>
+      </w:r>
+      <w:r>
+        <w:rPr>
+          <w:rFonts w:ascii="Times New Roman" w:hAnsi="Times New Roman" w:cs="Times New Roman"/>
+          <w:b/>
+          <w:sz w:val="22"/>
+          <w:szCs w:val="22"/>
+        </w:rPr>
+        <w:t xml:space="preserve"> </w:t>
+      </w:r>
+    </w:p>
+    <w:p>
+      <w:pPr>
+        <w:pStyle w:val="ListParagraph"/>
+        <w:ind w:left="420"/>
+        <w:jc w:val="both"/>
+        <w:rPr>
+          <w:rFonts w:ascii="Times New Roman" w:hAnsi="Times New Roman" w:cs="Times New Roman"/>
+          <w:sz w:val="22"/>
+          <w:szCs w:val="22"/>
+        </w:rPr>
+      </w:pPr>
+      <w:r>
+        <w:rPr>
+          <w:rFonts w:ascii="Times New Roman" w:hAnsi="Times New Roman" w:cs="Times New Roman"/>
+          <w:sz w:val="22"/>
+          <w:szCs w:val="22"/>
+        </w:rPr>
+        <w:t xml:space="preserve">Given </w:t>
+      </w:r>
+      <w:r>
+        <w:rPr>
+          <w:rFonts w:ascii="Times New Roman" w:hAnsi="Times New Roman" w:cs="Times New Roman"/>
+          <w:sz w:val="22"/>
+          <w:szCs w:val="22"/>
+        </w:rPr>
+        <w:t xml:space="preserve">a desired end-effector position, the </w:t>
+      </w:r>
+      <w:r>
+        <w:rPr>
+          <w:rFonts w:ascii="Times New Roman" w:hAnsi="Times New Roman" w:cs="Times New Roman"/>
+          <w:sz w:val="22"/>
+          <w:szCs w:val="22"/>
+        </w:rPr>
+        <w:t xml:space="preserve">solution for </w:t>
+      </w:r>
+      <w:r>
+        <w:rPr>
+          <w:rFonts w:ascii="Times New Roman" w:hAnsi="Times New Roman" w:cs="Times New Roman"/>
+          <w:sz w:val="22"/>
+          <w:szCs w:val="22"/>
+        </w:rPr>
+        <w:t xml:space="preserve">joint angles </w:t>
+      </w:r>
+      <w:r>
+        <w:rPr>
+          <w:rFonts w:ascii="Times New Roman" w:hAnsi="Times New Roman" w:cs="Times New Roman"/>
+          <w:sz w:val="22"/>
+          <w:szCs w:val="22"/>
+        </w:rPr>
+        <w:t xml:space="preserve">of robot is inverse kinematics. For parallel robots, it is easier to identify the inverse kinematics solution before forward kinematics (as multiple forward solutions exist for </w:t>
+      </w:r>
+      <w:r>
+        <w:rPr>
+          <w:rFonts w:ascii="Times New Roman" w:hAnsi="Times New Roman" w:cs="Times New Roman"/>
+          <w:sz w:val="22"/>
+          <w:szCs w:val="22"/>
+        </w:rPr>
+        <w:t xml:space="preserve">parallel robots). Therefore, we will first solve for inverse position kinematics on the delta robot. </w:t>
+      </w:r>
+      <w:r>
+        <w:rPr>
+          <w:rFonts w:ascii="Times New Roman" w:hAnsi="Times New Roman" w:cs="Times New Roman"/>
+          <w:sz w:val="22"/>
+          <w:szCs w:val="22"/>
+        </w:rPr>
+        <w:t xml:space="preserve">We use the geometric approach to solve this problem as it is much simpler than the analytical approach. </w:t>
+      </w:r>
+    </w:p>
+    <w:p>
+      <w:pPr>
+        <w:pStyle w:val="ListParagraph"/>
+        <w:ind w:left="420"/>
+        <w:jc w:val="both"/>
+        <w:rPr>
+          <w:rFonts w:ascii="Times New Roman" w:hAnsi="Times New Roman" w:cs="Times New Roman"/>
+          <w:sz w:val="22"/>
+          <w:szCs w:val="22"/>
+        </w:rPr>
+      </w:pPr>
+      <w:r>
+        <w:rPr>
+          <w:rFonts w:ascii="Times New Roman" w:hAnsi="Times New Roman" w:cs="Times New Roman"/>
+          <w:sz w:val="22"/>
+          <w:szCs w:val="22"/>
+        </w:rPr>
+        <w:t>Consider the following parameters</w:t>
+      </w:r>
+      <w:r>
+        <w:rPr>
+          <w:rFonts w:ascii="Times New Roman" w:hAnsi="Times New Roman" w:cs="Times New Roman"/>
+          <w:sz w:val="22"/>
+          <w:szCs w:val="22"/>
+        </w:rPr>
+        <w:t xml:space="preserve"> that depend on robot geometry designed</w:t>
+      </w:r>
+      <w:r>
+        <w:rPr>
+          <w:rFonts w:ascii="Times New Roman" w:hAnsi="Times New Roman" w:cs="Times New Roman"/>
+          <w:sz w:val="22"/>
+          <w:szCs w:val="22"/>
+        </w:rPr>
+        <w:t>:</w:t>
+      </w:r>
+    </w:p>
+    <w:p>
+      <w:pPr>
+        <w:pStyle w:val="ListParagraph"/>
+        <w:numPr>
+          <w:ilvl w:val="0"/>
+          <w:numId w:val="8"/>
+        </w:numPr>
+        <w:jc w:val="both"/>
+        <w:rPr>
+          <w:rFonts w:ascii="Times New Roman" w:hAnsi="Times New Roman" w:cs="Times New Roman"/>
+          <w:sz w:val="22"/>
+          <w:szCs w:val="22"/>
+        </w:rPr>
+      </w:pPr>
+      <w:r>
+        <w:rPr>
+          <w:rFonts w:ascii="Times New Roman" w:hAnsi="Times New Roman" w:cs="Times New Roman"/>
+          <w:sz w:val="22"/>
+          <w:szCs w:val="22"/>
+        </w:rPr>
+        <w:t xml:space="preserve">f – </w:t>
+      </w:r>
+      <w:r>
+        <w:rPr>
+          <w:rFonts w:ascii="Times New Roman" w:hAnsi="Times New Roman" w:cs="Times New Roman"/>
+          <w:sz w:val="22"/>
+          <w:szCs w:val="22"/>
+        </w:rPr>
+        <w:t>fixed platform</w:t>
+      </w:r>
+      <w:r>
+        <w:rPr>
+          <w:rFonts w:ascii="Times New Roman" w:hAnsi="Times New Roman" w:cs="Times New Roman"/>
+          <w:sz w:val="22"/>
+          <w:szCs w:val="22"/>
+        </w:rPr>
+        <w:t xml:space="preserve"> equilateral triangle</w:t>
+      </w:r>
+    </w:p>
+    <w:p>
+      <w:pPr>
+        <w:pStyle w:val="ListParagraph"/>
+        <w:numPr>
+          <w:ilvl w:val="0"/>
+          <w:numId w:val="8"/>
+        </w:numPr>
+        <w:jc w:val="both"/>
+        <w:rPr>
+          <w:rFonts w:ascii="Times New Roman" w:hAnsi="Times New Roman" w:cs="Times New Roman"/>
+          <w:sz w:val="22"/>
+          <w:szCs w:val="22"/>
+        </w:rPr>
+      </w:pPr>
+      <w:r>
+        <w:rPr>
+          <w:rFonts w:ascii="Times New Roman" w:hAnsi="Times New Roman" w:cs="Times New Roman"/>
+          <w:sz w:val="22"/>
+          <w:szCs w:val="22"/>
+        </w:rPr>
+        <w:t>e – moving platform with end-effector</w:t>
+      </w:r>
+    </w:p>
+    <w:p>
+      <w:pPr>
+        <w:pStyle w:val="ListParagraph"/>
+        <w:numPr>
+          <w:ilvl w:val="0"/>
+          <w:numId w:val="8"/>
+        </w:numPr>
+        <w:jc w:val="both"/>
+        <w:rPr>
+          <w:rFonts w:ascii="Times New Roman" w:hAnsi="Times New Roman" w:cs="Times New Roman"/>
+          <w:sz w:val="22"/>
+          <w:szCs w:val="22"/>
+        </w:rPr>
+      </w:pPr>
+      <w:proofErr w:type="spellStart"/>
+      <w:r>
+        <w:rPr>
+          <w:rFonts w:ascii="Times New Roman" w:hAnsi="Times New Roman" w:cs="Times New Roman"/>
+          <w:sz w:val="22"/>
+          <w:szCs w:val="22"/>
+        </w:rPr>
+        <w:t>rf</w:t>
+      </w:r>
+      <w:proofErr w:type="spellEnd"/>
+      <w:r>
+        <w:rPr>
+          <w:rFonts w:ascii="Times New Roman" w:hAnsi="Times New Roman" w:cs="Times New Roman"/>
+          <w:sz w:val="22"/>
+          <w:szCs w:val="22"/>
+        </w:rPr>
+        <w:t xml:space="preserve"> </w:t>
+      </w:r>
+      <w:r>
+        <w:rPr>
+          <w:rFonts w:ascii="Times New Roman" w:hAnsi="Times New Roman" w:cs="Times New Roman"/>
+          <w:sz w:val="22"/>
+          <w:szCs w:val="22"/>
+        </w:rPr>
+        <w:t>– length of upper joint</w:t>
+      </w:r>
+    </w:p>
+    <w:p>
+      <w:pPr>
+        <w:pStyle w:val="ListParagraph"/>
+        <w:numPr>
+          <w:ilvl w:val="0"/>
+          <w:numId w:val="8"/>
+        </w:numPr>
+        <w:jc w:val="both"/>
+        <w:rPr>
+          <w:rFonts w:ascii="Times New Roman" w:hAnsi="Times New Roman" w:cs="Times New Roman"/>
+          <w:sz w:val="22"/>
+          <w:szCs w:val="22"/>
+        </w:rPr>
+      </w:pPr>
+      <w:r>
+        <w:rPr>
+          <w:rFonts w:ascii="Times New Roman" w:hAnsi="Times New Roman" w:cs="Times New Roman"/>
+          <w:sz w:val="22"/>
+          <w:szCs w:val="22"/>
+        </w:rPr>
+        <w:t>re</w:t>
+      </w:r>
+      <w:r>
+        <w:rPr>
+          <w:rFonts w:ascii="Times New Roman" w:hAnsi="Times New Roman" w:cs="Times New Roman"/>
+          <w:sz w:val="22"/>
+          <w:szCs w:val="22"/>
+        </w:rPr>
+        <w:t xml:space="preserve"> </w:t>
+      </w:r>
+      <w:r>
+        <w:rPr>
+          <w:rFonts w:ascii="Times New Roman" w:hAnsi="Times New Roman" w:cs="Times New Roman"/>
+          <w:sz w:val="22"/>
+          <w:szCs w:val="22"/>
+        </w:rPr>
+        <w:t>– length of parallelogram joint</w:t>
+      </w:r>
+    </w:p>
+    <w:p>
+      <w:pPr>
+        <w:jc w:val="both"/>
+        <w:rPr>
+          <w:rFonts w:ascii="Times New Roman" w:hAnsi="Times New Roman" w:cs="Times New Roman"/>
+          <w:sz w:val="22"/>
+          <w:szCs w:val="22"/>
+        </w:rPr>
+      </w:pPr>
+    </w:p>
+    <w:p>
+      <w:pPr>
+        <w:ind w:left="420"/>
+        <w:jc w:val="both"/>
+        <w:rPr>
+          <w:rFonts w:ascii="Times New Roman" w:hAnsi="Times New Roman" w:cs="Times New Roman"/>
+          <w:sz w:val="22"/>
+          <w:szCs w:val="22"/>
+        </w:rPr>
+      </w:pPr>
+      <w:r>
+        <w:rPr>
+          <w:rFonts w:ascii="Times New Roman" w:hAnsi="Times New Roman" w:cs="Times New Roman"/>
+          <w:sz w:val="22"/>
+          <w:szCs w:val="22"/>
+        </w:rPr>
+        <w:t xml:space="preserve">As the delta robot is designed to have a </w:t>
+      </w:r>
+      <w:r>
+        <w:rPr>
+          <w:rFonts w:ascii="Times New Roman" w:hAnsi="Times New Roman" w:cs="Times New Roman"/>
+          <w:sz w:val="22"/>
+          <w:szCs w:val="22"/>
+        </w:rPr>
+        <w:t>reference frame with its origin at the center of symmetry of the fixed triangle (as illustrated below)</w:t>
+      </w:r>
+      <w:r>
+        <w:rPr>
+          <w:rFonts w:ascii="Times New Roman" w:hAnsi="Times New Roman" w:cs="Times New Roman"/>
+          <w:sz w:val="22"/>
+          <w:szCs w:val="22"/>
+        </w:rPr>
+        <w:t>, the z-axis is always pointed towards the negative direction.</w:t>
+      </w:r>
+      <w:r>
+        <w:rPr>
+          <w:rFonts w:ascii="Times New Roman" w:hAnsi="Times New Roman" w:cs="Times New Roman"/>
+          <w:sz w:val="22"/>
+          <w:szCs w:val="22"/>
+        </w:rPr>
+        <w:t xml:space="preserve"> </w:t>
+      </w:r>
+    </w:p>
+    <w:p>
+      <w:pPr>
+        <w:ind w:left="420"/>
+        <w:jc w:val="both"/>
+        <w:rPr>
+          <w:rFonts w:ascii="Times New Roman" w:hAnsi="Times New Roman" w:cs="Times New Roman"/>
+          <w:sz w:val="22"/>
+          <w:szCs w:val="22"/>
+        </w:rPr>
+      </w:pPr>
+    </w:p>
+    <w:p>
+      <w:pPr>
+        <w:ind w:left="420"/>
+        <w:jc w:val="both"/>
+        <w:rPr>
+          <w:rFonts w:ascii="Times New Roman" w:hAnsi="Times New Roman" w:cs="Times New Roman"/>
+          <w:sz w:val="22"/>
+          <w:szCs w:val="22"/>
+        </w:rPr>
+      </w:pPr>
+      <w:r>
+        <w:rPr>
+          <w:rFonts w:ascii="Times New Roman" w:hAnsi="Times New Roman" w:cs="Times New Roman"/>
+          <w:sz w:val="22"/>
+          <w:szCs w:val="22"/>
+        </w:rPr>
+        <w:t xml:space="preserve">INSERT </w:t>
+      </w:r>
+      <w:r>
+        <w:rPr>
+          <w:rFonts w:ascii="Times New Roman" w:hAnsi="Times New Roman" w:cs="Times New Roman"/>
+          <w:sz w:val="22"/>
+          <w:szCs w:val="22"/>
+        </w:rPr>
+        <w:t>FIGURE</w:t>
+      </w:r>
+    </w:p>
+    <w:p>
+      <w:pPr>
+        <w:ind w:left="420"/>
+        <w:jc w:val="both"/>
+        <w:rPr>
+          <w:rFonts w:ascii="Times New Roman" w:hAnsi="Times New Roman" w:cs="Times New Roman"/>
+          <w:sz w:val="22"/>
+          <w:szCs w:val="22"/>
+        </w:rPr>
+      </w:pPr>
+    </w:p>
+    <w:p>
+      <w:pPr>
+        <w:ind w:left="420"/>
+        <w:jc w:val="both"/>
+        <w:rPr>
+          <w:rFonts w:ascii="Times New Roman" w:hAnsi="Times New Roman" w:cs="Times New Roman"/>
+          <w:sz w:val="22"/>
+          <w:szCs w:val="22"/>
+        </w:rPr>
+      </w:pPr>
+      <w:r>
+        <w:rPr>
+          <w:rFonts w:ascii="Times New Roman" w:hAnsi="Times New Roman" w:cs="Times New Roman"/>
+          <w:sz w:val="22"/>
+          <w:szCs w:val="22"/>
+        </w:rPr>
+        <w:t>J</w:t>
+      </w:r>
+      <w:r>
+        <w:rPr>
+          <w:rFonts w:ascii="Times New Roman" w:hAnsi="Times New Roman" w:cs="Times New Roman"/>
+          <w:sz w:val="22"/>
+          <w:szCs w:val="22"/>
+        </w:rPr>
+        <w:t>oint F</w:t>
+      </w:r>
+      <w:r>
+        <w:rPr>
+          <w:rFonts w:ascii="Times New Roman" w:hAnsi="Times New Roman" w:cs="Times New Roman"/>
+          <w:sz w:val="22"/>
+          <w:szCs w:val="22"/>
+          <w:vertAlign w:val="subscript"/>
+        </w:rPr>
+        <w:t>1</w:t>
+      </w:r>
+      <w:r>
+        <w:rPr>
+          <w:rFonts w:ascii="Times New Roman" w:hAnsi="Times New Roman" w:cs="Times New Roman"/>
+          <w:sz w:val="22"/>
+          <w:szCs w:val="22"/>
+        </w:rPr>
+        <w:t>J</w:t>
+      </w:r>
+      <w:r>
+        <w:rPr>
+          <w:rFonts w:ascii="Times New Roman" w:hAnsi="Times New Roman" w:cs="Times New Roman"/>
+          <w:sz w:val="22"/>
+          <w:szCs w:val="22"/>
+          <w:vertAlign w:val="subscript"/>
+        </w:rPr>
+        <w:t>1</w:t>
+      </w:r>
+      <w:r>
+        <w:rPr>
+          <w:rFonts w:ascii="Times New Roman" w:hAnsi="Times New Roman" w:cs="Times New Roman"/>
+          <w:sz w:val="22"/>
+          <w:szCs w:val="22"/>
+        </w:rPr>
+        <w:t xml:space="preserve"> </w:t>
+      </w:r>
+      <w:r>
+        <w:rPr>
+          <w:rFonts w:ascii="Times New Roman" w:hAnsi="Times New Roman" w:cs="Times New Roman"/>
+          <w:sz w:val="22"/>
+          <w:szCs w:val="22"/>
+        </w:rPr>
+        <w:t>can only rotate in YZ plane, hence tracing a circle</w:t>
+      </w:r>
+      <w:r>
+        <w:rPr>
+          <w:rFonts w:ascii="Times New Roman" w:hAnsi="Times New Roman" w:cs="Times New Roman"/>
+          <w:sz w:val="22"/>
+          <w:szCs w:val="22"/>
+        </w:rPr>
+        <w:t xml:space="preserve"> (as illustrated in figure below)</w:t>
+      </w:r>
+      <w:r>
+        <w:rPr>
+          <w:rFonts w:ascii="Times New Roman" w:hAnsi="Times New Roman" w:cs="Times New Roman"/>
+          <w:sz w:val="22"/>
+          <w:szCs w:val="22"/>
+        </w:rPr>
+        <w:t xml:space="preserve"> </w:t>
+      </w:r>
+      <w:r>
+        <w:rPr>
+          <w:rFonts w:ascii="Times New Roman" w:hAnsi="Times New Roman" w:cs="Times New Roman"/>
+          <w:sz w:val="22"/>
+          <w:szCs w:val="22"/>
+        </w:rPr>
+        <w:t>at</w:t>
+      </w:r>
+      <w:r>
+        <w:rPr>
+          <w:rFonts w:ascii="Times New Roman" w:hAnsi="Times New Roman" w:cs="Times New Roman"/>
+          <w:sz w:val="22"/>
+          <w:szCs w:val="22"/>
+        </w:rPr>
+        <w:t xml:space="preserve"> center at F</w:t>
+      </w:r>
+      <w:r>
+        <w:rPr>
+          <w:rFonts w:ascii="Times New Roman" w:hAnsi="Times New Roman" w:cs="Times New Roman"/>
+          <w:sz w:val="22"/>
+          <w:szCs w:val="22"/>
+          <w:vertAlign w:val="subscript"/>
+        </w:rPr>
+        <w:t>1</w:t>
+      </w:r>
+      <w:r>
+        <w:rPr>
+          <w:rFonts w:ascii="Times New Roman" w:hAnsi="Times New Roman" w:cs="Times New Roman"/>
+          <w:sz w:val="22"/>
+          <w:szCs w:val="22"/>
+        </w:rPr>
+        <w:t xml:space="preserve"> with radius rf. </w:t>
+      </w:r>
+      <w:r>
+        <w:rPr>
+          <w:rFonts w:ascii="Times New Roman" w:hAnsi="Times New Roman" w:cs="Times New Roman"/>
+          <w:sz w:val="22"/>
+          <w:szCs w:val="22"/>
+        </w:rPr>
+        <w:t>J</w:t>
+      </w:r>
+      <w:r>
+        <w:rPr>
+          <w:rFonts w:ascii="Times New Roman" w:hAnsi="Times New Roman" w:cs="Times New Roman"/>
+          <w:sz w:val="22"/>
+          <w:szCs w:val="22"/>
+          <w:vertAlign w:val="subscript"/>
+        </w:rPr>
+        <w:t>1</w:t>
+      </w:r>
+      <w:r>
+        <w:rPr>
+          <w:rFonts w:ascii="Times New Roman" w:hAnsi="Times New Roman" w:cs="Times New Roman"/>
+          <w:sz w:val="22"/>
+          <w:szCs w:val="22"/>
+        </w:rPr>
+        <w:t xml:space="preserve"> and E</w:t>
+      </w:r>
+      <w:r>
+        <w:rPr>
+          <w:rFonts w:ascii="Times New Roman" w:hAnsi="Times New Roman" w:cs="Times New Roman"/>
+          <w:sz w:val="22"/>
+          <w:szCs w:val="22"/>
+          <w:vertAlign w:val="subscript"/>
+        </w:rPr>
+        <w:t>1</w:t>
+      </w:r>
+      <w:r>
+        <w:rPr>
+          <w:rFonts w:ascii="Times New Roman" w:hAnsi="Times New Roman" w:cs="Times New Roman"/>
+          <w:sz w:val="22"/>
+          <w:szCs w:val="22"/>
+        </w:rPr>
+        <w:t xml:space="preserve"> are the universal joints.</w:t>
+      </w:r>
+      <w:r>
+        <w:rPr>
+          <w:rFonts w:ascii="Times New Roman" w:hAnsi="Times New Roman" w:cs="Times New Roman"/>
+          <w:sz w:val="22"/>
+          <w:szCs w:val="22"/>
+        </w:rPr>
+        <w:t xml:space="preserve"> Similarly, the joint E</w:t>
+      </w:r>
+      <w:r>
+        <w:rPr>
+          <w:rFonts w:ascii="Times New Roman" w:hAnsi="Times New Roman" w:cs="Times New Roman"/>
+          <w:sz w:val="22"/>
+          <w:szCs w:val="22"/>
+          <w:vertAlign w:val="subscript"/>
+        </w:rPr>
+        <w:t>1</w:t>
+      </w:r>
+      <w:r>
+        <w:rPr>
+          <w:rFonts w:ascii="Times New Roman" w:hAnsi="Times New Roman" w:cs="Times New Roman"/>
+          <w:sz w:val="22"/>
+          <w:szCs w:val="22"/>
+        </w:rPr>
+        <w:t xml:space="preserve"> and J</w:t>
+      </w:r>
+      <w:r>
+        <w:rPr>
+          <w:rFonts w:ascii="Times New Roman" w:hAnsi="Times New Roman" w:cs="Times New Roman"/>
+          <w:sz w:val="22"/>
+          <w:szCs w:val="22"/>
+          <w:vertAlign w:val="subscript"/>
+        </w:rPr>
+        <w:t>1</w:t>
+      </w:r>
+      <w:r>
+        <w:rPr>
+          <w:rFonts w:ascii="Times New Roman" w:hAnsi="Times New Roman" w:cs="Times New Roman"/>
+          <w:sz w:val="22"/>
+          <w:szCs w:val="22"/>
+        </w:rPr>
+        <w:t xml:space="preserve"> can trace a </w:t>
+      </w:r>
+      <w:r>
+        <w:rPr>
+          <w:rFonts w:ascii="Times New Roman" w:hAnsi="Times New Roman" w:cs="Times New Roman"/>
+          <w:sz w:val="22"/>
+          <w:szCs w:val="22"/>
+        </w:rPr>
+        <w:t>sphere</w:t>
+      </w:r>
+      <w:r>
+        <w:rPr>
+          <w:rFonts w:ascii="Times New Roman" w:hAnsi="Times New Roman" w:cs="Times New Roman"/>
+          <w:sz w:val="22"/>
+          <w:szCs w:val="22"/>
+        </w:rPr>
+        <w:t xml:space="preserve"> relative to E</w:t>
+      </w:r>
+      <w:r>
+        <w:rPr>
+          <w:rFonts w:ascii="Times New Roman" w:hAnsi="Times New Roman" w:cs="Times New Roman"/>
+          <w:sz w:val="22"/>
+          <w:szCs w:val="22"/>
+          <w:vertAlign w:val="subscript"/>
+        </w:rPr>
+        <w:t>1</w:t>
+      </w:r>
+      <w:r>
+        <w:rPr>
+          <w:rFonts w:ascii="Times New Roman" w:hAnsi="Times New Roman" w:cs="Times New Roman"/>
+          <w:sz w:val="22"/>
+          <w:szCs w:val="22"/>
+        </w:rPr>
+        <w:t xml:space="preserve"> </w:t>
+      </w:r>
+      <w:r>
+        <w:rPr>
+          <w:rFonts w:ascii="Times New Roman" w:hAnsi="Times New Roman" w:cs="Times New Roman"/>
+          <w:sz w:val="22"/>
+          <w:szCs w:val="22"/>
+        </w:rPr>
+        <w:t>at</w:t>
+      </w:r>
+      <w:r>
+        <w:rPr>
+          <w:rFonts w:ascii="Times New Roman" w:hAnsi="Times New Roman" w:cs="Times New Roman"/>
+          <w:sz w:val="22"/>
+          <w:szCs w:val="22"/>
+        </w:rPr>
+        <w:t xml:space="preserve"> center </w:t>
+      </w:r>
+      <w:r>
+        <w:rPr>
+          <w:rFonts w:ascii="Times New Roman" w:hAnsi="Times New Roman" w:cs="Times New Roman"/>
+          <w:sz w:val="22"/>
+          <w:szCs w:val="22"/>
+        </w:rPr>
+        <w:t>E</w:t>
+      </w:r>
+      <w:r>
+        <w:rPr>
+          <w:rFonts w:ascii="Times New Roman" w:hAnsi="Times New Roman" w:cs="Times New Roman"/>
+          <w:sz w:val="22"/>
+          <w:szCs w:val="22"/>
+          <w:vertAlign w:val="subscript"/>
+        </w:rPr>
+        <w:t>1</w:t>
+      </w:r>
+      <w:r>
+        <w:rPr>
+          <w:rFonts w:ascii="Times New Roman" w:hAnsi="Times New Roman" w:cs="Times New Roman"/>
+          <w:sz w:val="22"/>
+          <w:szCs w:val="22"/>
+        </w:rPr>
+        <w:t xml:space="preserve"> and radius </w:t>
+      </w:r>
+      <w:r>
+        <w:rPr>
+          <w:rFonts w:ascii="Times New Roman" w:hAnsi="Times New Roman" w:cs="Times New Roman"/>
+          <w:sz w:val="22"/>
+          <w:szCs w:val="22"/>
+        </w:rPr>
+        <w:t>re</w:t>
+      </w:r>
+      <w:r>
+        <w:rPr>
+          <w:rFonts w:ascii="Times New Roman" w:hAnsi="Times New Roman" w:cs="Times New Roman"/>
+          <w:sz w:val="22"/>
+          <w:szCs w:val="22"/>
+        </w:rPr>
+        <w:t>.</w:t>
+      </w:r>
+      <w:r>
+        <w:rPr>
+          <w:rFonts w:ascii="Times New Roman" w:hAnsi="Times New Roman" w:cs="Times New Roman"/>
+          <w:sz w:val="22"/>
+          <w:szCs w:val="22"/>
+        </w:rPr>
+        <w:t xml:space="preserve"> The intersection of the formed sphe</w:t>
+      </w:r>
+      <w:r>
+        <w:rPr>
+          <w:rFonts w:ascii="Times New Roman" w:hAnsi="Times New Roman" w:cs="Times New Roman"/>
+          <w:sz w:val="22"/>
+          <w:szCs w:val="22"/>
+        </w:rPr>
+        <w:t>re and YZ plane of the robot is</w:t>
+      </w:r>
+      <w:r>
+        <w:rPr>
+          <w:rFonts w:ascii="Times New Roman" w:hAnsi="Times New Roman" w:cs="Times New Roman"/>
+          <w:sz w:val="22"/>
+          <w:szCs w:val="22"/>
+        </w:rPr>
+        <w:t xml:space="preserve"> circle </w:t>
+      </w:r>
+      <w:r>
+        <w:rPr>
+          <w:rFonts w:ascii="Times New Roman" w:hAnsi="Times New Roman" w:cs="Times New Roman"/>
+          <w:sz w:val="22"/>
+          <w:szCs w:val="22"/>
+        </w:rPr>
+        <w:t>at</w:t>
+      </w:r>
+      <w:r>
+        <w:rPr>
+          <w:rFonts w:ascii="Times New Roman" w:hAnsi="Times New Roman" w:cs="Times New Roman"/>
+          <w:sz w:val="22"/>
+          <w:szCs w:val="22"/>
+        </w:rPr>
+        <w:t xml:space="preserve"> center</w:t>
+      </w:r>
+      <w:r>
+        <w:rPr>
+          <w:rFonts w:ascii="Times New Roman" w:hAnsi="Times New Roman" w:cs="Times New Roman"/>
+          <w:sz w:val="22"/>
+          <w:szCs w:val="22"/>
+        </w:rPr>
+        <w:t xml:space="preserve"> </w:t>
+      </w:r>
+      <w:r>
+        <w:rPr>
+          <w:rFonts w:ascii="Times New Roman" w:hAnsi="Times New Roman" w:cs="Times New Roman"/>
+          <w:sz w:val="22"/>
+          <w:szCs w:val="22"/>
+        </w:rPr>
+        <w:t>E</w:t>
+      </w:r>
+      <w:r>
+        <w:rPr>
+          <w:rFonts w:ascii="Times New Roman" w:hAnsi="Times New Roman" w:cs="Times New Roman"/>
+          <w:sz w:val="22"/>
+          <w:szCs w:val="22"/>
+          <w:vertAlign w:val="subscript"/>
+        </w:rPr>
+        <w:t>1</w:t>
+      </w:r>
+      <w:r>
+        <w:rPr>
+          <w:rFonts w:ascii="Times New Roman" w:hAnsi="Times New Roman" w:cs="Times New Roman"/>
+          <w:sz w:val="22"/>
+          <w:szCs w:val="22"/>
+        </w:rPr>
+        <w:t>’</w:t>
+      </w:r>
+      <w:r>
+        <w:rPr>
+          <w:rFonts w:ascii="Times New Roman" w:hAnsi="Times New Roman" w:cs="Times New Roman"/>
+          <w:sz w:val="22"/>
+          <w:szCs w:val="22"/>
+        </w:rPr>
+        <w:t xml:space="preserve"> and radius </w:t>
+      </w:r>
+      <w:r>
+        <w:rPr>
+          <w:rFonts w:ascii="Times New Roman" w:hAnsi="Times New Roman" w:cs="Times New Roman"/>
+          <w:sz w:val="22"/>
+          <w:szCs w:val="22"/>
+        </w:rPr>
+        <w:t>E</w:t>
+      </w:r>
+      <w:r>
+        <w:rPr>
+          <w:rFonts w:ascii="Times New Roman" w:hAnsi="Times New Roman" w:cs="Times New Roman"/>
+          <w:sz w:val="22"/>
+          <w:szCs w:val="22"/>
+          <w:vertAlign w:val="subscript"/>
+        </w:rPr>
+        <w:t>1</w:t>
+      </w:r>
+      <w:r>
+        <w:rPr>
+          <w:rFonts w:ascii="Times New Roman" w:hAnsi="Times New Roman" w:cs="Times New Roman"/>
+          <w:sz w:val="22"/>
+          <w:szCs w:val="22"/>
+        </w:rPr>
+        <w:t>’</w:t>
+      </w:r>
+      <w:r>
+        <w:rPr>
+          <w:rFonts w:ascii="Times New Roman" w:hAnsi="Times New Roman" w:cs="Times New Roman"/>
+          <w:sz w:val="22"/>
+          <w:szCs w:val="22"/>
+        </w:rPr>
+        <w:t>J</w:t>
+      </w:r>
+      <w:r>
+        <w:rPr>
+          <w:rFonts w:ascii="Times New Roman" w:hAnsi="Times New Roman" w:cs="Times New Roman"/>
+          <w:sz w:val="22"/>
+          <w:szCs w:val="22"/>
+          <w:vertAlign w:val="subscript"/>
+        </w:rPr>
+        <w:t>1</w:t>
+      </w:r>
+      <w:r>
+        <w:rPr>
+          <w:rFonts w:ascii="Times New Roman" w:hAnsi="Times New Roman" w:cs="Times New Roman"/>
+          <w:sz w:val="22"/>
+          <w:szCs w:val="22"/>
+        </w:rPr>
+        <w:t xml:space="preserve"> (E</w:t>
+      </w:r>
+      <w:r>
+        <w:rPr>
+          <w:rFonts w:ascii="Times New Roman" w:hAnsi="Times New Roman" w:cs="Times New Roman"/>
+          <w:sz w:val="22"/>
+          <w:szCs w:val="22"/>
+          <w:vertAlign w:val="subscript"/>
+        </w:rPr>
+        <w:t>1</w:t>
+      </w:r>
+      <w:r>
+        <w:rPr>
+          <w:rFonts w:ascii="Times New Roman" w:hAnsi="Times New Roman" w:cs="Times New Roman"/>
+          <w:sz w:val="22"/>
+          <w:szCs w:val="22"/>
+        </w:rPr>
+        <w:t>’</w:t>
+      </w:r>
+      <w:r>
+        <w:rPr>
+          <w:rFonts w:ascii="Times New Roman" w:hAnsi="Times New Roman" w:cs="Times New Roman"/>
+          <w:sz w:val="22"/>
+          <w:szCs w:val="22"/>
+        </w:rPr>
+        <w:t xml:space="preserve"> is the projection </w:t>
+      </w:r>
+      <w:r>
+        <w:rPr>
+          <w:rFonts w:ascii="Times New Roman" w:hAnsi="Times New Roman" w:cs="Times New Roman"/>
+          <w:sz w:val="22"/>
+          <w:szCs w:val="22"/>
+        </w:rPr>
+        <w:t>of point on the YZ plane</w:t>
+      </w:r>
+      <w:r>
+        <w:rPr>
+          <w:rFonts w:ascii="Times New Roman" w:hAnsi="Times New Roman" w:cs="Times New Roman"/>
+          <w:sz w:val="22"/>
+          <w:szCs w:val="22"/>
+        </w:rPr>
+        <w:t>)</w:t>
+      </w:r>
+      <w:r>
+        <w:rPr>
+          <w:rFonts w:ascii="Times New Roman" w:hAnsi="Times New Roman" w:cs="Times New Roman"/>
+          <w:sz w:val="22"/>
+          <w:szCs w:val="22"/>
+        </w:rPr>
+        <w:t xml:space="preserve">. </w:t>
+      </w:r>
+      <w:r>
+        <w:rPr>
+          <w:rFonts w:ascii="Times New Roman" w:hAnsi="Times New Roman" w:cs="Times New Roman"/>
+          <w:sz w:val="22"/>
+          <w:szCs w:val="22"/>
+        </w:rPr>
+        <w:t>Now, point J</w:t>
+      </w:r>
+      <w:r>
+        <w:rPr>
+          <w:rFonts w:ascii="Times New Roman" w:hAnsi="Times New Roman" w:cs="Times New Roman"/>
+          <w:sz w:val="22"/>
+          <w:szCs w:val="22"/>
+          <w:vertAlign w:val="subscript"/>
+        </w:rPr>
+        <w:t>1</w:t>
+      </w:r>
+      <w:r>
+        <w:rPr>
+          <w:rFonts w:ascii="Times New Roman" w:hAnsi="Times New Roman" w:cs="Times New Roman"/>
+          <w:sz w:val="22"/>
+          <w:szCs w:val="22"/>
+        </w:rPr>
+        <w:t xml:space="preserve"> can be estimated from the intersection of circles </w:t>
+      </w:r>
+      <w:r>
+        <w:rPr>
+          <w:rFonts w:ascii="Times New Roman" w:hAnsi="Times New Roman" w:cs="Times New Roman"/>
+          <w:sz w:val="22"/>
+          <w:szCs w:val="22"/>
+        </w:rPr>
+        <w:t xml:space="preserve">(of known radius) </w:t>
+      </w:r>
+      <w:r>
+        <w:rPr>
+          <w:rFonts w:ascii="Times New Roman" w:hAnsi="Times New Roman" w:cs="Times New Roman"/>
+          <w:sz w:val="22"/>
+          <w:szCs w:val="22"/>
+        </w:rPr>
+        <w:t xml:space="preserve">at centers </w:t>
+      </w:r>
+      <w:r>
+        <w:rPr>
+          <w:rFonts w:ascii="Times New Roman" w:hAnsi="Times New Roman" w:cs="Times New Roman"/>
+          <w:sz w:val="22"/>
+          <w:szCs w:val="22"/>
+        </w:rPr>
+        <w:t>E</w:t>
+      </w:r>
+      <w:r>
+        <w:rPr>
+          <w:rFonts w:ascii="Times New Roman" w:hAnsi="Times New Roman" w:cs="Times New Roman"/>
+          <w:sz w:val="22"/>
+          <w:szCs w:val="22"/>
+          <w:vertAlign w:val="subscript"/>
+        </w:rPr>
+        <w:t>1</w:t>
+      </w:r>
+      <w:r>
+        <w:rPr>
+          <w:rFonts w:ascii="Times New Roman" w:hAnsi="Times New Roman" w:cs="Times New Roman"/>
+          <w:sz w:val="22"/>
+          <w:szCs w:val="22"/>
+        </w:rPr>
+        <w:t>’</w:t>
+      </w:r>
+      <w:r>
+        <w:rPr>
+          <w:rFonts w:ascii="Times New Roman" w:hAnsi="Times New Roman" w:cs="Times New Roman"/>
+          <w:sz w:val="22"/>
+          <w:szCs w:val="22"/>
+        </w:rPr>
+        <w:t xml:space="preserve"> and F</w:t>
+      </w:r>
+      <w:r>
+        <w:rPr>
+          <w:rFonts w:ascii="Times New Roman" w:hAnsi="Times New Roman" w:cs="Times New Roman"/>
+          <w:sz w:val="22"/>
+          <w:szCs w:val="22"/>
+          <w:vertAlign w:val="subscript"/>
+        </w:rPr>
+        <w:t>1</w:t>
+      </w:r>
+      <w:r>
+        <w:rPr>
+          <w:rFonts w:ascii="Times New Roman" w:hAnsi="Times New Roman" w:cs="Times New Roman"/>
+          <w:sz w:val="22"/>
+          <w:szCs w:val="22"/>
+        </w:rPr>
+        <w:t>.</w:t>
+      </w:r>
+      <w:r>
+        <w:rPr>
+          <w:rFonts w:ascii="Times New Roman" w:hAnsi="Times New Roman" w:cs="Times New Roman"/>
+          <w:sz w:val="22"/>
+          <w:szCs w:val="22"/>
+        </w:rPr>
+        <w:t xml:space="preserve"> Once J</w:t>
+      </w:r>
+      <w:r>
+        <w:rPr>
+          <w:rFonts w:ascii="Times New Roman" w:hAnsi="Times New Roman" w:cs="Times New Roman"/>
+          <w:sz w:val="22"/>
+          <w:szCs w:val="22"/>
+          <w:vertAlign w:val="subscript"/>
+        </w:rPr>
+        <w:t>1</w:t>
+      </w:r>
+      <w:r>
+        <w:rPr>
+          <w:rFonts w:ascii="Times New Roman" w:hAnsi="Times New Roman" w:cs="Times New Roman"/>
+          <w:sz w:val="22"/>
+          <w:szCs w:val="22"/>
+        </w:rPr>
+        <w:t xml:space="preserve"> is calculated, we can easily arrive at the joint angle theta1</w:t>
+      </w:r>
+      <w:r>
+        <w:rPr>
+          <w:rFonts w:ascii="Times New Roman" w:hAnsi="Times New Roman" w:cs="Times New Roman"/>
+          <w:sz w:val="22"/>
+          <w:szCs w:val="22"/>
+        </w:rPr>
+        <w:t xml:space="preserve"> using the below equations</w:t>
+      </w:r>
+      <w:r>
+        <w:rPr>
+          <w:rFonts w:ascii="Times New Roman" w:hAnsi="Times New Roman" w:cs="Times New Roman"/>
+          <w:sz w:val="22"/>
+          <w:szCs w:val="22"/>
+        </w:rPr>
+        <w:t>.</w:t>
+      </w:r>
+    </w:p>
+    <w:p>
+      <w:pPr>
+        <w:ind w:left="420"/>
+        <w:jc w:val="both"/>
+        <w:rPr>
+          <w:rFonts w:ascii="Times New Roman" w:hAnsi="Times New Roman" w:cs="Times New Roman"/>
+          <w:sz w:val="22"/>
+          <w:szCs w:val="22"/>
+        </w:rPr>
+      </w:pPr>
+    </w:p>
+    <w:p>
+      <w:pPr>
+        <w:pStyle w:val="ListParagraph"/>
+        <w:ind w:left="420"/>
+        <w:jc w:val="both"/>
+        <w:rPr>
+          <w:rFonts w:ascii="Times New Roman" w:hAnsi="Times New Roman" w:cs="Times New Roman"/>
+          <w:sz w:val="22"/>
+          <w:szCs w:val="22"/>
+        </w:rPr>
+      </w:pPr>
+      <w:r>
+        <w:rPr>
+          <w:rFonts w:ascii="Times New Roman" w:hAnsi="Times New Roman" w:cs="Times New Roman"/>
+          <w:sz w:val="22"/>
+          <w:szCs w:val="22"/>
+        </w:rPr>
+        <w:t>INSERT FIGURE</w:t>
+      </w:r>
+      <w:r>
+        <w:rPr>
+          <w:rFonts w:ascii="Times New Roman" w:hAnsi="Times New Roman" w:cs="Times New Roman"/>
+          <w:sz w:val="22"/>
+          <w:szCs w:val="22"/>
+        </w:rPr>
+        <w:t xml:space="preserve"> &amp; EQUATIONS</w:t>
+      </w:r>
+    </w:p>
+    <w:p>
+      <w:pPr>
+        <w:pStyle w:val="ListParagraph"/>
+        <w:ind w:left="420"/>
+        <w:jc w:val="both"/>
+        <w:rPr>
+          <w:rFonts w:ascii="Times New Roman" w:hAnsi="Times New Roman" w:cs="Times New Roman"/>
+          <w:sz w:val="22"/>
+          <w:szCs w:val="22"/>
+        </w:rPr>
+      </w:pPr>
+    </w:p>
+    <w:p>
+      <w:pPr>
+        <w:pStyle w:val="ListParagraph"/>
+        <w:ind w:left="420"/>
+        <w:jc w:val="both"/>
+        <w:rPr>
+          <w:rFonts w:ascii="Times New Roman" w:hAnsi="Times New Roman" w:cs="Times New Roman"/>
+          <w:sz w:val="22"/>
+          <w:szCs w:val="22"/>
+        </w:rPr>
+      </w:pPr>
+      <w:r>
+        <w:rPr>
+          <w:rFonts w:ascii="Times New Roman" w:hAnsi="Times New Roman" w:cs="Times New Roman"/>
+          <w:sz w:val="22"/>
+          <w:szCs w:val="22"/>
+        </w:rPr>
+        <w:t xml:space="preserve">Using the symmetry of the parallel robot to our advantage, we can estimate angles theta2 and theta3. </w:t>
+      </w:r>
+      <w:r>
+        <w:rPr>
+          <w:rFonts w:ascii="Times New Roman" w:hAnsi="Times New Roman" w:cs="Times New Roman"/>
+          <w:sz w:val="22"/>
+          <w:szCs w:val="22"/>
+        </w:rPr>
+        <w:t>Upon choosing a frame of reference that has a joint moving in a single plane, we can omit the 3</w:t>
+      </w:r>
+      <w:r>
+        <w:rPr>
+          <w:rFonts w:ascii="Times New Roman" w:hAnsi="Times New Roman" w:cs="Times New Roman"/>
+          <w:sz w:val="22"/>
+          <w:szCs w:val="22"/>
+          <w:vertAlign w:val="superscript"/>
+        </w:rPr>
+        <w:t>rd</w:t>
+      </w:r>
+      <w:r>
+        <w:rPr>
+          <w:rFonts w:ascii="Times New Roman" w:hAnsi="Times New Roman" w:cs="Times New Roman"/>
+          <w:sz w:val="22"/>
+          <w:szCs w:val="22"/>
+        </w:rPr>
+        <w:t xml:space="preserve"> axis. </w:t>
+      </w:r>
+      <w:r>
+        <w:rPr>
+          <w:rFonts w:ascii="Times New Roman" w:hAnsi="Times New Roman" w:cs="Times New Roman"/>
+          <w:sz w:val="22"/>
+          <w:szCs w:val="22"/>
+        </w:rPr>
+        <w:t>To use</w:t>
+      </w:r>
+      <w:r>
+        <w:rPr>
+          <w:rFonts w:ascii="Times New Roman" w:hAnsi="Times New Roman" w:cs="Times New Roman"/>
+          <w:sz w:val="22"/>
+          <w:szCs w:val="22"/>
+        </w:rPr>
+        <w:t xml:space="preserve"> this </w:t>
+      </w:r>
+      <w:r>
+        <w:rPr>
+          <w:rFonts w:ascii="Times New Roman" w:hAnsi="Times New Roman" w:cs="Times New Roman"/>
+          <w:sz w:val="22"/>
+          <w:szCs w:val="22"/>
+        </w:rPr>
+        <w:t xml:space="preserve">concept </w:t>
+      </w:r>
+      <w:r>
+        <w:rPr>
+          <w:rFonts w:ascii="Times New Roman" w:hAnsi="Times New Roman" w:cs="Times New Roman"/>
+          <w:sz w:val="22"/>
+          <w:szCs w:val="22"/>
+        </w:rPr>
+        <w:t xml:space="preserve">to calculate theta2 and theta3, </w:t>
+      </w:r>
+      <w:r>
+        <w:rPr>
+          <w:rFonts w:ascii="Times New Roman" w:hAnsi="Times New Roman" w:cs="Times New Roman"/>
+          <w:sz w:val="22"/>
+          <w:szCs w:val="22"/>
+        </w:rPr>
+        <w:t xml:space="preserve">we can </w:t>
+      </w:r>
+      <w:r>
+        <w:rPr>
+          <w:rFonts w:ascii="Times New Roman" w:hAnsi="Times New Roman" w:cs="Times New Roman"/>
+          <w:sz w:val="22"/>
+          <w:szCs w:val="22"/>
+        </w:rPr>
+        <w:t>rotate the coordinate system in XY plane about the Z axis by an angle of 120</w:t>
+      </w:r>
+      <w:r>
+        <w:rPr>
+          <w:rFonts w:ascii="Times New Roman" w:hAnsi="Times New Roman" w:cs="Times New Roman"/>
+          <w:sz w:val="22"/>
+          <w:szCs w:val="22"/>
+          <w:vertAlign w:val="superscript"/>
+        </w:rPr>
+        <w:t>0</w:t>
+      </w:r>
+      <w:r>
+        <w:rPr>
+          <w:rFonts w:ascii="Times New Roman" w:hAnsi="Times New Roman" w:cs="Times New Roman"/>
+          <w:sz w:val="22"/>
+          <w:szCs w:val="22"/>
+        </w:rPr>
+        <w:t xml:space="preserve"> counterclockwise to obtain a new frame of reference as shown in figure below. </w:t>
+      </w:r>
+      <w:r>
+        <w:rPr>
+          <w:rFonts w:ascii="Times New Roman" w:hAnsi="Times New Roman" w:cs="Times New Roman"/>
+          <w:sz w:val="22"/>
+          <w:szCs w:val="22"/>
+        </w:rPr>
+        <w:t>We can easily the joint angle theta2 from the new frame of reference X’Y’Z’</w:t>
+      </w:r>
+      <w:r>
+        <w:rPr>
+          <w:rFonts w:ascii="Times New Roman" w:hAnsi="Times New Roman" w:cs="Times New Roman"/>
+          <w:sz w:val="22"/>
+          <w:szCs w:val="22"/>
+        </w:rPr>
+        <w:t xml:space="preserve"> in a manner similar to calculation of theta1. </w:t>
+      </w:r>
+      <w:r>
+        <w:rPr>
+          <w:rFonts w:ascii="Times New Roman" w:hAnsi="Times New Roman" w:cs="Times New Roman"/>
+          <w:sz w:val="22"/>
+          <w:szCs w:val="22"/>
+        </w:rPr>
+        <w:t xml:space="preserve">The only difference in calculation is </w:t>
+      </w:r>
+      <w:r>
+        <w:rPr>
+          <w:rFonts w:ascii="Times New Roman" w:hAnsi="Times New Roman" w:cs="Times New Roman"/>
+          <w:sz w:val="22"/>
+          <w:szCs w:val="22"/>
+        </w:rPr>
+        <w:t>that we must now determine co-ordinates x</w:t>
+      </w:r>
+      <w:r>
+        <w:rPr>
+          <w:rFonts w:ascii="Times New Roman" w:hAnsi="Times New Roman" w:cs="Times New Roman"/>
+          <w:sz w:val="22"/>
+          <w:szCs w:val="22"/>
+          <w:vertAlign w:val="subscript"/>
+        </w:rPr>
+        <w:t>0</w:t>
+      </w:r>
+      <w:r>
+        <w:rPr>
+          <w:rFonts w:ascii="Times New Roman" w:hAnsi="Times New Roman" w:cs="Times New Roman"/>
+          <w:sz w:val="22"/>
+          <w:szCs w:val="22"/>
+        </w:rPr>
+        <w:t>’ and y</w:t>
+      </w:r>
+      <w:r>
+        <w:rPr>
+          <w:rFonts w:ascii="Times New Roman" w:hAnsi="Times New Roman" w:cs="Times New Roman"/>
+          <w:sz w:val="22"/>
+          <w:szCs w:val="22"/>
+          <w:vertAlign w:val="subscript"/>
+        </w:rPr>
+        <w:t>0</w:t>
+      </w:r>
+      <w:r>
+        <w:rPr>
+          <w:rFonts w:ascii="Times New Roman" w:hAnsi="Times New Roman" w:cs="Times New Roman"/>
+          <w:sz w:val="22"/>
+          <w:szCs w:val="22"/>
+        </w:rPr>
+        <w:t xml:space="preserve">’ </w:t>
+      </w:r>
+      <w:r>
+        <w:rPr>
+          <w:rFonts w:ascii="Times New Roman" w:hAnsi="Times New Roman" w:cs="Times New Roman"/>
+          <w:sz w:val="22"/>
+          <w:szCs w:val="22"/>
+        </w:rPr>
+        <w:t>of E</w:t>
+      </w:r>
+      <w:r>
+        <w:rPr>
+          <w:rFonts w:ascii="Times New Roman" w:hAnsi="Times New Roman" w:cs="Times New Roman"/>
+          <w:sz w:val="22"/>
+          <w:szCs w:val="22"/>
+          <w:vertAlign w:val="subscript"/>
+        </w:rPr>
+        <w:t>0</w:t>
+      </w:r>
+      <w:r>
+        <w:rPr>
+          <w:rFonts w:ascii="Times New Roman" w:hAnsi="Times New Roman" w:cs="Times New Roman"/>
+          <w:sz w:val="22"/>
+          <w:szCs w:val="22"/>
+        </w:rPr>
+        <w:t xml:space="preserve">. </w:t>
+      </w:r>
+      <w:r>
+        <w:rPr>
+          <w:rFonts w:ascii="Times New Roman" w:hAnsi="Times New Roman" w:cs="Times New Roman"/>
+          <w:sz w:val="22"/>
+          <w:szCs w:val="22"/>
+        </w:rPr>
+        <w:t>This can be achieved using corresponding rotation matrix</w:t>
+      </w:r>
+      <w:r>
+        <w:rPr>
+          <w:rFonts w:ascii="Times New Roman" w:hAnsi="Times New Roman" w:cs="Times New Roman"/>
+          <w:sz w:val="22"/>
+          <w:szCs w:val="22"/>
+        </w:rPr>
+        <w:t xml:space="preserve"> (to account for the </w:t>
+      </w:r>
+      <w:r>
+        <w:rPr>
+          <w:rFonts w:ascii="Times New Roman" w:hAnsi="Times New Roman" w:cs="Times New Roman"/>
+          <w:sz w:val="22"/>
+          <w:szCs w:val="22"/>
+        </w:rPr>
+        <w:t>rotated</w:t>
+      </w:r>
+      <w:r>
+        <w:rPr>
+          <w:rFonts w:ascii="Times New Roman" w:hAnsi="Times New Roman" w:cs="Times New Roman"/>
+          <w:sz w:val="22"/>
+          <w:szCs w:val="22"/>
+        </w:rPr>
+        <w:t xml:space="preserve"> in frame of reference)</w:t>
+      </w:r>
+      <w:r>
+        <w:rPr>
+          <w:rFonts w:ascii="Times New Roman" w:hAnsi="Times New Roman" w:cs="Times New Roman"/>
+          <w:sz w:val="22"/>
+          <w:szCs w:val="22"/>
+        </w:rPr>
+        <w:t>.</w:t>
+      </w:r>
+      <w:r>
+        <w:rPr>
+          <w:rFonts w:ascii="Times New Roman" w:hAnsi="Times New Roman" w:cs="Times New Roman"/>
+          <w:sz w:val="22"/>
+          <w:szCs w:val="22"/>
+        </w:rPr>
+        <w:t xml:space="preserve"> </w:t>
+      </w:r>
+      <w:r>
+        <w:rPr>
+          <w:rFonts w:ascii="Times New Roman" w:hAnsi="Times New Roman" w:cs="Times New Roman"/>
+          <w:sz w:val="22"/>
+          <w:szCs w:val="22"/>
+        </w:rPr>
+        <w:t xml:space="preserve">Similarly, theta3 can be found by rotating frame of reference in a clockwise direction. </w:t>
+      </w:r>
+    </w:p>
+    <w:p>
+      <w:pPr>
+        <w:pStyle w:val="ListParagraph"/>
+        <w:ind w:left="420"/>
+        <w:jc w:val="both"/>
+        <w:rPr>
+          <w:rFonts w:ascii="Times New Roman" w:hAnsi="Times New Roman" w:cs="Times New Roman"/>
+          <w:sz w:val="22"/>
+          <w:szCs w:val="22"/>
+        </w:rPr>
+      </w:pPr>
+    </w:p>
+    <w:p>
+      <w:pPr>
+        <w:pStyle w:val="ListParagraph"/>
+        <w:ind w:left="420"/>
+        <w:jc w:val="both"/>
+        <w:rPr>
+          <w:rFonts w:ascii="Times New Roman" w:hAnsi="Times New Roman" w:cs="Times New Roman"/>
+          <w:sz w:val="22"/>
+          <w:szCs w:val="22"/>
+        </w:rPr>
+      </w:pPr>
+      <w:r>
+        <w:rPr>
+          <w:rFonts w:ascii="Times New Roman" w:hAnsi="Times New Roman" w:cs="Times New Roman"/>
+          <w:sz w:val="22"/>
+          <w:szCs w:val="22"/>
+        </w:rPr>
+        <w:t>INSERT FIGURE</w:t>
+      </w:r>
+    </w:p>
+    <w:p>
+      <w:pPr>
+        <w:pStyle w:val="ListParagraph"/>
+        <w:ind w:left="420"/>
+        <w:jc w:val="both"/>
+        <w:rPr>
+          <w:rFonts w:ascii="Times New Roman" w:hAnsi="Times New Roman" w:cs="Times New Roman"/>
+          <w:sz w:val="22"/>
+          <w:szCs w:val="22"/>
+        </w:rPr>
+      </w:pPr>
+    </w:p>
+    <w:p>
+      <w:pPr>
+        <w:pStyle w:val="ListParagraph"/>
+        <w:ind w:left="420"/>
+        <w:jc w:val="both"/>
+        <w:rPr>
+          <w:rFonts w:ascii="Times New Roman" w:hAnsi="Times New Roman" w:cs="Times New Roman"/>
+          <w:sz w:val="22"/>
+          <w:szCs w:val="22"/>
+        </w:rPr>
+      </w:pPr>
+      <w:r>
+        <w:rPr>
+          <w:rFonts w:ascii="Times New Roman" w:hAnsi="Times New Roman" w:cs="Times New Roman"/>
+          <w:sz w:val="22"/>
+          <w:szCs w:val="22"/>
+        </w:rPr>
+        <w:t>Hence, we can solve the inverse kinematics problem using the geometric approach in manner described above to find the joint angles theta1, theta2 and theta3.</w:t>
+      </w:r>
+    </w:p>
+    <w:p>
+      <w:pPr>
+        <w:pStyle w:val="ListParagraph"/>
+        <w:ind w:left="420"/>
+        <w:jc w:val="both"/>
+        <w:rPr>
+          <w:rFonts w:ascii="Times New Roman" w:hAnsi="Times New Roman" w:cs="Times New Roman"/>
+          <w:sz w:val="22"/>
+          <w:szCs w:val="22"/>
+        </w:rPr>
+      </w:pPr>
     </w:p>
     <w:p>
       <w:pPr>
@@ -1521,128 +2980,993 @@
           <w:ilvl w:val="0"/>
           <w:numId w:val="1"/>
         </w:numPr>
-        <w:rPr>
-          <w:rFonts w:ascii="Times New Roman" w:hAnsi="Times New Roman" w:cs="Times New Roman"/>
-          <w:sz w:val="22"/>
-          <w:szCs w:val="22"/>
-        </w:rPr>
-      </w:pPr>
-      <w:r>
-        <w:rPr>
-          <w:rFonts w:ascii="Times New Roman" w:hAnsi="Times New Roman" w:cs="Times New Roman"/>
-          <w:sz w:val="22"/>
-          <w:szCs w:val="22"/>
-        </w:rPr>
-        <w:t>Forward Kinematics</w:t>
-      </w:r>
-      <w:r>
-        <w:rPr>
-          <w:rFonts w:ascii="Times New Roman" w:hAnsi="Times New Roman" w:cs="Times New Roman"/>
-          <w:sz w:val="22"/>
-          <w:szCs w:val="22"/>
-        </w:rPr>
-        <w:t xml:space="preserve"> derivation:</w:t>
+        <w:jc w:val="both"/>
+        <w:rPr>
+          <w:rFonts w:ascii="Times New Roman" w:hAnsi="Times New Roman" w:cs="Times New Roman"/>
+          <w:sz w:val="22"/>
+          <w:szCs w:val="22"/>
+        </w:rPr>
+      </w:pPr>
+      <w:r>
+        <w:rPr>
+          <w:rFonts w:ascii="Times New Roman" w:hAnsi="Times New Roman" w:cs="Times New Roman"/>
+          <w:b/>
+          <w:sz w:val="22"/>
+          <w:szCs w:val="22"/>
+        </w:rPr>
+        <w:t>Forward Position</w:t>
+      </w:r>
+      <w:r>
+        <w:rPr>
+          <w:rFonts w:ascii="Times New Roman" w:hAnsi="Times New Roman" w:cs="Times New Roman"/>
+          <w:b/>
+          <w:sz w:val="22"/>
+          <w:szCs w:val="22"/>
+        </w:rPr>
+        <w:t xml:space="preserve"> Kinematics</w:t>
+      </w:r>
+      <w:r>
+        <w:rPr>
+          <w:rFonts w:ascii="Times New Roman" w:hAnsi="Times New Roman" w:cs="Times New Roman"/>
+          <w:b/>
+          <w:sz w:val="22"/>
+          <w:szCs w:val="22"/>
+        </w:rPr>
+        <w:t xml:space="preserve"> </w:t>
+      </w:r>
+      <w:r>
+        <w:rPr>
+          <w:rFonts w:ascii="Times New Roman" w:hAnsi="Times New Roman" w:cs="Times New Roman"/>
+          <w:b/>
+          <w:sz w:val="22"/>
+          <w:szCs w:val="22"/>
+        </w:rPr>
+        <w:t>for Delta robot</w:t>
+      </w:r>
+      <w:r>
+        <w:rPr>
+          <w:rFonts w:ascii="Times New Roman" w:hAnsi="Times New Roman" w:cs="Times New Roman"/>
+          <w:b/>
+          <w:sz w:val="22"/>
+          <w:szCs w:val="22"/>
+        </w:rPr>
+        <w:t>:</w:t>
+      </w:r>
+      <w:r>
+        <w:rPr>
+          <w:rFonts w:ascii="Times New Roman" w:hAnsi="Times New Roman" w:cs="Times New Roman"/>
+          <w:sz w:val="22"/>
+          <w:szCs w:val="22"/>
+        </w:rPr>
+        <w:t xml:space="preserve"> </w:t>
       </w:r>
     </w:p>
     <w:p>
       <w:pPr>
         <w:pStyle w:val="ListParagraph"/>
-        <w:numPr>
-          <w:ilvl w:val="0"/>
-          <w:numId w:val="1"/>
-        </w:numPr>
-        <w:rPr>
-          <w:rFonts w:ascii="Times New Roman" w:hAnsi="Times New Roman" w:cs="Times New Roman"/>
-          <w:sz w:val="22"/>
-          <w:szCs w:val="22"/>
-        </w:rPr>
-      </w:pPr>
-      <w:r>
-        <w:rPr>
-          <w:rFonts w:ascii="Times New Roman" w:hAnsi="Times New Roman" w:cs="Times New Roman"/>
-          <w:sz w:val="22"/>
-          <w:szCs w:val="22"/>
-        </w:rPr>
-        <w:t>Inverse Kinematics</w:t>
-      </w:r>
-      <w:r>
-        <w:rPr>
-          <w:rFonts w:ascii="Times New Roman" w:hAnsi="Times New Roman" w:cs="Times New Roman"/>
-          <w:sz w:val="22"/>
-          <w:szCs w:val="22"/>
-        </w:rPr>
-        <w:t xml:space="preserve"> derivation</w:t>
-      </w:r>
-      <w:r>
-        <w:rPr>
-          <w:rFonts w:ascii="Times New Roman" w:hAnsi="Times New Roman" w:cs="Times New Roman"/>
+        <w:ind w:left="420"/>
+        <w:jc w:val="both"/>
+        <w:rPr>
+          <w:rFonts w:ascii="Times New Roman" w:hAnsi="Times New Roman" w:cs="Times New Roman"/>
+          <w:sz w:val="22"/>
+          <w:szCs w:val="22"/>
+        </w:rPr>
+      </w:pPr>
+      <w:r>
+        <w:rPr>
+          <w:rFonts w:ascii="Times New Roman" w:hAnsi="Times New Roman" w:cs="Times New Roman"/>
+          <w:sz w:val="22"/>
+          <w:szCs w:val="22"/>
+        </w:rPr>
+        <w:t xml:space="preserve">Finding the </w:t>
+      </w:r>
+      <w:r>
+        <w:rPr>
+          <w:rFonts w:ascii="Times New Roman" w:hAnsi="Times New Roman" w:cs="Times New Roman"/>
+          <w:sz w:val="22"/>
+          <w:szCs w:val="22"/>
+        </w:rPr>
+        <w:t xml:space="preserve">position of the end-effector given the joint angles of the robot is the forward kinematics solution. </w:t>
+      </w:r>
+      <w:r>
+        <w:rPr>
+          <w:rFonts w:ascii="Times New Roman" w:hAnsi="Times New Roman" w:cs="Times New Roman"/>
+          <w:sz w:val="22"/>
+          <w:szCs w:val="22"/>
+        </w:rPr>
+        <w:t xml:space="preserve">Solving this problem is generally very difficult as </w:t>
+      </w:r>
+      <w:r>
+        <w:rPr>
+          <w:rFonts w:ascii="Times New Roman" w:hAnsi="Times New Roman" w:cs="Times New Roman"/>
+          <w:sz w:val="22"/>
+          <w:szCs w:val="22"/>
+        </w:rPr>
+        <w:t xml:space="preserve">it requires the solution of multiple coupled nonlinear algebraic equations. Multiple valid solutions generally exist. </w:t>
+      </w:r>
+      <w:r>
+        <w:rPr>
+          <w:rFonts w:ascii="Times New Roman" w:hAnsi="Times New Roman" w:cs="Times New Roman"/>
+          <w:sz w:val="22"/>
+          <w:szCs w:val="22"/>
+        </w:rPr>
+        <w:t>As the 3-DOF delta robot is translation only, there exists a straightforward analytical solution for which the corr</w:t>
+      </w:r>
+      <w:r>
+        <w:rPr>
+          <w:rFonts w:ascii="Times New Roman" w:hAnsi="Times New Roman" w:cs="Times New Roman"/>
+          <w:sz w:val="22"/>
+          <w:szCs w:val="22"/>
+        </w:rPr>
+        <w:t xml:space="preserve">ect solution is easily chosen. </w:t>
+      </w:r>
+    </w:p>
+    <w:p>
+      <w:pPr>
+        <w:pStyle w:val="ListParagraph"/>
+        <w:ind w:left="420"/>
+        <w:jc w:val="both"/>
+        <w:rPr>
+          <w:rFonts w:ascii="Times New Roman" w:hAnsi="Times New Roman" w:cs="Times New Roman"/>
+          <w:sz w:val="22"/>
+          <w:szCs w:val="22"/>
+        </w:rPr>
+      </w:pPr>
+    </w:p>
+    <w:p>
+      <w:pPr>
+        <w:pStyle w:val="ListParagraph"/>
+        <w:ind w:left="420"/>
+        <w:jc w:val="both"/>
+        <w:rPr>
+          <w:rFonts w:ascii="Times New Roman" w:hAnsi="Times New Roman" w:cs="Times New Roman"/>
+          <w:sz w:val="22"/>
+          <w:szCs w:val="22"/>
+        </w:rPr>
+      </w:pPr>
+      <w:r>
+        <w:rPr>
+          <w:rFonts w:ascii="Times New Roman" w:hAnsi="Times New Roman" w:cs="Times New Roman"/>
+          <w:sz w:val="22"/>
+          <w:szCs w:val="22"/>
+        </w:rPr>
+        <w:t xml:space="preserve">Given the </w:t>
+      </w:r>
+      <w:r>
+        <w:rPr>
+          <w:rFonts w:ascii="Times New Roman" w:hAnsi="Times New Roman" w:cs="Times New Roman"/>
+          <w:sz w:val="22"/>
+          <w:szCs w:val="22"/>
+        </w:rPr>
+        <w:t xml:space="preserve">3 joint angles theta1, theta2 and theta3, </w:t>
+      </w:r>
+      <w:r>
+        <w:rPr>
+          <w:rFonts w:ascii="Times New Roman" w:hAnsi="Times New Roman" w:cs="Times New Roman"/>
+          <w:sz w:val="22"/>
+          <w:szCs w:val="22"/>
+        </w:rPr>
+        <w:t>we can find the coordinates of points J</w:t>
+      </w:r>
+      <w:r>
+        <w:rPr>
+          <w:rFonts w:ascii="Times New Roman" w:hAnsi="Times New Roman" w:cs="Times New Roman"/>
+          <w:sz w:val="22"/>
+          <w:szCs w:val="22"/>
+          <w:vertAlign w:val="subscript"/>
+        </w:rPr>
+        <w:t>1</w:t>
+      </w:r>
+      <w:r>
+        <w:rPr>
+          <w:rFonts w:ascii="Times New Roman" w:hAnsi="Times New Roman" w:cs="Times New Roman"/>
+          <w:sz w:val="22"/>
+          <w:szCs w:val="22"/>
+        </w:rPr>
+        <w:t>, J</w:t>
+      </w:r>
+      <w:r>
+        <w:rPr>
+          <w:rFonts w:ascii="Times New Roman" w:hAnsi="Times New Roman" w:cs="Times New Roman"/>
+          <w:sz w:val="22"/>
+          <w:szCs w:val="22"/>
+          <w:vertAlign w:val="subscript"/>
+        </w:rPr>
+        <w:t>2</w:t>
+      </w:r>
+      <w:r>
+        <w:rPr>
+          <w:rFonts w:ascii="Times New Roman" w:hAnsi="Times New Roman" w:cs="Times New Roman"/>
+          <w:sz w:val="22"/>
+          <w:szCs w:val="22"/>
+        </w:rPr>
+        <w:t xml:space="preserve"> and J</w:t>
+      </w:r>
+      <w:r>
+        <w:rPr>
+          <w:rFonts w:ascii="Times New Roman" w:hAnsi="Times New Roman" w:cs="Times New Roman"/>
+          <w:sz w:val="22"/>
+          <w:szCs w:val="22"/>
+          <w:vertAlign w:val="subscript"/>
+        </w:rPr>
+        <w:t>3</w:t>
+      </w:r>
+      <w:r>
+        <w:rPr>
+          <w:rFonts w:ascii="Times New Roman" w:hAnsi="Times New Roman" w:cs="Times New Roman"/>
+          <w:sz w:val="22"/>
+          <w:szCs w:val="22"/>
+        </w:rPr>
+        <w:t xml:space="preserve">. </w:t>
+      </w:r>
+      <w:r>
+        <w:rPr>
+          <w:rFonts w:ascii="Times New Roman" w:hAnsi="Times New Roman" w:cs="Times New Roman"/>
+          <w:sz w:val="22"/>
+          <w:szCs w:val="22"/>
+        </w:rPr>
+        <w:t>It is evident from the figure below that</w:t>
+      </w:r>
+      <w:r>
+        <w:rPr>
+          <w:rFonts w:ascii="Times New Roman" w:hAnsi="Times New Roman" w:cs="Times New Roman"/>
+          <w:sz w:val="22"/>
+          <w:szCs w:val="22"/>
+        </w:rPr>
+        <w:t xml:space="preserve"> joints J</w:t>
+      </w:r>
+      <w:r>
+        <w:rPr>
+          <w:rFonts w:ascii="Times New Roman" w:hAnsi="Times New Roman" w:cs="Times New Roman"/>
+          <w:sz w:val="22"/>
+          <w:szCs w:val="22"/>
+          <w:vertAlign w:val="subscript"/>
+        </w:rPr>
+        <w:t>1</w:t>
+      </w:r>
+      <w:r>
+        <w:rPr>
+          <w:rFonts w:ascii="Times New Roman" w:hAnsi="Times New Roman" w:cs="Times New Roman"/>
+          <w:sz w:val="22"/>
+          <w:szCs w:val="22"/>
+        </w:rPr>
+        <w:t>E</w:t>
+      </w:r>
+      <w:r>
+        <w:rPr>
+          <w:rFonts w:ascii="Times New Roman" w:hAnsi="Times New Roman" w:cs="Times New Roman"/>
+          <w:sz w:val="22"/>
+          <w:szCs w:val="22"/>
+          <w:vertAlign w:val="subscript"/>
+        </w:rPr>
+        <w:t>1</w:t>
+      </w:r>
+      <w:r>
+        <w:rPr>
+          <w:rFonts w:ascii="Times New Roman" w:hAnsi="Times New Roman" w:cs="Times New Roman"/>
+          <w:sz w:val="22"/>
+          <w:szCs w:val="22"/>
+        </w:rPr>
+        <w:t xml:space="preserve">, </w:t>
+      </w:r>
+      <w:r>
+        <w:rPr>
+          <w:rFonts w:ascii="Times New Roman" w:hAnsi="Times New Roman" w:cs="Times New Roman"/>
+          <w:sz w:val="22"/>
+          <w:szCs w:val="22"/>
+        </w:rPr>
+        <w:t>J</w:t>
+      </w:r>
+      <w:r>
+        <w:rPr>
+          <w:rFonts w:ascii="Times New Roman" w:hAnsi="Times New Roman" w:cs="Times New Roman"/>
+          <w:sz w:val="22"/>
+          <w:szCs w:val="22"/>
+          <w:vertAlign w:val="subscript"/>
+        </w:rPr>
+        <w:t>2</w:t>
+      </w:r>
+      <w:r>
+        <w:rPr>
+          <w:rFonts w:ascii="Times New Roman" w:hAnsi="Times New Roman" w:cs="Times New Roman"/>
+          <w:sz w:val="22"/>
+          <w:szCs w:val="22"/>
+        </w:rPr>
+        <w:t>E</w:t>
+      </w:r>
+      <w:r>
+        <w:rPr>
+          <w:rFonts w:ascii="Times New Roman" w:hAnsi="Times New Roman" w:cs="Times New Roman"/>
+          <w:sz w:val="22"/>
+          <w:szCs w:val="22"/>
+          <w:vertAlign w:val="subscript"/>
+        </w:rPr>
+        <w:t>2</w:t>
+      </w:r>
+      <w:r>
+        <w:rPr>
+          <w:rFonts w:ascii="Times New Roman" w:hAnsi="Times New Roman" w:cs="Times New Roman"/>
+          <w:sz w:val="22"/>
+          <w:szCs w:val="22"/>
+        </w:rPr>
+        <w:t xml:space="preserve"> and </w:t>
+      </w:r>
+      <w:r>
+        <w:rPr>
+          <w:rFonts w:ascii="Times New Roman" w:hAnsi="Times New Roman" w:cs="Times New Roman"/>
+          <w:sz w:val="22"/>
+          <w:szCs w:val="22"/>
+        </w:rPr>
+        <w:t>J</w:t>
+      </w:r>
+      <w:r>
+        <w:rPr>
+          <w:rFonts w:ascii="Times New Roman" w:hAnsi="Times New Roman" w:cs="Times New Roman"/>
+          <w:sz w:val="22"/>
+          <w:szCs w:val="22"/>
+          <w:vertAlign w:val="subscript"/>
+        </w:rPr>
+        <w:t>3</w:t>
+      </w:r>
+      <w:r>
+        <w:rPr>
+          <w:rFonts w:ascii="Times New Roman" w:hAnsi="Times New Roman" w:cs="Times New Roman"/>
+          <w:sz w:val="22"/>
+          <w:szCs w:val="22"/>
+        </w:rPr>
+        <w:t>E</w:t>
+      </w:r>
+      <w:r>
+        <w:rPr>
+          <w:rFonts w:ascii="Times New Roman" w:hAnsi="Times New Roman" w:cs="Times New Roman"/>
+          <w:sz w:val="22"/>
+          <w:szCs w:val="22"/>
+          <w:vertAlign w:val="subscript"/>
+        </w:rPr>
+        <w:t>3</w:t>
+      </w:r>
+      <w:r>
+        <w:rPr>
+          <w:rFonts w:ascii="Times New Roman" w:hAnsi="Times New Roman" w:cs="Times New Roman"/>
+          <w:sz w:val="22"/>
+          <w:szCs w:val="22"/>
+        </w:rPr>
+        <w:t xml:space="preserve"> can freely rotate around joints </w:t>
+      </w:r>
+      <w:r>
+        <w:rPr>
+          <w:rFonts w:ascii="Times New Roman" w:hAnsi="Times New Roman" w:cs="Times New Roman"/>
+          <w:sz w:val="22"/>
+          <w:szCs w:val="22"/>
+        </w:rPr>
+        <w:t>J</w:t>
+      </w:r>
+      <w:r>
+        <w:rPr>
+          <w:rFonts w:ascii="Times New Roman" w:hAnsi="Times New Roman" w:cs="Times New Roman"/>
+          <w:sz w:val="22"/>
+          <w:szCs w:val="22"/>
+          <w:vertAlign w:val="subscript"/>
+        </w:rPr>
+        <w:t>1</w:t>
+      </w:r>
+      <w:r>
+        <w:rPr>
+          <w:rFonts w:ascii="Times New Roman" w:hAnsi="Times New Roman" w:cs="Times New Roman"/>
+          <w:sz w:val="22"/>
+          <w:szCs w:val="22"/>
+        </w:rPr>
+        <w:t>, J</w:t>
+      </w:r>
+      <w:r>
+        <w:rPr>
+          <w:rFonts w:ascii="Times New Roman" w:hAnsi="Times New Roman" w:cs="Times New Roman"/>
+          <w:sz w:val="22"/>
+          <w:szCs w:val="22"/>
+          <w:vertAlign w:val="subscript"/>
+        </w:rPr>
+        <w:t>2</w:t>
+      </w:r>
+      <w:r>
+        <w:rPr>
+          <w:rFonts w:ascii="Times New Roman" w:hAnsi="Times New Roman" w:cs="Times New Roman"/>
+          <w:sz w:val="22"/>
+          <w:szCs w:val="22"/>
+        </w:rPr>
+        <w:t xml:space="preserve"> and J</w:t>
+      </w:r>
+      <w:r>
+        <w:rPr>
+          <w:rFonts w:ascii="Times New Roman" w:hAnsi="Times New Roman" w:cs="Times New Roman"/>
+          <w:sz w:val="22"/>
+          <w:szCs w:val="22"/>
+          <w:vertAlign w:val="subscript"/>
+        </w:rPr>
+        <w:t>3</w:t>
+      </w:r>
+      <w:r>
+        <w:rPr>
+          <w:rFonts w:ascii="Times New Roman" w:hAnsi="Times New Roman" w:cs="Times New Roman"/>
+          <w:sz w:val="22"/>
+          <w:szCs w:val="22"/>
+        </w:rPr>
+        <w:t>, respectively</w:t>
+      </w:r>
+      <w:r>
+        <w:rPr>
+          <w:rFonts w:ascii="Times New Roman" w:hAnsi="Times New Roman" w:cs="Times New Roman"/>
+          <w:sz w:val="22"/>
+          <w:szCs w:val="22"/>
+        </w:rPr>
+        <w:t xml:space="preserve"> (this movement will trace circles of </w:t>
+      </w:r>
+      <w:r>
+        <w:rPr>
+          <w:rFonts w:ascii="Times New Roman" w:hAnsi="Times New Roman" w:cs="Times New Roman"/>
+          <w:sz w:val="22"/>
+          <w:szCs w:val="22"/>
+        </w:rPr>
+        <w:t>radius re</w:t>
+      </w:r>
+      <w:r>
+        <w:rPr>
+          <w:rFonts w:ascii="Times New Roman" w:hAnsi="Times New Roman" w:cs="Times New Roman"/>
+          <w:sz w:val="22"/>
+          <w:szCs w:val="22"/>
+        </w:rPr>
+        <w:t>)</w:t>
+      </w:r>
+      <w:r>
+        <w:rPr>
+          <w:rFonts w:ascii="Times New Roman" w:hAnsi="Times New Roman" w:cs="Times New Roman"/>
+          <w:sz w:val="22"/>
+          <w:szCs w:val="22"/>
+        </w:rPr>
+        <w:t xml:space="preserve">. </w:t>
+      </w:r>
+    </w:p>
+    <w:p>
+      <w:pPr>
+        <w:pStyle w:val="ListParagraph"/>
+        <w:ind w:left="420"/>
+        <w:jc w:val="both"/>
+        <w:rPr>
+          <w:rFonts w:ascii="Times New Roman" w:hAnsi="Times New Roman" w:cs="Times New Roman"/>
+          <w:sz w:val="22"/>
+          <w:szCs w:val="22"/>
+        </w:rPr>
+      </w:pPr>
+    </w:p>
+    <w:p>
+      <w:pPr>
+        <w:pStyle w:val="ListParagraph"/>
+        <w:ind w:left="420"/>
+        <w:jc w:val="both"/>
+        <w:rPr>
+          <w:rFonts w:ascii="Times New Roman" w:hAnsi="Times New Roman" w:cs="Times New Roman"/>
+          <w:sz w:val="22"/>
+          <w:szCs w:val="22"/>
+        </w:rPr>
+      </w:pPr>
+      <w:r>
+        <w:rPr>
+          <w:rFonts w:ascii="Times New Roman" w:hAnsi="Times New Roman" w:cs="Times New Roman"/>
+          <w:sz w:val="22"/>
+          <w:szCs w:val="22"/>
+        </w:rPr>
+        <w:t>INSERT FIGURE</w:t>
+      </w:r>
+    </w:p>
+    <w:p>
+      <w:pPr>
+        <w:pStyle w:val="ListParagraph"/>
+        <w:ind w:left="420"/>
+        <w:jc w:val="both"/>
+        <w:rPr>
+          <w:rFonts w:ascii="Times New Roman" w:hAnsi="Times New Roman" w:cs="Times New Roman"/>
+          <w:sz w:val="22"/>
+          <w:szCs w:val="22"/>
+        </w:rPr>
+      </w:pPr>
+    </w:p>
+    <w:p>
+      <w:pPr>
+        <w:pStyle w:val="ListParagraph"/>
+        <w:ind w:left="420"/>
+        <w:jc w:val="both"/>
+        <w:rPr>
+          <w:rFonts w:ascii="Times New Roman" w:hAnsi="Times New Roman" w:cs="Times New Roman"/>
+          <w:sz w:val="22"/>
+          <w:szCs w:val="22"/>
+        </w:rPr>
+      </w:pPr>
+      <w:r>
+        <w:rPr>
+          <w:rFonts w:ascii="Times New Roman" w:hAnsi="Times New Roman" w:cs="Times New Roman"/>
+          <w:sz w:val="22"/>
+          <w:szCs w:val="22"/>
+        </w:rPr>
+        <w:t xml:space="preserve">By transitioning the center of these spheres from </w:t>
+      </w:r>
+      <w:r>
+        <w:rPr>
+          <w:rFonts w:ascii="Times New Roman" w:hAnsi="Times New Roman" w:cs="Times New Roman"/>
+          <w:sz w:val="22"/>
+          <w:szCs w:val="22"/>
+        </w:rPr>
+        <w:t>J</w:t>
+      </w:r>
+      <w:r>
+        <w:rPr>
+          <w:rFonts w:ascii="Times New Roman" w:hAnsi="Times New Roman" w:cs="Times New Roman"/>
+          <w:sz w:val="22"/>
+          <w:szCs w:val="22"/>
+          <w:vertAlign w:val="subscript"/>
+        </w:rPr>
+        <w:t>1</w:t>
+      </w:r>
+      <w:r>
+        <w:rPr>
+          <w:rFonts w:ascii="Times New Roman" w:hAnsi="Times New Roman" w:cs="Times New Roman"/>
+          <w:sz w:val="22"/>
+          <w:szCs w:val="22"/>
+        </w:rPr>
+        <w:t>, J</w:t>
+      </w:r>
+      <w:r>
+        <w:rPr>
+          <w:rFonts w:ascii="Times New Roman" w:hAnsi="Times New Roman" w:cs="Times New Roman"/>
+          <w:sz w:val="22"/>
+          <w:szCs w:val="22"/>
+          <w:vertAlign w:val="subscript"/>
+        </w:rPr>
+        <w:t>2</w:t>
+      </w:r>
+      <w:r>
+        <w:rPr>
+          <w:rFonts w:ascii="Times New Roman" w:hAnsi="Times New Roman" w:cs="Times New Roman"/>
+          <w:sz w:val="22"/>
+          <w:szCs w:val="22"/>
+        </w:rPr>
+        <w:t xml:space="preserve"> and J</w:t>
+      </w:r>
+      <w:r>
+        <w:rPr>
+          <w:rFonts w:ascii="Times New Roman" w:hAnsi="Times New Roman" w:cs="Times New Roman"/>
+          <w:sz w:val="22"/>
+          <w:szCs w:val="22"/>
+          <w:vertAlign w:val="subscript"/>
+        </w:rPr>
+        <w:t>3</w:t>
+      </w:r>
+      <w:r>
+        <w:rPr>
+          <w:rFonts w:ascii="Times New Roman" w:hAnsi="Times New Roman" w:cs="Times New Roman"/>
+          <w:sz w:val="22"/>
+          <w:szCs w:val="22"/>
+        </w:rPr>
+        <w:t xml:space="preserve"> to </w:t>
+      </w:r>
+      <w:r>
+        <w:rPr>
+          <w:rFonts w:ascii="Times New Roman" w:hAnsi="Times New Roman" w:cs="Times New Roman"/>
+          <w:sz w:val="22"/>
+          <w:szCs w:val="22"/>
+        </w:rPr>
+        <w:t>J</w:t>
+      </w:r>
+      <w:r>
+        <w:rPr>
+          <w:rFonts w:ascii="Times New Roman" w:hAnsi="Times New Roman" w:cs="Times New Roman"/>
+          <w:sz w:val="22"/>
+          <w:szCs w:val="22"/>
+          <w:vertAlign w:val="subscript"/>
+        </w:rPr>
+        <w:t>1</w:t>
+      </w:r>
+      <w:r>
+        <w:rPr>
+          <w:rFonts w:ascii="Times New Roman" w:hAnsi="Times New Roman" w:cs="Times New Roman"/>
+          <w:sz w:val="22"/>
+          <w:szCs w:val="22"/>
+        </w:rPr>
+        <w:t>’</w:t>
+      </w:r>
+      <w:r>
+        <w:rPr>
+          <w:rFonts w:ascii="Times New Roman" w:hAnsi="Times New Roman" w:cs="Times New Roman"/>
+          <w:sz w:val="22"/>
+          <w:szCs w:val="22"/>
+        </w:rPr>
+        <w:t>, J</w:t>
+      </w:r>
+      <w:r>
+        <w:rPr>
+          <w:rFonts w:ascii="Times New Roman" w:hAnsi="Times New Roman" w:cs="Times New Roman"/>
+          <w:sz w:val="22"/>
+          <w:szCs w:val="22"/>
+          <w:vertAlign w:val="subscript"/>
+        </w:rPr>
+        <w:t>2</w:t>
+      </w:r>
+      <w:r>
+        <w:rPr>
+          <w:rFonts w:ascii="Times New Roman" w:hAnsi="Times New Roman" w:cs="Times New Roman"/>
+          <w:sz w:val="22"/>
+          <w:szCs w:val="22"/>
+        </w:rPr>
+        <w:t>’</w:t>
+      </w:r>
+      <w:r>
+        <w:rPr>
+          <w:rFonts w:ascii="Times New Roman" w:hAnsi="Times New Roman" w:cs="Times New Roman"/>
+          <w:sz w:val="22"/>
+          <w:szCs w:val="22"/>
+        </w:rPr>
+        <w:t xml:space="preserve"> and J</w:t>
+      </w:r>
+      <w:r>
+        <w:rPr>
+          <w:rFonts w:ascii="Times New Roman" w:hAnsi="Times New Roman" w:cs="Times New Roman"/>
+          <w:sz w:val="22"/>
+          <w:szCs w:val="22"/>
+          <w:vertAlign w:val="subscript"/>
+        </w:rPr>
+        <w:t>3</w:t>
+      </w:r>
+      <w:r>
+        <w:rPr>
+          <w:rFonts w:ascii="Times New Roman" w:hAnsi="Times New Roman" w:cs="Times New Roman"/>
+          <w:sz w:val="22"/>
+          <w:szCs w:val="22"/>
+        </w:rPr>
+        <w:t>’ using E</w:t>
+      </w:r>
+      <w:r>
+        <w:rPr>
+          <w:rFonts w:ascii="Times New Roman" w:hAnsi="Times New Roman" w:cs="Times New Roman"/>
+          <w:sz w:val="22"/>
+          <w:szCs w:val="22"/>
+          <w:vertAlign w:val="subscript"/>
+        </w:rPr>
+        <w:t>1</w:t>
+      </w:r>
+      <w:r>
+        <w:rPr>
+          <w:rFonts w:ascii="Times New Roman" w:hAnsi="Times New Roman" w:cs="Times New Roman"/>
+          <w:sz w:val="22"/>
+          <w:szCs w:val="22"/>
+        </w:rPr>
+        <w:t>E</w:t>
+      </w:r>
+      <w:r>
+        <w:rPr>
+          <w:rFonts w:ascii="Times New Roman" w:hAnsi="Times New Roman" w:cs="Times New Roman"/>
+          <w:sz w:val="22"/>
+          <w:szCs w:val="22"/>
+          <w:vertAlign w:val="subscript"/>
+        </w:rPr>
+        <w:t>0</w:t>
+      </w:r>
+      <w:r>
+        <w:rPr>
+          <w:rFonts w:ascii="Times New Roman" w:hAnsi="Times New Roman" w:cs="Times New Roman"/>
+          <w:sz w:val="22"/>
+          <w:szCs w:val="22"/>
+        </w:rPr>
+        <w:t xml:space="preserve">, </w:t>
+      </w:r>
+      <w:r>
+        <w:rPr>
+          <w:rFonts w:ascii="Times New Roman" w:hAnsi="Times New Roman" w:cs="Times New Roman"/>
+          <w:sz w:val="22"/>
+          <w:szCs w:val="22"/>
+        </w:rPr>
+        <w:t>E</w:t>
+      </w:r>
+      <w:r>
+        <w:rPr>
+          <w:rFonts w:ascii="Times New Roman" w:hAnsi="Times New Roman" w:cs="Times New Roman"/>
+          <w:sz w:val="22"/>
+          <w:szCs w:val="22"/>
+          <w:vertAlign w:val="subscript"/>
+        </w:rPr>
+        <w:t>2</w:t>
+      </w:r>
+      <w:r>
+        <w:rPr>
+          <w:rFonts w:ascii="Times New Roman" w:hAnsi="Times New Roman" w:cs="Times New Roman"/>
+          <w:sz w:val="22"/>
+          <w:szCs w:val="22"/>
+        </w:rPr>
+        <w:t>E</w:t>
+      </w:r>
+      <w:r>
+        <w:rPr>
+          <w:rFonts w:ascii="Times New Roman" w:hAnsi="Times New Roman" w:cs="Times New Roman"/>
+          <w:sz w:val="22"/>
+          <w:szCs w:val="22"/>
+          <w:vertAlign w:val="subscript"/>
+        </w:rPr>
+        <w:t>0</w:t>
+      </w:r>
+      <w:r>
+        <w:rPr>
+          <w:rFonts w:ascii="Times New Roman" w:hAnsi="Times New Roman" w:cs="Times New Roman"/>
+          <w:sz w:val="22"/>
+          <w:szCs w:val="22"/>
+        </w:rPr>
+        <w:t xml:space="preserve"> and </w:t>
+      </w:r>
+      <w:r>
+        <w:rPr>
+          <w:rFonts w:ascii="Times New Roman" w:hAnsi="Times New Roman" w:cs="Times New Roman"/>
+          <w:sz w:val="22"/>
+          <w:szCs w:val="22"/>
+        </w:rPr>
+        <w:t>E</w:t>
+      </w:r>
+      <w:r>
+        <w:rPr>
+          <w:rFonts w:ascii="Times New Roman" w:hAnsi="Times New Roman" w:cs="Times New Roman"/>
+          <w:sz w:val="22"/>
+          <w:szCs w:val="22"/>
+          <w:vertAlign w:val="subscript"/>
+        </w:rPr>
+        <w:t>3</w:t>
+      </w:r>
+      <w:r>
+        <w:rPr>
+          <w:rFonts w:ascii="Times New Roman" w:hAnsi="Times New Roman" w:cs="Times New Roman"/>
+          <w:sz w:val="22"/>
+          <w:szCs w:val="22"/>
+        </w:rPr>
+        <w:t>E</w:t>
+      </w:r>
+      <w:r>
+        <w:rPr>
+          <w:rFonts w:ascii="Times New Roman" w:hAnsi="Times New Roman" w:cs="Times New Roman"/>
+          <w:sz w:val="22"/>
+          <w:szCs w:val="22"/>
+          <w:vertAlign w:val="subscript"/>
+        </w:rPr>
+        <w:t>0</w:t>
+      </w:r>
+      <w:r>
+        <w:rPr>
+          <w:rFonts w:ascii="Times New Roman" w:hAnsi="Times New Roman" w:cs="Times New Roman"/>
+          <w:sz w:val="22"/>
+          <w:szCs w:val="22"/>
+        </w:rPr>
+        <w:t xml:space="preserve"> as ‘transition vectors’, the spheres will now intersect at point E</w:t>
+      </w:r>
+      <w:r>
+        <w:rPr>
+          <w:rFonts w:ascii="Times New Roman" w:hAnsi="Times New Roman" w:cs="Times New Roman"/>
+          <w:sz w:val="22"/>
+          <w:szCs w:val="22"/>
+          <w:vertAlign w:val="subscript"/>
+        </w:rPr>
+        <w:t>0</w:t>
+      </w:r>
+      <w:r>
+        <w:rPr>
+          <w:rFonts w:ascii="Times New Roman" w:hAnsi="Times New Roman" w:cs="Times New Roman"/>
+          <w:sz w:val="22"/>
+          <w:szCs w:val="22"/>
+        </w:rPr>
+        <w:t xml:space="preserve"> as shown in figure below:</w:t>
+      </w:r>
+    </w:p>
+    <w:p>
+      <w:pPr>
+        <w:pStyle w:val="ListParagraph"/>
+        <w:ind w:left="420"/>
+        <w:jc w:val="both"/>
+        <w:rPr>
+          <w:rFonts w:ascii="Times New Roman" w:hAnsi="Times New Roman" w:cs="Times New Roman"/>
+          <w:sz w:val="22"/>
+          <w:szCs w:val="22"/>
+        </w:rPr>
+      </w:pPr>
+      <w:r>
+        <w:rPr>
+          <w:rFonts w:ascii="Times New Roman" w:hAnsi="Times New Roman" w:cs="Times New Roman"/>
+          <w:sz w:val="22"/>
+          <w:szCs w:val="22"/>
+        </w:rPr>
+        <w:t>INSERT FIGURE</w:t>
+      </w:r>
+    </w:p>
+    <w:p>
+      <w:pPr>
+        <w:jc w:val="both"/>
+        <w:rPr>
+          <w:rFonts w:ascii="Times New Roman" w:hAnsi="Times New Roman" w:cs="Times New Roman"/>
+          <w:sz w:val="22"/>
+          <w:szCs w:val="22"/>
+        </w:rPr>
+      </w:pPr>
+    </w:p>
+    <w:p>
+      <w:pPr>
+        <w:pStyle w:val="ListParagraph"/>
+        <w:ind w:left="420"/>
+        <w:jc w:val="both"/>
+        <w:rPr>
+          <w:rFonts w:ascii="Times New Roman" w:hAnsi="Times New Roman" w:cs="Times New Roman"/>
+          <w:sz w:val="22"/>
+          <w:szCs w:val="22"/>
+        </w:rPr>
+      </w:pPr>
+      <w:r>
+        <w:rPr>
+          <w:rFonts w:ascii="Times New Roman" w:hAnsi="Times New Roman" w:cs="Times New Roman"/>
+          <w:sz w:val="22"/>
+          <w:szCs w:val="22"/>
+        </w:rPr>
+        <w:t>Now, to arrive at the end-effector co-ordinates of E</w:t>
+      </w:r>
+      <w:r>
+        <w:rPr>
+          <w:rFonts w:ascii="Times New Roman" w:hAnsi="Times New Roman" w:cs="Times New Roman"/>
+          <w:sz w:val="22"/>
+          <w:szCs w:val="22"/>
+          <w:vertAlign w:val="subscript"/>
+        </w:rPr>
+        <w:t>0</w:t>
+      </w:r>
+      <w:r>
+        <w:rPr>
+          <w:rFonts w:ascii="Times New Roman" w:hAnsi="Times New Roman" w:cs="Times New Roman"/>
+          <w:sz w:val="22"/>
+          <w:szCs w:val="22"/>
+        </w:rPr>
+        <w:t>, we can solve the equations of these 3 spheres simultaneously (as shown below).</w:t>
+      </w:r>
+    </w:p>
+    <w:p>
+      <w:pPr>
+        <w:pStyle w:val="ListParagraph"/>
+        <w:ind w:left="420"/>
+        <w:jc w:val="both"/>
+        <w:rPr>
+          <w:rFonts w:ascii="Times New Roman" w:hAnsi="Times New Roman" w:cs="Times New Roman"/>
+          <w:sz w:val="22"/>
+          <w:szCs w:val="22"/>
+        </w:rPr>
+      </w:pPr>
+    </w:p>
+    <w:p>
+      <w:pPr>
+        <w:pStyle w:val="ListParagraph"/>
+        <w:ind w:left="420"/>
+        <w:jc w:val="both"/>
+        <w:rPr>
+          <w:rFonts w:ascii="Times New Roman" w:hAnsi="Times New Roman" w:cs="Times New Roman"/>
+          <w:sz w:val="22"/>
+          <w:szCs w:val="22"/>
+        </w:rPr>
+      </w:pPr>
+      <w:r>
+        <w:rPr>
+          <w:rFonts w:ascii="Times New Roman" w:hAnsi="Times New Roman" w:cs="Times New Roman"/>
+          <w:sz w:val="22"/>
+          <w:szCs w:val="22"/>
+        </w:rPr>
+        <w:t>EQUATION SETUP AND SOLUTION TO END-EFFECTOR CO-ORDINATES</w:t>
+      </w:r>
+    </w:p>
+    <w:p>
+      <w:pPr>
+        <w:pStyle w:val="ListParagraph"/>
+        <w:ind w:left="420"/>
+        <w:jc w:val="both"/>
+        <w:rPr>
+          <w:rFonts w:ascii="Times New Roman" w:hAnsi="Times New Roman" w:cs="Times New Roman"/>
+          <w:sz w:val="22"/>
+          <w:szCs w:val="22"/>
+        </w:rPr>
+      </w:pPr>
+    </w:p>
+    <w:p>
+      <w:pPr>
+        <w:pStyle w:val="ListParagraph"/>
+        <w:ind w:left="420"/>
+        <w:jc w:val="both"/>
+        <w:rPr>
+          <w:rFonts w:ascii="Times New Roman" w:hAnsi="Times New Roman" w:cs="Times New Roman"/>
+          <w:sz w:val="22"/>
+          <w:szCs w:val="22"/>
+        </w:rPr>
+      </w:pPr>
+      <w:r>
+        <w:rPr>
+          <w:rFonts w:ascii="Times New Roman" w:hAnsi="Times New Roman" w:cs="Times New Roman"/>
+          <w:sz w:val="22"/>
+          <w:szCs w:val="22"/>
+        </w:rPr>
+        <w:t xml:space="preserve">Hence, we can solve the </w:t>
+      </w:r>
+      <w:r>
+        <w:rPr>
+          <w:rFonts w:ascii="Times New Roman" w:hAnsi="Times New Roman" w:cs="Times New Roman"/>
+          <w:sz w:val="22"/>
+          <w:szCs w:val="22"/>
+        </w:rPr>
+        <w:t>forward</w:t>
+      </w:r>
+      <w:r>
+        <w:rPr>
+          <w:rFonts w:ascii="Times New Roman" w:hAnsi="Times New Roman" w:cs="Times New Roman"/>
+          <w:sz w:val="22"/>
+          <w:szCs w:val="22"/>
+        </w:rPr>
+        <w:t xml:space="preserve"> kinematics problem using the geometric approach in manner described above to find the </w:t>
+      </w:r>
+      <w:r>
+        <w:rPr>
+          <w:rFonts w:ascii="Times New Roman" w:hAnsi="Times New Roman" w:cs="Times New Roman"/>
+          <w:sz w:val="22"/>
+          <w:szCs w:val="22"/>
+        </w:rPr>
+        <w:t>end-effector co-ordinates</w:t>
+      </w:r>
+      <w:r>
+        <w:rPr>
+          <w:rFonts w:ascii="Times New Roman" w:hAnsi="Times New Roman" w:cs="Times New Roman"/>
+          <w:sz w:val="22"/>
+          <w:szCs w:val="22"/>
+        </w:rPr>
+        <w:t>.</w:t>
+      </w:r>
+    </w:p>
+    <w:p>
+      <w:pPr>
+        <w:ind w:left="60"/>
+        <w:rPr>
+          <w:rFonts w:ascii="Times New Roman" w:hAnsi="Times New Roman" w:cs="Times New Roman"/>
+          <w:sz w:val="22"/>
+          <w:szCs w:val="22"/>
+        </w:rPr>
+      </w:pPr>
+    </w:p>
+    <w:p>
+      <w:pPr>
+        <w:rPr>
+          <w:rFonts w:ascii="Times New Roman" w:hAnsi="Times New Roman" w:cs="Times New Roman"/>
+          <w:b/>
+          <w:color w:val="7030A0"/>
+          <w:sz w:val="22"/>
+          <w:szCs w:val="22"/>
+        </w:rPr>
+      </w:pPr>
+      <w:r>
+        <w:rPr>
+          <w:rFonts w:ascii="Times New Roman" w:hAnsi="Times New Roman" w:cs="Times New Roman"/>
+          <w:b/>
+          <w:color w:val="7030A0"/>
+          <w:sz w:val="22"/>
+          <w:szCs w:val="22"/>
+        </w:rPr>
+        <w:t>PSEUDO-CODE</w:t>
+      </w:r>
+      <w:r>
+        <w:rPr>
+          <w:rFonts w:ascii="Times New Roman" w:hAnsi="Times New Roman" w:cs="Times New Roman"/>
+          <w:b/>
+          <w:color w:val="7030A0"/>
           <w:sz w:val="22"/>
           <w:szCs w:val="22"/>
         </w:rPr>
         <w:t>:</w:t>
       </w:r>
-      <w:r>
-        <w:rPr>
-          <w:rFonts w:ascii="Times New Roman" w:hAnsi="Times New Roman" w:cs="Times New Roman"/>
-          <w:sz w:val="22"/>
-          <w:szCs w:val="22"/>
-        </w:rPr>
-        <w:t xml:space="preserve"> </w:t>
-      </w:r>
-      <w:r>
-        <w:rPr>
-          <w:rFonts w:ascii="Times New Roman" w:hAnsi="Times New Roman" w:cs="Times New Roman"/>
-          <w:sz w:val="22"/>
-          <w:szCs w:val="22"/>
-        </w:rPr>
-        <w:t>Approach-</w:t>
-      </w:r>
-      <w:r>
-        <w:rPr>
-          <w:rFonts w:ascii="Times New Roman" w:hAnsi="Times New Roman" w:cs="Times New Roman"/>
-          <w:sz w:val="22"/>
-          <w:szCs w:val="22"/>
-        </w:rPr>
-        <w:t xml:space="preserve"> G</w:t>
-      </w:r>
-      <w:r>
-        <w:rPr>
-          <w:rFonts w:ascii="Times New Roman" w:hAnsi="Times New Roman" w:cs="Times New Roman"/>
-          <w:sz w:val="22"/>
-          <w:szCs w:val="22"/>
-        </w:rPr>
-        <w:t>eometric?</w:t>
-      </w:r>
-      <w:r>
-        <w:rPr>
-          <w:rFonts w:ascii="Times New Roman" w:hAnsi="Times New Roman" w:cs="Times New Roman"/>
-          <w:sz w:val="22"/>
-          <w:szCs w:val="22"/>
-        </w:rPr>
-        <w:t xml:space="preserve"> </w:t>
-      </w:r>
-      <w:r>
-        <w:rPr>
-          <w:rFonts w:ascii="Times New Roman" w:hAnsi="Times New Roman" w:cs="Times New Roman"/>
-          <w:sz w:val="22"/>
-          <w:szCs w:val="22"/>
-        </w:rPr>
-        <w:t>W</w:t>
-      </w:r>
-      <w:r>
-        <w:rPr>
-          <w:rFonts w:ascii="Times New Roman" w:hAnsi="Times New Roman" w:cs="Times New Roman"/>
-          <w:sz w:val="22"/>
-          <w:szCs w:val="22"/>
-        </w:rPr>
-        <w:t>hen does no IK solution exist?</w:t>
-      </w:r>
-    </w:p>
-    <w:p>
-      <w:pPr>
-        <w:ind w:left="60"/>
-        <w:rPr>
-          <w:rFonts w:ascii="Times New Roman" w:hAnsi="Times New Roman" w:cs="Times New Roman"/>
+    </w:p>
+    <w:p>
+      <w:pPr>
+        <w:rPr>
+          <w:rFonts w:ascii="Times New Roman" w:hAnsi="Times New Roman" w:cs="Times New Roman"/>
+          <w:color w:val="7030A0"/>
           <w:sz w:val="22"/>
           <w:szCs w:val="22"/>
         </w:rPr>
@@ -1653,6 +3977,7 @@
         <w:rPr>
           <w:rFonts w:ascii="Times New Roman" w:hAnsi="Times New Roman" w:cs="Times New Roman"/>
           <w:b/>
+          <w:color w:val="7030A0"/>
           <w:sz w:val="22"/>
           <w:szCs w:val="22"/>
         </w:rPr>
@@ -1661,43 +3986,7 @@
         <w:rPr>
           <w:rFonts w:ascii="Times New Roman" w:hAnsi="Times New Roman" w:cs="Times New Roman"/>
           <w:b/>
-          <w:sz w:val="22"/>
-          <w:szCs w:val="22"/>
-        </w:rPr>
-        <w:t>PSEUDO-CODE</w:t>
-      </w:r>
-      <w:r>
-        <w:rPr>
-          <w:rFonts w:ascii="Times New Roman" w:hAnsi="Times New Roman" w:cs="Times New Roman"/>
-          <w:b/>
-          <w:sz w:val="22"/>
-          <w:szCs w:val="22"/>
-        </w:rPr>
-        <w:t>:</w:t>
-      </w:r>
-    </w:p>
-    <w:p>
-      <w:pPr>
-        <w:rPr>
-          <w:rFonts w:ascii="Times New Roman" w:hAnsi="Times New Roman" w:cs="Times New Roman"/>
-          <w:sz w:val="22"/>
-          <w:szCs w:val="22"/>
-        </w:rPr>
-      </w:pPr>
-    </w:p>
-    <w:p>
-      <w:pPr>
-        <w:rPr>
-          <w:rFonts w:ascii="Times New Roman" w:hAnsi="Times New Roman" w:cs="Times New Roman"/>
-          <w:b/>
-          <w:sz w:val="22"/>
-          <w:szCs w:val="22"/>
-        </w:rPr>
-      </w:pPr>
-      <w:r>
-        <w:rPr>
-          <w:rFonts w:ascii="Times New Roman" w:hAnsi="Times New Roman" w:cs="Times New Roman"/>
-          <w:b/>
+          <w:color w:val="7030A0"/>
           <w:sz w:val="22"/>
           <w:szCs w:val="22"/>
         </w:rPr>
@@ -1713,13 +4002,15 @@
         </w:numPr>
         <w:rPr>
           <w:rFonts w:ascii="Times New Roman" w:hAnsi="Times New Roman" w:cs="Times New Roman"/>
-          <w:sz w:val="22"/>
-          <w:szCs w:val="22"/>
-        </w:rPr>
-      </w:pPr>
-      <w:r>
-        <w:rPr>
-          <w:rFonts w:ascii="Times New Roman" w:hAnsi="Times New Roman" w:cs="Times New Roman"/>
+          <w:color w:val="7030A0"/>
+          <w:sz w:val="22"/>
+          <w:szCs w:val="22"/>
+        </w:rPr>
+      </w:pPr>
+      <w:r>
+        <w:rPr>
+          <w:rFonts w:ascii="Times New Roman" w:hAnsi="Times New Roman" w:cs="Times New Roman"/>
+          <w:color w:val="7030A0"/>
           <w:sz w:val="22"/>
           <w:szCs w:val="22"/>
         </w:rPr>
@@ -1728,6 +4019,7 @@
       <w:r>
         <w:rPr>
           <w:rFonts w:ascii="Times New Roman" w:hAnsi="Times New Roman" w:cs="Times New Roman"/>
+          <w:color w:val="7030A0"/>
           <w:sz w:val="22"/>
           <w:szCs w:val="22"/>
         </w:rPr>
@@ -1736,6 +4028,7 @@
       <w:r>
         <w:rPr>
           <w:rFonts w:ascii="Times New Roman" w:hAnsi="Times New Roman" w:cs="Times New Roman"/>
+          <w:color w:val="7030A0"/>
           <w:sz w:val="22"/>
           <w:szCs w:val="22"/>
         </w:rPr>
@@ -1751,13 +4044,15 @@
         </w:numPr>
         <w:rPr>
           <w:rFonts w:ascii="Times New Roman" w:hAnsi="Times New Roman" w:cs="Times New Roman"/>
-          <w:sz w:val="22"/>
-          <w:szCs w:val="22"/>
-        </w:rPr>
-      </w:pPr>
-      <w:r>
-        <w:rPr>
-          <w:rFonts w:ascii="Times New Roman" w:hAnsi="Times New Roman" w:cs="Times New Roman"/>
+          <w:color w:val="7030A0"/>
+          <w:sz w:val="22"/>
+          <w:szCs w:val="22"/>
+        </w:rPr>
+      </w:pPr>
+      <w:r>
+        <w:rPr>
+          <w:rFonts w:ascii="Times New Roman" w:hAnsi="Times New Roman" w:cs="Times New Roman"/>
+          <w:color w:val="7030A0"/>
           <w:sz w:val="22"/>
           <w:szCs w:val="22"/>
         </w:rPr>
@@ -1766,6 +4061,7 @@
       <w:r>
         <w:rPr>
           <w:rFonts w:ascii="Times New Roman" w:hAnsi="Times New Roman" w:cs="Times New Roman"/>
+          <w:color w:val="7030A0"/>
           <w:sz w:val="22"/>
           <w:szCs w:val="22"/>
         </w:rPr>
@@ -1774,6 +4070,7 @@
       <w:r>
         <w:rPr>
           <w:rFonts w:ascii="Times New Roman" w:hAnsi="Times New Roman" w:cs="Times New Roman"/>
+          <w:color w:val="7030A0"/>
           <w:sz w:val="22"/>
           <w:szCs w:val="22"/>
         </w:rPr>
@@ -1785,6 +4082,7 @@
         <w:rPr>
           <w:rFonts w:ascii="Times New Roman" w:hAnsi="Times New Roman" w:cs="Times New Roman"/>
           <w:b/>
+          <w:color w:val="7030A0"/>
           <w:sz w:val="22"/>
           <w:szCs w:val="22"/>
         </w:rPr>
@@ -1795,6 +4093,7 @@
         <w:rPr>
           <w:rFonts w:ascii="Times New Roman" w:hAnsi="Times New Roman" w:cs="Times New Roman"/>
           <w:b/>
+          <w:color w:val="7030A0"/>
           <w:sz w:val="22"/>
           <w:szCs w:val="22"/>
         </w:rPr>
@@ -1803,6 +4102,7 @@
         <w:rPr>
           <w:rFonts w:ascii="Times New Roman" w:hAnsi="Times New Roman" w:cs="Times New Roman"/>
           <w:b/>
+          <w:color w:val="7030A0"/>
           <w:sz w:val="22"/>
           <w:szCs w:val="22"/>
         </w:rPr>
@@ -1818,13 +4118,15 @@
         </w:numPr>
         <w:rPr>
           <w:rFonts w:ascii="Times New Roman" w:hAnsi="Times New Roman" w:cs="Times New Roman"/>
-          <w:sz w:val="22"/>
-          <w:szCs w:val="22"/>
-        </w:rPr>
-      </w:pPr>
-      <w:r>
-        <w:rPr>
-          <w:rFonts w:ascii="Times New Roman" w:hAnsi="Times New Roman" w:cs="Times New Roman"/>
+          <w:color w:val="7030A0"/>
+          <w:sz w:val="22"/>
+          <w:szCs w:val="22"/>
+        </w:rPr>
+      </w:pPr>
+      <w:r>
+        <w:rPr>
+          <w:rFonts w:ascii="Times New Roman" w:hAnsi="Times New Roman" w:cs="Times New Roman"/>
+          <w:color w:val="7030A0"/>
           <w:sz w:val="22"/>
           <w:szCs w:val="22"/>
         </w:rPr>
@@ -1833,6 +4135,7 @@
       <w:r>
         <w:rPr>
           <w:rFonts w:ascii="Times New Roman" w:hAnsi="Times New Roman" w:cs="Times New Roman"/>
+          <w:color w:val="7030A0"/>
           <w:sz w:val="22"/>
           <w:szCs w:val="22"/>
         </w:rPr>
@@ -1848,13 +4151,15 @@
         </w:numPr>
         <w:rPr>
           <w:rFonts w:ascii="Times New Roman" w:hAnsi="Times New Roman" w:cs="Times New Roman"/>
-          <w:sz w:val="22"/>
-          <w:szCs w:val="22"/>
-        </w:rPr>
-      </w:pPr>
-      <w:r>
-        <w:rPr>
-          <w:rFonts w:ascii="Times New Roman" w:hAnsi="Times New Roman" w:cs="Times New Roman"/>
+          <w:color w:val="7030A0"/>
+          <w:sz w:val="22"/>
+          <w:szCs w:val="22"/>
+        </w:rPr>
+      </w:pPr>
+      <w:r>
+        <w:rPr>
+          <w:rFonts w:ascii="Times New Roman" w:hAnsi="Times New Roman" w:cs="Times New Roman"/>
+          <w:color w:val="7030A0"/>
           <w:sz w:val="22"/>
           <w:szCs w:val="22"/>
         </w:rPr>
@@ -1870,13 +4175,15 @@
         </w:numPr>
         <w:rPr>
           <w:rFonts w:ascii="Times New Roman" w:hAnsi="Times New Roman" w:cs="Times New Roman"/>
-          <w:sz w:val="22"/>
-          <w:szCs w:val="22"/>
-        </w:rPr>
-      </w:pPr>
-      <w:r>
-        <w:rPr>
-          <w:rFonts w:ascii="Times New Roman" w:hAnsi="Times New Roman" w:cs="Times New Roman"/>
+          <w:color w:val="7030A0"/>
+          <w:sz w:val="22"/>
+          <w:szCs w:val="22"/>
+        </w:rPr>
+      </w:pPr>
+      <w:r>
+        <w:rPr>
+          <w:rFonts w:ascii="Times New Roman" w:hAnsi="Times New Roman" w:cs="Times New Roman"/>
+          <w:color w:val="7030A0"/>
           <w:sz w:val="22"/>
           <w:szCs w:val="22"/>
         </w:rPr>
@@ -1892,13 +4199,15 @@
         </w:numPr>
         <w:rPr>
           <w:rFonts w:ascii="Times New Roman" w:hAnsi="Times New Roman" w:cs="Times New Roman"/>
-          <w:sz w:val="22"/>
-          <w:szCs w:val="22"/>
-        </w:rPr>
-      </w:pPr>
-      <w:r>
-        <w:rPr>
-          <w:rFonts w:ascii="Times New Roman" w:hAnsi="Times New Roman" w:cs="Times New Roman"/>
+          <w:color w:val="7030A0"/>
+          <w:sz w:val="22"/>
+          <w:szCs w:val="22"/>
+        </w:rPr>
+      </w:pPr>
+      <w:r>
+        <w:rPr>
+          <w:rFonts w:ascii="Times New Roman" w:hAnsi="Times New Roman" w:cs="Times New Roman"/>
+          <w:color w:val="7030A0"/>
           <w:sz w:val="22"/>
           <w:szCs w:val="22"/>
         </w:rPr>
@@ -1909,57 +4218,118 @@
       <w:pPr>
         <w:rPr>
           <w:rFonts w:ascii="Times New Roman" w:hAnsi="Times New Roman" w:cs="Times New Roman"/>
+          <w:sz w:val="22"/>
+          <w:szCs w:val="22"/>
+        </w:rPr>
+      </w:pPr>
+    </w:p>
+    <w:p>
+      <w:pPr>
+        <w:rPr>
+          <w:rFonts w:ascii="Times New Roman" w:hAnsi="Times New Roman" w:cs="Times New Roman"/>
           <w:b/>
           <w:sz w:val="22"/>
           <w:szCs w:val="22"/>
         </w:rPr>
       </w:pPr>
-    </w:p>
-    <w:p>
-      <w:pPr>
+      <w:r>
         <w:rPr>
           <w:rFonts w:ascii="Times New Roman" w:hAnsi="Times New Roman" w:cs="Times New Roman"/>
           <w:b/>
           <w:sz w:val="22"/>
           <w:szCs w:val="22"/>
         </w:rPr>
-      </w:pPr>
-      <w:r>
-        <w:rPr>
-          <w:rFonts w:ascii="Times New Roman" w:hAnsi="Times New Roman" w:cs="Times New Roman"/>
-          <w:b/>
-          <w:sz w:val="22"/>
-          <w:szCs w:val="22"/>
-        </w:rPr>
-        <w:t>RELATION TO COURSE:</w:t>
-      </w:r>
-    </w:p>
-    <w:p>
-      <w:pPr>
-        <w:rPr>
-          <w:rFonts w:ascii="Times New Roman" w:hAnsi="Times New Roman" w:cs="Times New Roman"/>
-          <w:sz w:val="22"/>
-          <w:szCs w:val="22"/>
-        </w:rPr>
-      </w:pPr>
-    </w:p>
-    <w:p>
-      <w:pPr>
-        <w:rPr>
-          <w:rFonts w:ascii="Times New Roman" w:hAnsi="Times New Roman" w:cs="Times New Roman"/>
-          <w:b/>
-          <w:sz w:val="22"/>
-          <w:szCs w:val="22"/>
-        </w:rPr>
-      </w:pPr>
-      <w:r>
-        <w:rPr>
-          <w:rFonts w:ascii="Times New Roman" w:hAnsi="Times New Roman" w:cs="Times New Roman"/>
-          <w:b/>
-          <w:sz w:val="22"/>
-          <w:szCs w:val="22"/>
-        </w:rPr>
         <w:t>FUTURE SCOPE OF PROJECT:</w:t>
+      </w:r>
+    </w:p>
+    <w:p>
+      <w:pPr>
+        <w:jc w:val="both"/>
+        <w:rPr>
+          <w:rFonts w:ascii="Times New Roman" w:hAnsi="Times New Roman" w:cs="Times New Roman"/>
+          <w:sz w:val="22"/>
+          <w:szCs w:val="22"/>
+        </w:rPr>
+      </w:pPr>
+      <w:r>
+        <w:rPr>
+          <w:rFonts w:ascii="Times New Roman" w:hAnsi="Times New Roman" w:cs="Times New Roman"/>
+          <w:sz w:val="22"/>
+          <w:szCs w:val="22"/>
+        </w:rPr>
+        <w:t>A</w:t>
+      </w:r>
+      <w:r>
+        <w:rPr>
+          <w:rFonts w:ascii="Times New Roman" w:hAnsi="Times New Roman" w:cs="Times New Roman"/>
+          <w:sz w:val="22"/>
+          <w:szCs w:val="22"/>
+        </w:rPr>
+        <w:t>lthough we studied parallel robots</w:t>
+      </w:r>
+      <w:r>
+        <w:rPr>
+          <w:rFonts w:ascii="Times New Roman" w:hAnsi="Times New Roman" w:cs="Times New Roman"/>
+          <w:sz w:val="22"/>
+          <w:szCs w:val="22"/>
+        </w:rPr>
+        <w:t xml:space="preserve"> in class</w:t>
+      </w:r>
+      <w:r>
+        <w:rPr>
+          <w:rFonts w:ascii="Times New Roman" w:hAnsi="Times New Roman" w:cs="Times New Roman"/>
+          <w:sz w:val="22"/>
+          <w:szCs w:val="22"/>
+        </w:rPr>
+        <w:t xml:space="preserve">, we did not extensively analyze the </w:t>
+      </w:r>
+      <w:r>
+        <w:rPr>
+          <w:rFonts w:ascii="Times New Roman" w:hAnsi="Times New Roman" w:cs="Times New Roman"/>
+          <w:sz w:val="22"/>
+          <w:szCs w:val="22"/>
+        </w:rPr>
+        <w:t xml:space="preserve">kinematics of the same. </w:t>
+      </w:r>
+      <w:r>
+        <w:rPr>
+          <w:rFonts w:ascii="Times New Roman" w:hAnsi="Times New Roman" w:cs="Times New Roman"/>
+          <w:sz w:val="22"/>
+          <w:szCs w:val="22"/>
+        </w:rPr>
+        <w:t xml:space="preserve">We found this to be a good opportunity to </w:t>
+      </w:r>
+      <w:r>
+        <w:rPr>
+          <w:rFonts w:ascii="Times New Roman" w:hAnsi="Times New Roman" w:cs="Times New Roman"/>
+          <w:sz w:val="22"/>
+          <w:szCs w:val="22"/>
+        </w:rPr>
+        <w:t xml:space="preserve">utilize the skills acquired through this course and exercise the same. </w:t>
+      </w:r>
+      <w:r>
+        <w:rPr>
+          <w:rFonts w:ascii="Times New Roman" w:hAnsi="Times New Roman" w:cs="Times New Roman"/>
+          <w:sz w:val="22"/>
+          <w:szCs w:val="22"/>
+        </w:rPr>
+        <w:t xml:space="preserve">We also found the final project to be a good opportunity to understand current literature on robots/kinematics. </w:t>
+      </w:r>
+      <w:r>
+        <w:rPr>
+          <w:rFonts w:ascii="Times New Roman" w:hAnsi="Times New Roman" w:cs="Times New Roman"/>
+          <w:sz w:val="22"/>
+          <w:szCs w:val="22"/>
+        </w:rPr>
+        <w:t>The scope of this project is not limited to current implementation, given more time we could have explored the following avenues for better performance</w:t>
+      </w:r>
+      <w:r>
+        <w:rPr>
+          <w:rFonts w:ascii="Times New Roman" w:hAnsi="Times New Roman" w:cs="Times New Roman"/>
+          <w:sz w:val="22"/>
+          <w:szCs w:val="22"/>
+        </w:rPr>
+        <w:t>.</w:t>
       </w:r>
     </w:p>
     <w:p>
@@ -1971,19 +4341,41 @@
         </w:numPr>
         <w:rPr>
           <w:rFonts w:ascii="Times New Roman" w:hAnsi="Times New Roman" w:cs="Times New Roman"/>
-          <w:b/>
-          <w:sz w:val="22"/>
-          <w:szCs w:val="22"/>
-        </w:rPr>
-      </w:pPr>
-      <w:r>
-        <w:rPr>
-          <w:rFonts w:ascii="Times New Roman" w:hAnsi="Times New Roman" w:cs="Times New Roman"/>
-          <w:b/>
-          <w:sz w:val="22"/>
-          <w:szCs w:val="22"/>
-        </w:rPr>
-        <w:t>Velocity analysis to find which works better- position or velocity kinematics</w:t>
+          <w:sz w:val="22"/>
+          <w:szCs w:val="22"/>
+        </w:rPr>
+      </w:pPr>
+      <w:r>
+        <w:rPr>
+          <w:rFonts w:ascii="Times New Roman" w:hAnsi="Times New Roman" w:cs="Times New Roman"/>
+          <w:sz w:val="22"/>
+          <w:szCs w:val="22"/>
+        </w:rPr>
+        <w:t xml:space="preserve">Velocity </w:t>
+      </w:r>
+      <w:r>
+        <w:rPr>
+          <w:rFonts w:ascii="Times New Roman" w:hAnsi="Times New Roman" w:cs="Times New Roman"/>
+          <w:sz w:val="22"/>
+          <w:szCs w:val="22"/>
+        </w:rPr>
+        <w:t xml:space="preserve">kinematics </w:t>
+      </w:r>
+      <w:r>
+        <w:rPr>
+          <w:rFonts w:ascii="Times New Roman" w:hAnsi="Times New Roman" w:cs="Times New Roman"/>
+          <w:sz w:val="22"/>
+          <w:szCs w:val="22"/>
+        </w:rPr>
+        <w:t xml:space="preserve">analysis </w:t>
+      </w:r>
+      <w:r>
+        <w:rPr>
+          <w:rFonts w:ascii="Times New Roman" w:hAnsi="Times New Roman" w:cs="Times New Roman"/>
+          <w:sz w:val="22"/>
+          <w:szCs w:val="22"/>
+        </w:rPr>
+        <w:t>on delta robot to identify which method works better (position or velocity kinematics) for various applications.</w:t>
       </w:r>
     </w:p>
     <w:p>
@@ -1995,19 +4387,75 @@
         </w:numPr>
         <w:rPr>
           <w:rFonts w:ascii="Times New Roman" w:hAnsi="Times New Roman" w:cs="Times New Roman"/>
+          <w:sz w:val="22"/>
+          <w:szCs w:val="22"/>
+        </w:rPr>
+      </w:pPr>
+      <w:r>
+        <w:rPr>
+          <w:rFonts w:ascii="Times New Roman" w:hAnsi="Times New Roman" w:cs="Times New Roman"/>
+          <w:sz w:val="22"/>
+          <w:szCs w:val="22"/>
+        </w:rPr>
+        <w:t xml:space="preserve">Can extend this project for </w:t>
+      </w:r>
+      <w:bookmarkStart w:id="0" w:name="_GoBack"/>
+      <w:bookmarkEnd w:id="0"/>
+      <w:r>
+        <w:rPr>
+          <w:rFonts w:ascii="Times New Roman" w:hAnsi="Times New Roman" w:cs="Times New Roman"/>
+          <w:sz w:val="22"/>
+          <w:szCs w:val="22"/>
+        </w:rPr>
+        <w:t>haptic applications</w:t>
+      </w:r>
+      <w:r>
+        <w:rPr>
+          <w:rFonts w:ascii="Times New Roman" w:hAnsi="Times New Roman" w:cs="Times New Roman"/>
+          <w:sz w:val="22"/>
+          <w:szCs w:val="22"/>
+        </w:rPr>
+        <w:t>.</w:t>
+      </w:r>
+    </w:p>
+    <w:p>
+      <w:pPr>
+        <w:pStyle w:val="ListParagraph"/>
+        <w:rPr>
+          <w:rFonts w:ascii="Times New Roman" w:hAnsi="Times New Roman" w:cs="Times New Roman"/>
           <w:b/>
           <w:sz w:val="22"/>
           <w:szCs w:val="22"/>
         </w:rPr>
       </w:pPr>
-      <w:r>
+    </w:p>
+    <w:p>
+      <w:pPr>
         <w:rPr>
           <w:rFonts w:ascii="Times New Roman" w:hAnsi="Times New Roman" w:cs="Times New Roman"/>
           <w:b/>
           <w:sz w:val="22"/>
           <w:szCs w:val="22"/>
         </w:rPr>
-        <w:t>Haptics applications</w:t>
+      </w:pPr>
+    </w:p>
+    <w:p>
+      <w:pPr>
+        <w:rPr>
+          <w:rFonts w:ascii="Times New Roman" w:hAnsi="Times New Roman" w:cs="Times New Roman"/>
+          <w:b/>
+          <w:sz w:val="22"/>
+          <w:szCs w:val="22"/>
+        </w:rPr>
+      </w:pPr>
+      <w:r>
+        <w:rPr>
+          <w:rFonts w:ascii="Times New Roman" w:hAnsi="Times New Roman" w:cs="Times New Roman"/>
+          <w:b/>
+          <w:sz w:val="22"/>
+          <w:szCs w:val="22"/>
+        </w:rPr>
+        <w:t>REFERENCES:</w:t>
       </w:r>
     </w:p>
     <w:p>
@@ -2015,7 +4463,7 @@
         <w:pStyle w:val="ListParagraph"/>
         <w:numPr>
           <w:ilvl w:val="0"/>
-          <w:numId w:val="5"/>
+          <w:numId w:val="6"/>
         </w:numPr>
         <w:rPr>
           <w:rFonts w:ascii="Times New Roman" w:hAnsi="Times New Roman" w:cs="Times New Roman"/>
@@ -2024,11 +4472,26 @@
           <w:szCs w:val="22"/>
         </w:rPr>
       </w:pPr>
-      <w:bookmarkStart w:id="0" w:name="_GoBack"/>
-      <w:bookmarkEnd w:id="0"/>
-    </w:p>
-    <w:p>
-      <w:pPr>
+      <w:hyperlink r:id="rId17" w:history="1">
+        <w:r>
+          <w:rPr>
+            <w:rStyle w:val="Hyperlink"/>
+            <w:rFonts w:ascii="Times New Roman" w:hAnsi="Times New Roman" w:cs="Times New Roman"/>
+            <w:b/>
+            <w:sz w:val="22"/>
+            <w:szCs w:val="22"/>
+          </w:rPr>
+          <w:t>http://www.cim.mcgill.ca/%7Epaul/clavdelt.pdf</w:t>
+        </w:r>
+      </w:hyperlink>
+    </w:p>
+    <w:p>
+      <w:pPr>
+        <w:pStyle w:val="ListParagraph"/>
+        <w:numPr>
+          <w:ilvl w:val="0"/>
+          <w:numId w:val="6"/>
+        </w:numPr>
         <w:rPr>
           <w:rFonts w:ascii="Times New Roman" w:hAnsi="Times New Roman" w:cs="Times New Roman"/>
           <w:b/>
@@ -2036,9 +4499,26 @@
           <w:szCs w:val="22"/>
         </w:rPr>
       </w:pPr>
-    </w:p>
-    <w:p>
-      <w:pPr>
+      <w:hyperlink r:id="rId18" w:history="1">
+        <w:r>
+          <w:rPr>
+            <w:rStyle w:val="Hyperlink"/>
+            <w:rFonts w:ascii="Times New Roman" w:hAnsi="Times New Roman" w:cs="Times New Roman"/>
+            <w:b/>
+            <w:sz w:val="22"/>
+            <w:szCs w:val="22"/>
+          </w:rPr>
+          <w:t>http://forums.trossenrobotics.com/tutorials/introduction-129/delta-robot-kinematics-3276/</w:t>
+        </w:r>
+      </w:hyperlink>
+    </w:p>
+    <w:p>
+      <w:pPr>
+        <w:pStyle w:val="ListParagraph"/>
+        <w:numPr>
+          <w:ilvl w:val="0"/>
+          <w:numId w:val="6"/>
+        </w:numPr>
         <w:rPr>
           <w:rFonts w:ascii="Times New Roman" w:hAnsi="Times New Roman" w:cs="Times New Roman"/>
           <w:b/>
@@ -2046,18 +4526,76 @@
           <w:szCs w:val="22"/>
         </w:rPr>
       </w:pPr>
-      <w:r>
+      <w:hyperlink r:id="rId19" w:history="1">
+        <w:r>
+          <w:rPr>
+            <w:rStyle w:val="Hyperlink"/>
+            <w:rFonts w:ascii="Times New Roman" w:hAnsi="Times New Roman" w:cs="Times New Roman"/>
+            <w:b/>
+            <w:sz w:val="22"/>
+            <w:szCs w:val="22"/>
+          </w:rPr>
+          <w:t>https://en.wikipedia.org/wiki/Delta_robot</w:t>
+        </w:r>
+      </w:hyperlink>
+    </w:p>
+    <w:p>
+      <w:pPr>
+        <w:pStyle w:val="ListParagraph"/>
+        <w:numPr>
+          <w:ilvl w:val="0"/>
+          <w:numId w:val="6"/>
+        </w:numPr>
         <w:rPr>
           <w:rFonts w:ascii="Times New Roman" w:hAnsi="Times New Roman" w:cs="Times New Roman"/>
           <w:b/>
           <w:sz w:val="22"/>
           <w:szCs w:val="22"/>
         </w:rPr>
-        <w:t>REFERENCES:</w:t>
-      </w:r>
-    </w:p>
-    <w:p>
-      <w:pPr>
+      </w:pPr>
+      <w:hyperlink r:id="rId20" w:history="1">
+        <w:r>
+          <w:rPr>
+            <w:rStyle w:val="Hyperlink"/>
+            <w:rFonts w:ascii="Times New Roman" w:hAnsi="Times New Roman" w:cs="Times New Roman"/>
+            <w:b/>
+            <w:sz w:val="22"/>
+            <w:szCs w:val="22"/>
+          </w:rPr>
+          <w:t>https://www.marginallyclever.com/other/samples/fk-ik-test.html</w:t>
+        </w:r>
+      </w:hyperlink>
+    </w:p>
+    <w:p>
+      <w:pPr>
+        <w:pStyle w:val="ListParagraph"/>
+        <w:numPr>
+          <w:ilvl w:val="0"/>
+          <w:numId w:val="6"/>
+        </w:numPr>
+        <w:rPr>
+          <w:rFonts w:ascii="Times New Roman" w:hAnsi="Times New Roman" w:cs="Times New Roman"/>
+          <w:b/>
+          <w:sz w:val="22"/>
+          <w:szCs w:val="22"/>
+        </w:rPr>
+      </w:pPr>
+      <w:hyperlink r:id="rId21" w:history="1">
+        <w:r>
+          <w:rPr>
+            <w:rStyle w:val="Hyperlink"/>
+            <w:rFonts w:ascii="Times New Roman" w:hAnsi="Times New Roman" w:cs="Times New Roman"/>
+            <w:b/>
+            <w:sz w:val="22"/>
+            <w:szCs w:val="22"/>
+          </w:rPr>
+          <w:t>https://robotics.stackexchange.com/questions/3144/inverse-kinematics-of-parallel-manipulator-delta-robot</w:t>
+        </w:r>
+      </w:hyperlink>
+    </w:p>
+    <w:p>
+      <w:pPr>
+        <w:pStyle w:val="ListParagraph"/>
         <w:rPr>
           <w:rFonts w:ascii="Times New Roman" w:hAnsi="Times New Roman" w:cs="Times New Roman"/>
           <w:b/>
@@ -2083,8 +4621,8 @@
   <w:abstractNum w:abstractNumId="0">
     <w:nsid w:val="078C3C9C"/>
     <w:multiLevelType w:val="hybridMultilevel"/>
-    <w:tmpl w:val="715673C6"/>
-    <w:lvl w:ilvl="0" w:tplc="B170B092">
+    <w:tmpl w:val="8084EB86"/>
+    <w:lvl w:ilvl="0" w:tplc="FE9A1130">
       <w:start w:val="1"/>
       <w:numFmt w:val="decimal"/>
       <w:lvlText w:val="%1."/>
@@ -2094,6 +4632,7 @@
       </w:pPr>
       <w:rPr>
         <w:rFonts w:hint="default"/>
+        <w:b/>
       </w:rPr>
     </w:lvl>
     <w:lvl w:ilvl="1" w:tplc="04090019" w:tentative="1">
@@ -2170,6 +4709,95 @@
     </w:lvl>
   </w:abstractNum>
   <w:abstractNum w:abstractNumId="1">
+    <w:nsid w:val="12527AAF"/>
+    <w:multiLevelType w:val="hybridMultilevel"/>
+    <w:tmpl w:val="D2EC2D9C"/>
+    <w:lvl w:ilvl="0" w:tplc="1FE4E8F0">
+      <w:start w:val="1"/>
+      <w:numFmt w:val="decimal"/>
+      <w:lvlText w:val="%1."/>
+      <w:lvlJc w:val="left"/>
+      <w:pPr>
+        <w:ind w:left="780" w:hanging="360"/>
+      </w:pPr>
+      <w:rPr>
+        <w:rFonts w:hint="default"/>
+      </w:rPr>
+    </w:lvl>
+    <w:lvl w:ilvl="1" w:tplc="04090019" w:tentative="1">
+      <w:start w:val="1"/>
+      <w:numFmt w:val="lowerLetter"/>
+      <w:lvlText w:val="%2."/>
+      <w:lvlJc w:val="left"/>
+      <w:pPr>
+        <w:ind w:left="1500" w:hanging="360"/>
+      </w:pPr>
+    </w:lvl>
+    <w:lvl w:ilvl="2" w:tplc="0409001B" w:tentative="1">
+      <w:start w:val="1"/>
+      <w:numFmt w:val="lowerRoman"/>
+      <w:lvlText w:val="%3."/>
+      <w:lvlJc w:val="right"/>
+      <w:pPr>
+        <w:ind w:left="2220" w:hanging="180"/>
+      </w:pPr>
+    </w:lvl>
+    <w:lvl w:ilvl="3" w:tplc="0409000F" w:tentative="1">
+      <w:start w:val="1"/>
+      <w:numFmt w:val="decimal"/>
+      <w:lvlText w:val="%4."/>
+      <w:lvlJc w:val="left"/>
+      <w:pPr>
+        <w:ind w:left="2940" w:hanging="360"/>
+      </w:pPr>
+    </w:lvl>
+    <w:lvl w:ilvl="4" w:tplc="04090019" w:tentative="1">
+      <w:start w:val="1"/>
+      <w:numFmt w:val="lowerLetter"/>
+      <w:lvlText w:val="%5."/>
+      <w:lvlJc w:val="left"/>
+      <w:pPr>
+        <w:ind w:left="3660" w:hanging="360"/>
+      </w:pPr>
+    </w:lvl>
+    <w:lvl w:ilvl="5" w:tplc="0409001B" w:tentative="1">
+      <w:start w:val="1"/>
+      <w:numFmt w:val="lowerRoman"/>
+      <w:lvlText w:val="%6."/>
+      <w:lvlJc w:val="right"/>
+      <w:pPr>
+        <w:ind w:left="4380" w:hanging="180"/>
+      </w:pPr>
+    </w:lvl>
+    <w:lvl w:ilvl="6" w:tplc="0409000F" w:tentative="1">
+      <w:start w:val="1"/>
+      <w:numFmt w:val="decimal"/>
+      <w:lvlText w:val="%7."/>
+      <w:lvlJc w:val="left"/>
+      <w:pPr>
+        <w:ind w:left="5100" w:hanging="360"/>
+      </w:pPr>
+    </w:lvl>
+    <w:lvl w:ilvl="7" w:tplc="04090019" w:tentative="1">
+      <w:start w:val="1"/>
+      <w:numFmt w:val="lowerLetter"/>
+      <w:lvlText w:val="%8."/>
+      <w:lvlJc w:val="left"/>
+      <w:pPr>
+        <w:ind w:left="5820" w:hanging="360"/>
+      </w:pPr>
+    </w:lvl>
+    <w:lvl w:ilvl="8" w:tplc="0409001B" w:tentative="1">
+      <w:start w:val="1"/>
+      <w:numFmt w:val="lowerRoman"/>
+      <w:lvlText w:val="%9."/>
+      <w:lvlJc w:val="right"/>
+      <w:pPr>
+        <w:ind w:left="6540" w:hanging="180"/>
+      </w:pPr>
+    </w:lvl>
+  </w:abstractNum>
+  <w:abstractNum w:abstractNumId="2">
     <w:nsid w:val="2A860203"/>
     <w:multiLevelType w:val="hybridMultilevel"/>
     <w:tmpl w:val="D0C6F8EC"/>
@@ -2282,7 +4910,96 @@
       </w:rPr>
     </w:lvl>
   </w:abstractNum>
-  <w:abstractNum w:abstractNumId="2">
+  <w:abstractNum w:abstractNumId="3">
+    <w:nsid w:val="2ADE35AA"/>
+    <w:multiLevelType w:val="hybridMultilevel"/>
+    <w:tmpl w:val="BE541B0C"/>
+    <w:lvl w:ilvl="0" w:tplc="0409000F">
+      <w:start w:val="1"/>
+      <w:numFmt w:val="decimal"/>
+      <w:lvlText w:val="%1."/>
+      <w:lvlJc w:val="left"/>
+      <w:pPr>
+        <w:ind w:left="720" w:hanging="360"/>
+      </w:pPr>
+      <w:rPr>
+        <w:rFonts w:hint="default"/>
+      </w:rPr>
+    </w:lvl>
+    <w:lvl w:ilvl="1" w:tplc="04090019" w:tentative="1">
+      <w:start w:val="1"/>
+      <w:numFmt w:val="lowerLetter"/>
+      <w:lvlText w:val="%2."/>
+      <w:lvlJc w:val="left"/>
+      <w:pPr>
+        <w:ind w:left="1440" w:hanging="360"/>
+      </w:pPr>
+    </w:lvl>
+    <w:lvl w:ilvl="2" w:tplc="0409001B" w:tentative="1">
+      <w:start w:val="1"/>
+      <w:numFmt w:val="lowerRoman"/>
+      <w:lvlText w:val="%3."/>
+      <w:lvlJc w:val="right"/>
+      <w:pPr>
+        <w:ind w:left="2160" w:hanging="180"/>
+      </w:pPr>
+    </w:lvl>
+    <w:lvl w:ilvl="3" w:tplc="0409000F" w:tentative="1">
+      <w:start w:val="1"/>
+      <w:numFmt w:val="decimal"/>
+      <w:lvlText w:val="%4."/>
+      <w:lvlJc w:val="left"/>
+      <w:pPr>
+        <w:ind w:left="2880" w:hanging="360"/>
+      </w:pPr>
+    </w:lvl>
+    <w:lvl w:ilvl="4" w:tplc="04090019" w:tentative="1">
+      <w:start w:val="1"/>
+      <w:numFmt w:val="lowerLetter"/>
+      <w:lvlText w:val="%5."/>
+      <w:lvlJc w:val="left"/>
+      <w:pPr>
+        <w:ind w:left="3600" w:hanging="360"/>
+      </w:pPr>
+    </w:lvl>
+    <w:lvl w:ilvl="5" w:tplc="0409001B" w:tentative="1">
+      <w:start w:val="1"/>
+      <w:numFmt w:val="lowerRoman"/>
+      <w:lvlText w:val="%6."/>
+      <w:lvlJc w:val="right"/>
+      <w:pPr>
+        <w:ind w:left="4320" w:hanging="180"/>
+      </w:pPr>
+    </w:lvl>
+    <w:lvl w:ilvl="6" w:tplc="0409000F" w:tentative="1">
+      <w:start w:val="1"/>
+      <w:numFmt w:val="decimal"/>
+      <w:lvlText w:val="%7."/>
+      <w:lvlJc w:val="left"/>
+      <w:pPr>
+        <w:ind w:left="5040" w:hanging="360"/>
+      </w:pPr>
+    </w:lvl>
+    <w:lvl w:ilvl="7" w:tplc="04090019" w:tentative="1">
+      <w:start w:val="1"/>
+      <w:numFmt w:val="lowerLetter"/>
+      <w:lvlText w:val="%8."/>
+      <w:lvlJc w:val="left"/>
+      <w:pPr>
+        <w:ind w:left="5760" w:hanging="360"/>
+      </w:pPr>
+    </w:lvl>
+    <w:lvl w:ilvl="8" w:tplc="0409001B" w:tentative="1">
+      <w:start w:val="1"/>
+      <w:numFmt w:val="lowerRoman"/>
+      <w:lvlText w:val="%9."/>
+      <w:lvlJc w:val="right"/>
+      <w:pPr>
+        <w:ind w:left="6480" w:hanging="180"/>
+      </w:pPr>
+    </w:lvl>
+  </w:abstractNum>
+  <w:abstractNum w:abstractNumId="4">
     <w:nsid w:val="4AB65E10"/>
     <w:multiLevelType w:val="hybridMultilevel"/>
     <w:tmpl w:val="84042196"/>
@@ -2371,7 +5088,7 @@
       </w:pPr>
     </w:lvl>
   </w:abstractNum>
-  <w:abstractNum w:abstractNumId="3">
+  <w:abstractNum w:abstractNumId="5">
     <w:nsid w:val="5D3466E2"/>
     <w:multiLevelType w:val="hybridMultilevel"/>
     <w:tmpl w:val="706A0FB8"/>
@@ -2484,7 +5201,7 @@
       </w:rPr>
     </w:lvl>
   </w:abstractNum>
-  <w:abstractNum w:abstractNumId="4">
+  <w:abstractNum w:abstractNumId="6">
     <w:nsid w:val="76707A31"/>
     <w:multiLevelType w:val="hybridMultilevel"/>
     <w:tmpl w:val="4F864EF8"/>
@@ -2591,6 +5308,119 @@
       <w:lvlJc w:val="left"/>
       <w:pPr>
         <w:ind w:left="6480" w:hanging="360"/>
+      </w:pPr>
+      <w:rPr>
+        <w:rFonts w:ascii="Wingdings" w:hAnsi="Wingdings" w:hint="default"/>
+      </w:rPr>
+    </w:lvl>
+  </w:abstractNum>
+  <w:abstractNum w:abstractNumId="7">
+    <w:nsid w:val="7D4B7336"/>
+    <w:multiLevelType w:val="hybridMultilevel"/>
+    <w:tmpl w:val="4468D7D6"/>
+    <w:lvl w:ilvl="0" w:tplc="04090001">
+      <w:start w:val="1"/>
+      <w:numFmt w:val="bullet"/>
+      <w:lvlText w:val=""/>
+      <w:lvlJc w:val="left"/>
+      <w:pPr>
+        <w:ind w:left="810" w:hanging="360"/>
+      </w:pPr>
+      <w:rPr>
+        <w:rFonts w:ascii="Symbol" w:hAnsi="Symbol" w:hint="default"/>
+      </w:rPr>
+    </w:lvl>
+    <w:lvl w:ilvl="1" w:tplc="04090003" w:tentative="1">
+      <w:start w:val="1"/>
+      <w:numFmt w:val="bullet"/>
+      <w:lvlText w:val="o"/>
+      <w:lvlJc w:val="left"/>
+      <w:pPr>
+        <w:ind w:left="1530" w:hanging="360"/>
+      </w:pPr>
+      <w:rPr>
+        <w:rFonts w:ascii="Courier New" w:hAnsi="Courier New" w:cs="Courier New" w:hint="default"/>
+      </w:rPr>
+    </w:lvl>
+    <w:lvl w:ilvl="2" w:tplc="04090005" w:tentative="1">
+      <w:start w:val="1"/>
+      <w:numFmt w:val="bullet"/>
+      <w:lvlText w:val=""/>
+      <w:lvlJc w:val="left"/>
+      <w:pPr>
+        <w:ind w:left="2250" w:hanging="360"/>
+      </w:pPr>
+      <w:rPr>
+        <w:rFonts w:ascii="Wingdings" w:hAnsi="Wingdings" w:hint="default"/>
+      </w:rPr>
+    </w:lvl>
+    <w:lvl w:ilvl="3" w:tplc="04090001" w:tentative="1">
+      <w:start w:val="1"/>
+      <w:numFmt w:val="bullet"/>
+      <w:lvlText w:val=""/>
+      <w:lvlJc w:val="left"/>
+      <w:pPr>
+        <w:ind w:left="2970" w:hanging="360"/>
+      </w:pPr>
+      <w:rPr>
+        <w:rFonts w:ascii="Symbol" w:hAnsi="Symbol" w:hint="default"/>
+      </w:rPr>
+    </w:lvl>
+    <w:lvl w:ilvl="4" w:tplc="04090003" w:tentative="1">
+      <w:start w:val="1"/>
+      <w:numFmt w:val="bullet"/>
+      <w:lvlText w:val="o"/>
+      <w:lvlJc w:val="left"/>
+      <w:pPr>
+        <w:ind w:left="3690" w:hanging="360"/>
+      </w:pPr>
+      <w:rPr>
+        <w:rFonts w:ascii="Courier New" w:hAnsi="Courier New" w:cs="Courier New" w:hint="default"/>
+      </w:rPr>
+    </w:lvl>
+    <w:lvl w:ilvl="5" w:tplc="04090005" w:tentative="1">
+      <w:start w:val="1"/>
+      <w:numFmt w:val="bullet"/>
+      <w:lvlText w:val=""/>
+      <w:lvlJc w:val="left"/>
+      <w:pPr>
+        <w:ind w:left="4410" w:hanging="360"/>
+      </w:pPr>
+      <w:rPr>
+        <w:rFonts w:ascii="Wingdings" w:hAnsi="Wingdings" w:hint="default"/>
+      </w:rPr>
+    </w:lvl>
+    <w:lvl w:ilvl="6" w:tplc="04090001" w:tentative="1">
+      <w:start w:val="1"/>
+      <w:numFmt w:val="bullet"/>
+      <w:lvlText w:val=""/>
+      <w:lvlJc w:val="left"/>
+      <w:pPr>
+        <w:ind w:left="5130" w:hanging="360"/>
+      </w:pPr>
+      <w:rPr>
+        <w:rFonts w:ascii="Symbol" w:hAnsi="Symbol" w:hint="default"/>
+      </w:rPr>
+    </w:lvl>
+    <w:lvl w:ilvl="7" w:tplc="04090003" w:tentative="1">
+      <w:start w:val="1"/>
+      <w:numFmt w:val="bullet"/>
+      <w:lvlText w:val="o"/>
+      <w:lvlJc w:val="left"/>
+      <w:pPr>
+        <w:ind w:left="5850" w:hanging="360"/>
+      </w:pPr>
+      <w:rPr>
+        <w:rFonts w:ascii="Courier New" w:hAnsi="Courier New" w:cs="Courier New" w:hint="default"/>
+      </w:rPr>
+    </w:lvl>
+    <w:lvl w:ilvl="8" w:tplc="04090005" w:tentative="1">
+      <w:start w:val="1"/>
+      <w:numFmt w:val="bullet"/>
+      <w:lvlText w:val=""/>
+      <w:lvlJc w:val="left"/>
+      <w:pPr>
+        <w:ind w:left="6570" w:hanging="360"/>
       </w:pPr>
       <w:rPr>
         <w:rFonts w:ascii="Wingdings" w:hAnsi="Wingdings" w:hint="default"/>
@@ -2601,16 +5431,25 @@
     <w:abstractNumId w:val="0"/>
   </w:num>
   <w:num w:numId="2">
+    <w:abstractNumId w:val="4"/>
+  </w:num>
+  <w:num w:numId="3">
     <w:abstractNumId w:val="2"/>
   </w:num>
-  <w:num w:numId="3">
+  <w:num w:numId="4">
+    <w:abstractNumId w:val="6"/>
+  </w:num>
+  <w:num w:numId="5">
+    <w:abstractNumId w:val="5"/>
+  </w:num>
+  <w:num w:numId="6">
+    <w:abstractNumId w:val="3"/>
+  </w:num>
+  <w:num w:numId="7">
     <w:abstractNumId w:val="1"/>
   </w:num>
-  <w:num w:numId="4">
-    <w:abstractNumId w:val="4"/>
-  </w:num>
-  <w:num w:numId="5">
-    <w:abstractNumId w:val="3"/>
+  <w:num w:numId="8">
+    <w:abstractNumId w:val="7"/>
   </w:num>
 </w:numbering>
 </file>
@@ -3063,7 +5902,6 @@
     <w:name w:val="Hyperlink"/>
     <w:basedOn w:val="DefaultParagraphFont"/>
     <w:uiPriority w:val="99"/>
-    <w:semiHidden/>
     <w:unhideWhenUsed/>
     <w:rsid w:val="005F11CB"/>
     <w:rPr>
@@ -3082,6 +5920,18 @@
     </w:pPr>
     <w:rPr>
       <w:rFonts w:ascii="Times New Roman" w:hAnsi="Times New Roman" w:cs="Times New Roman"/>
+    </w:rPr>
+  </w:style>
+  <w:style w:type="character" w:styleId="FollowedHyperlink">
+    <w:name w:val="FollowedHyperlink"/>
+    <w:basedOn w:val="DefaultParagraphFont"/>
+    <w:uiPriority w:val="99"/>
+    <w:semiHidden/>
+    <w:unhideWhenUsed/>
+    <w:rsid w:val="003A2694"/>
+    <w:rPr>
+      <w:color w:val="954F72" w:themeColor="followedHyperlink"/>
+      <w:u w:val="single"/>
     </w:rPr>
   </w:style>
 </w:styles>

</xml_diff>

<commit_message>
Have to include pseudo code and evaluation.
</commit_message>
<xml_diff>
--- a/FinalProjectReport.docx
+++ b/FinalProjectReport.docx
@@ -647,7 +647,7 @@
           <w:sz w:val="22"/>
           <w:szCs w:val="22"/>
         </w:rPr>
-        <w:t>The mechanical design, circuit design for motor movement, and the 3-D symbolic representation of the delta robot are as illustrated below.</w:t>
+        <w:t>The circuit design for motor movement, and the 3-D symbolic representation of the delta robot are as illustrated below.</w:t>
       </w:r>
     </w:p>
     <w:p>
@@ -671,55 +671,6 @@
           <w:szCs w:val="22"/>
         </w:rPr>
       </w:pPr>
-      <w:r>
-        <w:rPr>
-          <w:rFonts w:ascii="Times New Roman" w:hAnsi="Times New Roman" w:cs="Times New Roman"/>
-          <w:noProof/>
-          <w:sz w:val="22"/>
-          <w:szCs w:val="22"/>
-        </w:rPr>
-        <w:drawing>
-          <wp:inline distT="0" distB="0" distL="0" distR="0" wp14:anchorId="3330F323" wp14:editId="704F3767">
-            <wp:extent cx="3562078" cy="3045430"/>
-            <wp:effectExtent l="0" t="0" r="0" b="3175"/>
-            <wp:docPr id="3" name="Picture 3"/>
-            <wp:cNvGraphicFramePr>
-              <a:graphicFrameLocks xmlns:a="http://schemas.openxmlformats.org/drawingml/2006/main" noChangeAspect="1"/>
-            </wp:cNvGraphicFramePr>
-            <a:graphic xmlns:a="http://schemas.openxmlformats.org/drawingml/2006/main">
-              <a:graphicData uri="http://schemas.openxmlformats.org/drawingml/2006/picture">
-                <pic:pic xmlns:pic="http://schemas.openxmlformats.org/drawingml/2006/picture">
-                  <pic:nvPicPr>
-                    <pic:cNvPr id="3" name="Screen Shot 2017-12-07 at 11.30.21 AM.png"/>
-                    <pic:cNvPicPr/>
-                  </pic:nvPicPr>
-                  <pic:blipFill>
-                    <a:blip r:embed="rId12">
-                      <a:extLst>
-                        <a:ext uri="{28A0092B-C50C-407E-A947-70E740481C1C}">
-                          <a14:useLocalDpi xmlns:a14="http://schemas.microsoft.com/office/drawing/2010/main" val="0"/>
-                        </a:ext>
-                      </a:extLst>
-                    </a:blip>
-                    <a:stretch>
-                      <a:fillRect/>
-                    </a:stretch>
-                  </pic:blipFill>
-                  <pic:spPr>
-                    <a:xfrm>
-                      <a:off x="0" y="0"/>
-                      <a:ext cx="3636453" cy="3109018"/>
-                    </a:xfrm>
-                    <a:prstGeom prst="rect">
-                      <a:avLst/>
-                    </a:prstGeom>
-                  </pic:spPr>
-                </pic:pic>
-              </a:graphicData>
-            </a:graphic>
-          </wp:inline>
-        </w:drawing>
-      </w:r>
     </w:p>
     <w:p>
       <w:pPr>
@@ -735,39 +686,10 @@
       <w:r>
         <w:rPr>
           <w:rFonts w:ascii="Times New Roman" w:hAnsi="Times New Roman" w:cs="Times New Roman"/>
-          <w:sz w:val="22"/>
-          <w:szCs w:val="22"/>
-        </w:rPr>
-        <w:t>FIG 1</w:t>
-      </w:r>
-      <w:r>
-        <w:rPr>
-          <w:rFonts w:ascii="Times New Roman" w:hAnsi="Times New Roman" w:cs="Times New Roman"/>
-          <w:sz w:val="22"/>
-          <w:szCs w:val="22"/>
-        </w:rPr>
-        <w:t>. Mechanical design of the delta robot</w:t>
-      </w:r>
-    </w:p>
-    <w:p>
-      <w:pPr>
-        <w:pStyle w:val="ListParagraph"/>
-        <w:ind w:left="360"/>
-        <w:jc w:val="center"/>
-        <w:rPr>
-          <w:rFonts w:ascii="Times New Roman" w:hAnsi="Times New Roman" w:cs="Times New Roman"/>
-          <w:sz w:val="22"/>
-          <w:szCs w:val="22"/>
-        </w:rPr>
-      </w:pPr>
-      <w:r>
-        <w:rPr>
-          <w:rFonts w:ascii="Times New Roman" w:hAnsi="Times New Roman" w:cs="Times New Roman"/>
           <w:noProof/>
           <w:sz w:val="22"/>
           <w:szCs w:val="22"/>
         </w:rPr>
-        <w:lastRenderedPageBreak/>
         <w:drawing>
           <wp:inline distT="0" distB="0" distL="0" distR="0" wp14:anchorId="58542EA1" wp14:editId="0DA379D3">
             <wp:extent cx="3137535" cy="2977978"/>
@@ -784,7 +706,7 @@
                     <pic:cNvPicPr/>
                   </pic:nvPicPr>
                   <pic:blipFill>
-                    <a:blip r:embed="rId13">
+                    <a:blip r:embed="rId12">
                       <a:extLst>
                         <a:ext uri="{28A0092B-C50C-407E-A947-70E740481C1C}">
                           <a14:useLocalDpi xmlns:a14="http://schemas.microsoft.com/office/drawing/2010/main" val="0"/>
@@ -828,7 +750,7 @@
           <w:sz w:val="22"/>
           <w:szCs w:val="22"/>
         </w:rPr>
-        <w:t>FIG 2</w:t>
+        <w:t>FIG 1</w:t>
       </w:r>
       <w:r>
         <w:rPr>
@@ -881,6 +803,7 @@
           <w:sz w:val="22"/>
           <w:szCs w:val="22"/>
         </w:rPr>
+        <w:lastRenderedPageBreak/>
         <w:t xml:space="preserve">     </w:t>
       </w:r>
       <w:r>
@@ -906,7 +829,7 @@
                     <pic:cNvPicPr/>
                   </pic:nvPicPr>
                   <pic:blipFill>
-                    <a:blip r:embed="rId14">
+                    <a:blip r:embed="rId13">
                       <a:extLst>
                         <a:ext uri="{28A0092B-C50C-407E-A947-70E740481C1C}">
                           <a14:useLocalDpi xmlns:a14="http://schemas.microsoft.com/office/drawing/2010/main" val="0"/>
@@ -958,223 +881,23 @@
           <w:sz w:val="22"/>
           <w:szCs w:val="22"/>
         </w:rPr>
-        <w:t>FIG 3</w:t>
-      </w:r>
-      <w:r>
-        <w:rPr>
-          <w:rFonts w:ascii="Times New Roman" w:hAnsi="Times New Roman" w:cs="Times New Roman"/>
-          <w:sz w:val="22"/>
-          <w:szCs w:val="22"/>
-        </w:rPr>
-        <w:t>. Circuit design for motor movement:</w:t>
-      </w:r>
-    </w:p>
-    <w:p>
-      <w:pPr>
-        <w:rPr>
-          <w:rFonts w:ascii="Times New Roman" w:hAnsi="Times New Roman" w:cs="Times New Roman"/>
-          <w:sz w:val="22"/>
-          <w:szCs w:val="22"/>
-        </w:rPr>
-      </w:pPr>
-    </w:p>
-    <w:p>
-      <w:pPr>
-        <w:jc w:val="both"/>
-        <w:rPr>
-          <w:rFonts w:ascii="Times New Roman" w:hAnsi="Times New Roman" w:cs="Times New Roman"/>
-          <w:sz w:val="22"/>
-          <w:szCs w:val="22"/>
-        </w:rPr>
-      </w:pPr>
-      <w:r>
-        <w:rPr>
-          <w:rFonts w:ascii="Times New Roman" w:hAnsi="Times New Roman" w:cs="Times New Roman"/>
-          <w:sz w:val="22"/>
-          <w:szCs w:val="22"/>
-        </w:rPr>
-        <w:t>The</w:t>
-      </w:r>
-      <w:r>
-        <w:rPr>
-          <w:rFonts w:ascii="Times New Roman" w:hAnsi="Times New Roman" w:cs="Times New Roman"/>
-          <w:sz w:val="22"/>
-          <w:szCs w:val="22"/>
-        </w:rPr>
-        <w:t xml:space="preserve"> </w:t>
-      </w:r>
-      <w:r>
-        <w:rPr>
-          <w:rFonts w:ascii="Times New Roman" w:hAnsi="Times New Roman" w:cs="Times New Roman"/>
-          <w:sz w:val="22"/>
-          <w:szCs w:val="22"/>
-        </w:rPr>
-        <w:t xml:space="preserve">designed </w:t>
-      </w:r>
-      <w:r>
-        <w:rPr>
-          <w:rFonts w:ascii="Times New Roman" w:hAnsi="Times New Roman" w:cs="Times New Roman"/>
-          <w:sz w:val="22"/>
-          <w:szCs w:val="22"/>
-        </w:rPr>
-        <w:t>robot has only revolute</w:t>
-      </w:r>
-      <w:r>
-        <w:rPr>
-          <w:rFonts w:ascii="Times New Roman" w:hAnsi="Times New Roman" w:cs="Times New Roman"/>
-          <w:sz w:val="22"/>
-          <w:szCs w:val="22"/>
-        </w:rPr>
-        <w:t xml:space="preserve"> and spherical</w:t>
-      </w:r>
-      <w:r>
-        <w:rPr>
-          <w:rFonts w:ascii="Times New Roman" w:hAnsi="Times New Roman" w:cs="Times New Roman"/>
-          <w:sz w:val="22"/>
-          <w:szCs w:val="22"/>
-        </w:rPr>
-        <w:t xml:space="preserve"> joint</w:t>
-      </w:r>
-      <w:r>
-        <w:rPr>
-          <w:rFonts w:ascii="Times New Roman" w:hAnsi="Times New Roman" w:cs="Times New Roman"/>
-          <w:sz w:val="22"/>
-          <w:szCs w:val="22"/>
-        </w:rPr>
-        <w:t>s</w:t>
-      </w:r>
-      <w:r>
-        <w:rPr>
-          <w:rFonts w:ascii="Times New Roman" w:hAnsi="Times New Roman" w:cs="Times New Roman"/>
-          <w:sz w:val="22"/>
-          <w:szCs w:val="22"/>
-        </w:rPr>
-        <w:t xml:space="preserve"> (illustrated in figure below)</w:t>
-      </w:r>
-      <w:r>
-        <w:rPr>
-          <w:rFonts w:ascii="Times New Roman" w:hAnsi="Times New Roman" w:cs="Times New Roman"/>
-          <w:sz w:val="22"/>
-          <w:szCs w:val="22"/>
-        </w:rPr>
-        <w:t xml:space="preserve">, its </w:t>
-      </w:r>
-      <w:r>
-        <w:rPr>
-          <w:rFonts w:ascii="Times New Roman" w:hAnsi="Times New Roman" w:cs="Times New Roman"/>
-          <w:sz w:val="22"/>
-          <w:szCs w:val="22"/>
-        </w:rPr>
-        <w:t xml:space="preserve">kinematic arrangement is found to be RUU (U represents the </w:t>
-      </w:r>
-      <w:r>
-        <w:rPr>
-          <w:rFonts w:ascii="Times New Roman" w:hAnsi="Times New Roman" w:cs="Times New Roman"/>
-          <w:sz w:val="22"/>
-          <w:szCs w:val="22"/>
-        </w:rPr>
-        <w:t>universal</w:t>
-      </w:r>
-      <w:r>
-        <w:rPr>
-          <w:rFonts w:ascii="Times New Roman" w:hAnsi="Times New Roman" w:cs="Times New Roman"/>
-          <w:sz w:val="22"/>
-          <w:szCs w:val="22"/>
-        </w:rPr>
-        <w:t xml:space="preserve"> joints used in the delta robot</w:t>
-      </w:r>
-      <w:r>
-        <w:rPr>
-          <w:rFonts w:ascii="Times New Roman" w:hAnsi="Times New Roman" w:cs="Times New Roman"/>
-          <w:sz w:val="22"/>
-          <w:szCs w:val="22"/>
-        </w:rPr>
-        <w:t>, which are implemented using 3 non-collocated revolute joints</w:t>
-      </w:r>
-      <w:r>
-        <w:rPr>
-          <w:rFonts w:ascii="Times New Roman" w:hAnsi="Times New Roman" w:cs="Times New Roman"/>
-          <w:sz w:val="22"/>
-          <w:szCs w:val="22"/>
-        </w:rPr>
-        <w:t>).</w:t>
-      </w:r>
-      <w:r>
-        <w:rPr>
-          <w:rFonts w:ascii="Times New Roman" w:hAnsi="Times New Roman" w:cs="Times New Roman"/>
-          <w:sz w:val="22"/>
-          <w:szCs w:val="22"/>
-        </w:rPr>
-        <w:t xml:space="preserve"> </w:t>
-      </w:r>
-    </w:p>
-    <w:p>
-      <w:pPr>
-        <w:widowControl w:val="0"/>
-        <w:autoSpaceDE w:val="0"/>
-        <w:autoSpaceDN w:val="0"/>
-        <w:adjustRightInd w:val="0"/>
-        <w:spacing w:line="280" w:lineRule="atLeast"/>
-        <w:jc w:val="center"/>
-        <w:rPr>
-          <w:rFonts w:ascii="Times" w:hAnsi="Times" w:cs="Times"/>
-          <w:color w:val="000000"/>
-        </w:rPr>
-      </w:pPr>
-      <w:r>
-        <w:rPr>
-          <w:rFonts w:ascii="Times" w:hAnsi="Times" w:cs="Times"/>
-          <w:noProof/>
-          <w:color w:val="000000"/>
-        </w:rPr>
-        <w:drawing>
-          <wp:inline distT="0" distB="0" distL="0" distR="0" wp14:anchorId="1015B936" wp14:editId="07D366B7">
-            <wp:extent cx="2770431" cy="3398883"/>
-            <wp:effectExtent l="0" t="0" r="0" b="5080"/>
-            <wp:docPr id="4" name="Picture 4"/>
-            <wp:cNvGraphicFramePr>
-              <a:graphicFrameLocks xmlns:a="http://schemas.openxmlformats.org/drawingml/2006/main" noChangeAspect="1"/>
-            </wp:cNvGraphicFramePr>
-            <a:graphic xmlns:a="http://schemas.openxmlformats.org/drawingml/2006/main">
-              <a:graphicData uri="http://schemas.openxmlformats.org/drawingml/2006/picture">
-                <pic:pic xmlns:pic="http://schemas.openxmlformats.org/drawingml/2006/picture">
-                  <pic:nvPicPr>
-                    <pic:cNvPr id="0" name="Picture 1"/>
-                    <pic:cNvPicPr>
-                      <a:picLocks noChangeAspect="1" noChangeArrowheads="1"/>
-                    </pic:cNvPicPr>
-                  </pic:nvPicPr>
-                  <pic:blipFill>
-                    <a:blip r:embed="rId15">
-                      <a:extLst>
-                        <a:ext uri="{28A0092B-C50C-407E-A947-70E740481C1C}">
-                          <a14:useLocalDpi xmlns:a14="http://schemas.microsoft.com/office/drawing/2010/main" val="0"/>
-                        </a:ext>
-                      </a:extLst>
-                    </a:blip>
-                    <a:srcRect/>
-                    <a:stretch>
-                      <a:fillRect/>
-                    </a:stretch>
-                  </pic:blipFill>
-                  <pic:spPr bwMode="auto">
-                    <a:xfrm>
-                      <a:off x="0" y="0"/>
-                      <a:ext cx="2851521" cy="3498368"/>
-                    </a:xfrm>
-                    <a:prstGeom prst="rect">
-                      <a:avLst/>
-                    </a:prstGeom>
-                    <a:noFill/>
-                    <a:ln>
-                      <a:noFill/>
-                    </a:ln>
-                  </pic:spPr>
-                </pic:pic>
-              </a:graphicData>
-            </a:graphic>
-          </wp:inline>
-        </w:drawing>
+        <w:t>FIG 2</w:t>
+      </w:r>
+      <w:r>
+        <w:rPr>
+          <w:rFonts w:ascii="Times New Roman" w:hAnsi="Times New Roman" w:cs="Times New Roman"/>
+          <w:sz w:val="22"/>
+          <w:szCs w:val="22"/>
+        </w:rPr>
+        <w:t xml:space="preserve">. </w:t>
+      </w:r>
+      <w:r>
+        <w:rPr>
+          <w:rFonts w:ascii="Times New Roman" w:hAnsi="Times New Roman" w:cs="Times New Roman"/>
+          <w:sz w:val="22"/>
+          <w:szCs w:val="22"/>
+        </w:rPr>
+        <w:t>CIRCUIT DESIGN FOR MOTOR MOVEMENT</w:t>
       </w:r>
     </w:p>
     <w:p>
@@ -1188,29 +911,127 @@
           <w:szCs w:val="22"/>
         </w:rPr>
       </w:pPr>
-      <w:r>
-        <w:rPr>
-          <w:rFonts w:ascii="Times New Roman" w:hAnsi="Times New Roman" w:cs="Times New Roman"/>
-          <w:sz w:val="22"/>
-          <w:szCs w:val="22"/>
-        </w:rPr>
-        <w:t>FIG 4</w:t>
-      </w:r>
-      <w:r>
-        <w:rPr>
-          <w:rFonts w:ascii="Times New Roman" w:hAnsi="Times New Roman" w:cs="Times New Roman"/>
-          <w:sz w:val="22"/>
-          <w:szCs w:val="22"/>
-        </w:rPr>
-        <w:t xml:space="preserve">. </w:t>
-      </w:r>
-      <w:r>
-        <w:rPr>
-          <w:rFonts w:ascii="Times New Roman" w:hAnsi="Times New Roman" w:cs="Times New Roman"/>
-          <w:sz w:val="22"/>
-          <w:szCs w:val="22"/>
-        </w:rPr>
-        <w:t>DOF estimation for delta robot</w:t>
+    </w:p>
+    <w:p>
+      <w:pPr>
+        <w:jc w:val="both"/>
+        <w:rPr>
+          <w:rFonts w:ascii="Times New Roman" w:hAnsi="Times New Roman" w:cs="Times New Roman"/>
+          <w:sz w:val="22"/>
+          <w:szCs w:val="22"/>
+        </w:rPr>
+      </w:pPr>
+      <w:r>
+        <w:rPr>
+          <w:rFonts w:ascii="Times New Roman" w:hAnsi="Times New Roman" w:cs="Times New Roman"/>
+          <w:sz w:val="22"/>
+          <w:szCs w:val="22"/>
+        </w:rPr>
+        <w:t>The</w:t>
+      </w:r>
+      <w:r>
+        <w:rPr>
+          <w:rFonts w:ascii="Times New Roman" w:hAnsi="Times New Roman" w:cs="Times New Roman"/>
+          <w:sz w:val="22"/>
+          <w:szCs w:val="22"/>
+        </w:rPr>
+        <w:t xml:space="preserve"> </w:t>
+      </w:r>
+      <w:r>
+        <w:rPr>
+          <w:rFonts w:ascii="Times New Roman" w:hAnsi="Times New Roman" w:cs="Times New Roman"/>
+          <w:sz w:val="22"/>
+          <w:szCs w:val="22"/>
+        </w:rPr>
+        <w:t xml:space="preserve">designed </w:t>
+      </w:r>
+      <w:r>
+        <w:rPr>
+          <w:rFonts w:ascii="Times New Roman" w:hAnsi="Times New Roman" w:cs="Times New Roman"/>
+          <w:sz w:val="22"/>
+          <w:szCs w:val="22"/>
+        </w:rPr>
+        <w:t>robot has only revolute</w:t>
+      </w:r>
+      <w:r>
+        <w:rPr>
+          <w:rFonts w:ascii="Times New Roman" w:hAnsi="Times New Roman" w:cs="Times New Roman"/>
+          <w:sz w:val="22"/>
+          <w:szCs w:val="22"/>
+        </w:rPr>
+        <w:t xml:space="preserve"> and spherical</w:t>
+      </w:r>
+      <w:r>
+        <w:rPr>
+          <w:rFonts w:ascii="Times New Roman" w:hAnsi="Times New Roman" w:cs="Times New Roman"/>
+          <w:sz w:val="22"/>
+          <w:szCs w:val="22"/>
+        </w:rPr>
+        <w:t xml:space="preserve"> </w:t>
+      </w:r>
+      <w:r>
+        <w:rPr>
+          <w:rFonts w:ascii="Times New Roman" w:hAnsi="Times New Roman" w:cs="Times New Roman"/>
+          <w:sz w:val="22"/>
+          <w:szCs w:val="22"/>
+        </w:rPr>
+        <w:t>joints,</w:t>
+      </w:r>
+      <w:r>
+        <w:rPr>
+          <w:rFonts w:ascii="Times New Roman" w:hAnsi="Times New Roman" w:cs="Times New Roman"/>
+          <w:sz w:val="22"/>
+          <w:szCs w:val="22"/>
+        </w:rPr>
+        <w:t xml:space="preserve"> its </w:t>
+      </w:r>
+      <w:r>
+        <w:rPr>
+          <w:rFonts w:ascii="Times New Roman" w:hAnsi="Times New Roman" w:cs="Times New Roman"/>
+          <w:sz w:val="22"/>
+          <w:szCs w:val="22"/>
+        </w:rPr>
+        <w:t xml:space="preserve">kinematic arrangement is found to be RUU (U represents the </w:t>
+      </w:r>
+      <w:r>
+        <w:rPr>
+          <w:rFonts w:ascii="Times New Roman" w:hAnsi="Times New Roman" w:cs="Times New Roman"/>
+          <w:sz w:val="22"/>
+          <w:szCs w:val="22"/>
+        </w:rPr>
+        <w:t>universal</w:t>
+      </w:r>
+      <w:r>
+        <w:rPr>
+          <w:rFonts w:ascii="Times New Roman" w:hAnsi="Times New Roman" w:cs="Times New Roman"/>
+          <w:sz w:val="22"/>
+          <w:szCs w:val="22"/>
+        </w:rPr>
+        <w:t xml:space="preserve"> joints used in the delta robot</w:t>
+      </w:r>
+      <w:r>
+        <w:rPr>
+          <w:rFonts w:ascii="Times New Roman" w:hAnsi="Times New Roman" w:cs="Times New Roman"/>
+          <w:sz w:val="22"/>
+          <w:szCs w:val="22"/>
+        </w:rPr>
+        <w:t>, which are implemented using 3 non-collocated revolute joints</w:t>
+      </w:r>
+      <w:r>
+        <w:rPr>
+          <w:rFonts w:ascii="Times New Roman" w:hAnsi="Times New Roman" w:cs="Times New Roman"/>
+          <w:sz w:val="22"/>
+          <w:szCs w:val="22"/>
+        </w:rPr>
+        <w:t>).</w:t>
+      </w:r>
+      <w:r>
+        <w:rPr>
+          <w:rFonts w:ascii="Times New Roman" w:hAnsi="Times New Roman" w:cs="Times New Roman"/>
+          <w:sz w:val="22"/>
+          <w:szCs w:val="22"/>
+        </w:rPr>
+        <w:t xml:space="preserve"> </w:t>
       </w:r>
     </w:p>
     <w:p>
@@ -1273,7 +1094,7 @@
                     <pic:cNvPicPr/>
                   </pic:nvPicPr>
                   <pic:blipFill>
-                    <a:blip r:embed="rId16">
+                    <a:blip r:embed="rId14">
                       <a:extLst>
                         <a:ext uri="{28A0092B-C50C-407E-A947-70E740481C1C}">
                           <a14:useLocalDpi xmlns:a14="http://schemas.microsoft.com/office/drawing/2010/main" val="0"/>
@@ -1533,27 +1354,106 @@
     </w:p>
     <w:p>
       <w:pPr>
-        <w:jc w:val="both"/>
-        <w:rPr>
-          <w:rFonts w:ascii="Times New Roman" w:hAnsi="Times New Roman" w:cs="Times New Roman"/>
-          <w:sz w:val="22"/>
-          <w:szCs w:val="22"/>
-        </w:rPr>
-      </w:pPr>
-      <w:r>
-        <w:rPr>
-          <w:rFonts w:ascii="Times New Roman" w:hAnsi="Times New Roman" w:cs="Times New Roman"/>
-          <w:sz w:val="22"/>
-          <w:szCs w:val="22"/>
-        </w:rPr>
-        <w:t>ADD KINEMATIC SCHEME FIGURE</w:t>
-      </w:r>
-    </w:p>
-    <w:p>
-      <w:pPr>
-        <w:rPr>
-          <w:rFonts w:ascii="Times New Roman" w:hAnsi="Times New Roman" w:cs="Times New Roman"/>
-          <w:b/>
+        <w:jc w:val="center"/>
+        <w:rPr>
+          <w:rFonts w:ascii="Times New Roman" w:hAnsi="Times New Roman" w:cs="Times New Roman"/>
+          <w:sz w:val="22"/>
+          <w:szCs w:val="22"/>
+        </w:rPr>
+      </w:pPr>
+      <w:r>
+        <w:rPr>
+          <w:rFonts w:ascii="Times New Roman" w:hAnsi="Times New Roman" w:cs="Times New Roman"/>
+          <w:noProof/>
+          <w:sz w:val="22"/>
+          <w:szCs w:val="22"/>
+        </w:rPr>
+        <w:drawing>
+          <wp:inline distT="0" distB="0" distL="0" distR="0" wp14:anchorId="238E0A1A" wp14:editId="0D075655">
+            <wp:extent cx="2374649" cy="2006168"/>
+            <wp:effectExtent l="0" t="0" r="0" b="635"/>
+            <wp:docPr id="6" name="Picture 6"/>
+            <wp:cNvGraphicFramePr>
+              <a:graphicFrameLocks xmlns:a="http://schemas.openxmlformats.org/drawingml/2006/main" noChangeAspect="1"/>
+            </wp:cNvGraphicFramePr>
+            <a:graphic xmlns:a="http://schemas.openxmlformats.org/drawingml/2006/main">
+              <a:graphicData uri="http://schemas.openxmlformats.org/drawingml/2006/picture">
+                <pic:pic xmlns:pic="http://schemas.openxmlformats.org/drawingml/2006/picture">
+                  <pic:nvPicPr>
+                    <pic:cNvPr id="6" name="Screen Shot 2017-12-11 at 9.30.50 AM.png"/>
+                    <pic:cNvPicPr/>
+                  </pic:nvPicPr>
+                  <pic:blipFill>
+                    <a:blip r:embed="rId15">
+                      <a:extLst>
+                        <a:ext uri="{28A0092B-C50C-407E-A947-70E740481C1C}">
+                          <a14:useLocalDpi xmlns:a14="http://schemas.microsoft.com/office/drawing/2010/main" val="0"/>
+                        </a:ext>
+                      </a:extLst>
+                    </a:blip>
+                    <a:stretch>
+                      <a:fillRect/>
+                    </a:stretch>
+                  </pic:blipFill>
+                  <pic:spPr>
+                    <a:xfrm>
+                      <a:off x="0" y="0"/>
+                      <a:ext cx="2438363" cy="2059996"/>
+                    </a:xfrm>
+                    <a:prstGeom prst="rect">
+                      <a:avLst/>
+                    </a:prstGeom>
+                  </pic:spPr>
+                </pic:pic>
+              </a:graphicData>
+            </a:graphic>
+          </wp:inline>
+        </w:drawing>
+      </w:r>
+    </w:p>
+    <w:p>
+      <w:pPr>
+        <w:pStyle w:val="ListParagraph"/>
+        <w:ind w:left="360"/>
+        <w:jc w:val="center"/>
+        <w:rPr>
+          <w:rFonts w:ascii="Times New Roman" w:hAnsi="Times New Roman" w:cs="Times New Roman"/>
+          <w:sz w:val="22"/>
+          <w:szCs w:val="22"/>
+        </w:rPr>
+      </w:pPr>
+      <w:r>
+        <w:rPr>
+          <w:rFonts w:ascii="Times New Roman" w:hAnsi="Times New Roman" w:cs="Times New Roman"/>
+          <w:sz w:val="22"/>
+          <w:szCs w:val="22"/>
+        </w:rPr>
+        <w:t>FIG 3</w:t>
+      </w:r>
+      <w:r>
+        <w:rPr>
+          <w:rFonts w:ascii="Times New Roman" w:hAnsi="Times New Roman" w:cs="Times New Roman"/>
+          <w:sz w:val="22"/>
+          <w:szCs w:val="22"/>
+        </w:rPr>
+        <w:t xml:space="preserve">. </w:t>
+      </w:r>
+      <w:r>
+        <w:rPr>
+          <w:rFonts w:ascii="Times New Roman" w:hAnsi="Times New Roman" w:cs="Times New Roman"/>
+          <w:sz w:val="22"/>
+          <w:szCs w:val="22"/>
+        </w:rPr>
+        <w:t>SCHEMATIC OF DELTA ROBOT</w:t>
+      </w:r>
+    </w:p>
+    <w:p>
+      <w:pPr>
+        <w:pStyle w:val="ListParagraph"/>
+        <w:ind w:left="360"/>
+        <w:jc w:val="center"/>
+        <w:rPr>
+          <w:rFonts w:ascii="Times New Roman" w:hAnsi="Times New Roman" w:cs="Times New Roman"/>
           <w:sz w:val="22"/>
           <w:szCs w:val="22"/>
         </w:rPr>
@@ -1885,16 +1785,6 @@
     </w:p>
     <w:p>
       <w:pPr>
-        <w:jc w:val="both"/>
-        <w:rPr>
-          <w:rFonts w:ascii="Times New Roman" w:hAnsi="Times New Roman" w:cs="Times New Roman"/>
-          <w:sz w:val="22"/>
-          <w:szCs w:val="22"/>
-        </w:rPr>
-      </w:pPr>
-    </w:p>
-    <w:p>
-      <w:pPr>
         <w:ind w:left="420"/>
         <w:jc w:val="both"/>
         <w:rPr>
@@ -1950,29 +1840,118 @@
     <w:p>
       <w:pPr>
         <w:ind w:left="420"/>
-        <w:jc w:val="both"/>
-        <w:rPr>
-          <w:rFonts w:ascii="Times New Roman" w:hAnsi="Times New Roman" w:cs="Times New Roman"/>
-          <w:sz w:val="22"/>
-          <w:szCs w:val="22"/>
-        </w:rPr>
-      </w:pPr>
-      <w:r>
-        <w:rPr>
-          <w:rFonts w:ascii="Times New Roman" w:hAnsi="Times New Roman" w:cs="Times New Roman"/>
-          <w:sz w:val="22"/>
-          <w:szCs w:val="22"/>
-        </w:rPr>
-        <w:t xml:space="preserve">INSERT </w:t>
-      </w:r>
-      <w:r>
-        <w:rPr>
-          <w:rFonts w:ascii="Times New Roman" w:hAnsi="Times New Roman" w:cs="Times New Roman"/>
-          <w:sz w:val="22"/>
-          <w:szCs w:val="22"/>
-        </w:rPr>
-        <w:t>FIGURE</w:t>
-      </w:r>
+        <w:jc w:val="center"/>
+        <w:rPr>
+          <w:rFonts w:ascii="Times New Roman" w:hAnsi="Times New Roman" w:cs="Times New Roman"/>
+          <w:sz w:val="22"/>
+          <w:szCs w:val="22"/>
+        </w:rPr>
+      </w:pPr>
+      <w:r>
+        <w:rPr>
+          <w:rFonts w:ascii="Times New Roman" w:hAnsi="Times New Roman" w:cs="Times New Roman"/>
+          <w:noProof/>
+          <w:sz w:val="22"/>
+          <w:szCs w:val="22"/>
+        </w:rPr>
+        <w:drawing>
+          <wp:inline distT="0" distB="0" distL="0" distR="0" wp14:anchorId="470CA7F1" wp14:editId="05383A56">
+            <wp:extent cx="2201870" cy="2557011"/>
+            <wp:effectExtent l="0" t="0" r="8255" b="8890"/>
+            <wp:docPr id="7" name="Picture 7"/>
+            <wp:cNvGraphicFramePr>
+              <a:graphicFrameLocks xmlns:a="http://schemas.openxmlformats.org/drawingml/2006/main" noChangeAspect="1"/>
+            </wp:cNvGraphicFramePr>
+            <a:graphic xmlns:a="http://schemas.openxmlformats.org/drawingml/2006/main">
+              <a:graphicData uri="http://schemas.openxmlformats.org/drawingml/2006/picture">
+                <pic:pic xmlns:pic="http://schemas.openxmlformats.org/drawingml/2006/picture">
+                  <pic:nvPicPr>
+                    <pic:cNvPr id="7" name="Screen Shot 2017-12-11 at 9.36.36 AM.png"/>
+                    <pic:cNvPicPr/>
+                  </pic:nvPicPr>
+                  <pic:blipFill>
+                    <a:blip r:embed="rId16">
+                      <a:extLst>
+                        <a:ext uri="{28A0092B-C50C-407E-A947-70E740481C1C}">
+                          <a14:useLocalDpi xmlns:a14="http://schemas.microsoft.com/office/drawing/2010/main" val="0"/>
+                        </a:ext>
+                      </a:extLst>
+                    </a:blip>
+                    <a:stretch>
+                      <a:fillRect/>
+                    </a:stretch>
+                  </pic:blipFill>
+                  <pic:spPr>
+                    <a:xfrm>
+                      <a:off x="0" y="0"/>
+                      <a:ext cx="2255784" cy="2619621"/>
+                    </a:xfrm>
+                    <a:prstGeom prst="rect">
+                      <a:avLst/>
+                    </a:prstGeom>
+                  </pic:spPr>
+                </pic:pic>
+              </a:graphicData>
+            </a:graphic>
+          </wp:inline>
+        </w:drawing>
+      </w:r>
+    </w:p>
+    <w:p>
+      <w:pPr>
+        <w:pStyle w:val="ListParagraph"/>
+        <w:ind w:left="360"/>
+        <w:jc w:val="center"/>
+        <w:rPr>
+          <w:rFonts w:ascii="Times New Roman" w:hAnsi="Times New Roman" w:cs="Times New Roman"/>
+          <w:sz w:val="22"/>
+          <w:szCs w:val="22"/>
+        </w:rPr>
+      </w:pPr>
+      <w:r>
+        <w:rPr>
+          <w:rFonts w:ascii="Times New Roman" w:hAnsi="Times New Roman" w:cs="Times New Roman"/>
+          <w:sz w:val="22"/>
+          <w:szCs w:val="22"/>
+        </w:rPr>
+        <w:t>FIG 4</w:t>
+      </w:r>
+      <w:r>
+        <w:rPr>
+          <w:rFonts w:ascii="Times New Roman" w:hAnsi="Times New Roman" w:cs="Times New Roman"/>
+          <w:sz w:val="22"/>
+          <w:szCs w:val="22"/>
+        </w:rPr>
+        <w:t xml:space="preserve">. </w:t>
+      </w:r>
+      <w:r>
+        <w:rPr>
+          <w:rFonts w:ascii="Times New Roman" w:hAnsi="Times New Roman" w:cs="Times New Roman"/>
+          <w:sz w:val="22"/>
+          <w:szCs w:val="22"/>
+        </w:rPr>
+        <w:t xml:space="preserve">FRAME OF REFERENCE FOR </w:t>
+      </w:r>
+      <w:r>
+        <w:rPr>
+          <w:rFonts w:ascii="Times New Roman" w:hAnsi="Times New Roman" w:cs="Times New Roman"/>
+          <w:sz w:val="22"/>
+          <w:szCs w:val="22"/>
+        </w:rPr>
+        <w:t>FIXED PLATFORM</w:t>
+      </w:r>
+    </w:p>
+    <w:p>
+      <w:pPr>
+        <w:pStyle w:val="ListParagraph"/>
+        <w:ind w:left="360"/>
+        <w:jc w:val="center"/>
+        <w:rPr>
+          <w:rFonts w:ascii="Times New Roman" w:hAnsi="Times New Roman" w:cs="Times New Roman"/>
+          <w:sz w:val="22"/>
+          <w:szCs w:val="22"/>
+        </w:rPr>
+      </w:pPr>
     </w:p>
     <w:p>
       <w:pPr>
@@ -1984,6 +1963,583 @@
           <w:szCs w:val="22"/>
         </w:rPr>
       </w:pPr>
+      <w:r>
+        <w:rPr>
+          <w:rFonts w:ascii="Times New Roman" w:hAnsi="Times New Roman" w:cs="Times New Roman"/>
+          <w:sz w:val="22"/>
+          <w:szCs w:val="22"/>
+        </w:rPr>
+        <w:t>J</w:t>
+      </w:r>
+      <w:r>
+        <w:rPr>
+          <w:rFonts w:ascii="Times New Roman" w:hAnsi="Times New Roman" w:cs="Times New Roman"/>
+          <w:sz w:val="22"/>
+          <w:szCs w:val="22"/>
+        </w:rPr>
+        <w:t>oint F</w:t>
+      </w:r>
+      <w:r>
+        <w:rPr>
+          <w:rFonts w:ascii="Times New Roman" w:hAnsi="Times New Roman" w:cs="Times New Roman"/>
+          <w:sz w:val="22"/>
+          <w:szCs w:val="22"/>
+          <w:vertAlign w:val="subscript"/>
+        </w:rPr>
+        <w:t>1</w:t>
+      </w:r>
+      <w:r>
+        <w:rPr>
+          <w:rFonts w:ascii="Times New Roman" w:hAnsi="Times New Roman" w:cs="Times New Roman"/>
+          <w:sz w:val="22"/>
+          <w:szCs w:val="22"/>
+        </w:rPr>
+        <w:t>J</w:t>
+      </w:r>
+      <w:r>
+        <w:rPr>
+          <w:rFonts w:ascii="Times New Roman" w:hAnsi="Times New Roman" w:cs="Times New Roman"/>
+          <w:sz w:val="22"/>
+          <w:szCs w:val="22"/>
+          <w:vertAlign w:val="subscript"/>
+        </w:rPr>
+        <w:t>1</w:t>
+      </w:r>
+      <w:r>
+        <w:rPr>
+          <w:rFonts w:ascii="Times New Roman" w:hAnsi="Times New Roman" w:cs="Times New Roman"/>
+          <w:sz w:val="22"/>
+          <w:szCs w:val="22"/>
+        </w:rPr>
+        <w:t xml:space="preserve"> </w:t>
+      </w:r>
+      <w:r>
+        <w:rPr>
+          <w:rFonts w:ascii="Times New Roman" w:hAnsi="Times New Roman" w:cs="Times New Roman"/>
+          <w:sz w:val="22"/>
+          <w:szCs w:val="22"/>
+        </w:rPr>
+        <w:t>can only rotate in YZ plane, hence tracing a circle</w:t>
+      </w:r>
+      <w:r>
+        <w:rPr>
+          <w:rFonts w:ascii="Times New Roman" w:hAnsi="Times New Roman" w:cs="Times New Roman"/>
+          <w:sz w:val="22"/>
+          <w:szCs w:val="22"/>
+        </w:rPr>
+        <w:t xml:space="preserve"> (as illustrated in figure below)</w:t>
+      </w:r>
+      <w:r>
+        <w:rPr>
+          <w:rFonts w:ascii="Times New Roman" w:hAnsi="Times New Roman" w:cs="Times New Roman"/>
+          <w:sz w:val="22"/>
+          <w:szCs w:val="22"/>
+        </w:rPr>
+        <w:t xml:space="preserve"> </w:t>
+      </w:r>
+      <w:r>
+        <w:rPr>
+          <w:rFonts w:ascii="Times New Roman" w:hAnsi="Times New Roman" w:cs="Times New Roman"/>
+          <w:sz w:val="22"/>
+          <w:szCs w:val="22"/>
+        </w:rPr>
+        <w:t>at</w:t>
+      </w:r>
+      <w:r>
+        <w:rPr>
+          <w:rFonts w:ascii="Times New Roman" w:hAnsi="Times New Roman" w:cs="Times New Roman"/>
+          <w:sz w:val="22"/>
+          <w:szCs w:val="22"/>
+        </w:rPr>
+        <w:t xml:space="preserve"> center at F</w:t>
+      </w:r>
+      <w:r>
+        <w:rPr>
+          <w:rFonts w:ascii="Times New Roman" w:hAnsi="Times New Roman" w:cs="Times New Roman"/>
+          <w:sz w:val="22"/>
+          <w:szCs w:val="22"/>
+          <w:vertAlign w:val="subscript"/>
+        </w:rPr>
+        <w:t>1</w:t>
+      </w:r>
+      <w:r>
+        <w:rPr>
+          <w:rFonts w:ascii="Times New Roman" w:hAnsi="Times New Roman" w:cs="Times New Roman"/>
+          <w:sz w:val="22"/>
+          <w:szCs w:val="22"/>
+        </w:rPr>
+        <w:t xml:space="preserve"> with radius rf. </w:t>
+      </w:r>
+      <w:r>
+        <w:rPr>
+          <w:rFonts w:ascii="Times New Roman" w:hAnsi="Times New Roman" w:cs="Times New Roman"/>
+          <w:sz w:val="22"/>
+          <w:szCs w:val="22"/>
+        </w:rPr>
+        <w:t>J</w:t>
+      </w:r>
+      <w:r>
+        <w:rPr>
+          <w:rFonts w:ascii="Times New Roman" w:hAnsi="Times New Roman" w:cs="Times New Roman"/>
+          <w:sz w:val="22"/>
+          <w:szCs w:val="22"/>
+          <w:vertAlign w:val="subscript"/>
+        </w:rPr>
+        <w:t>1</w:t>
+      </w:r>
+      <w:r>
+        <w:rPr>
+          <w:rFonts w:ascii="Times New Roman" w:hAnsi="Times New Roman" w:cs="Times New Roman"/>
+          <w:sz w:val="22"/>
+          <w:szCs w:val="22"/>
+        </w:rPr>
+        <w:t xml:space="preserve"> and E</w:t>
+      </w:r>
+      <w:r>
+        <w:rPr>
+          <w:rFonts w:ascii="Times New Roman" w:hAnsi="Times New Roman" w:cs="Times New Roman"/>
+          <w:sz w:val="22"/>
+          <w:szCs w:val="22"/>
+          <w:vertAlign w:val="subscript"/>
+        </w:rPr>
+        <w:t>1</w:t>
+      </w:r>
+      <w:r>
+        <w:rPr>
+          <w:rFonts w:ascii="Times New Roman" w:hAnsi="Times New Roman" w:cs="Times New Roman"/>
+          <w:sz w:val="22"/>
+          <w:szCs w:val="22"/>
+        </w:rPr>
+        <w:t xml:space="preserve"> are the universal joints.</w:t>
+      </w:r>
+      <w:r>
+        <w:rPr>
+          <w:rFonts w:ascii="Times New Roman" w:hAnsi="Times New Roman" w:cs="Times New Roman"/>
+          <w:sz w:val="22"/>
+          <w:szCs w:val="22"/>
+        </w:rPr>
+        <w:t xml:space="preserve"> Similarly, the joint E</w:t>
+      </w:r>
+      <w:r>
+        <w:rPr>
+          <w:rFonts w:ascii="Times New Roman" w:hAnsi="Times New Roman" w:cs="Times New Roman"/>
+          <w:sz w:val="22"/>
+          <w:szCs w:val="22"/>
+          <w:vertAlign w:val="subscript"/>
+        </w:rPr>
+        <w:t>1</w:t>
+      </w:r>
+      <w:r>
+        <w:rPr>
+          <w:rFonts w:ascii="Times New Roman" w:hAnsi="Times New Roman" w:cs="Times New Roman"/>
+          <w:sz w:val="22"/>
+          <w:szCs w:val="22"/>
+        </w:rPr>
+        <w:t xml:space="preserve"> and J</w:t>
+      </w:r>
+      <w:r>
+        <w:rPr>
+          <w:rFonts w:ascii="Times New Roman" w:hAnsi="Times New Roman" w:cs="Times New Roman"/>
+          <w:sz w:val="22"/>
+          <w:szCs w:val="22"/>
+          <w:vertAlign w:val="subscript"/>
+        </w:rPr>
+        <w:t>1</w:t>
+      </w:r>
+      <w:r>
+        <w:rPr>
+          <w:rFonts w:ascii="Times New Roman" w:hAnsi="Times New Roman" w:cs="Times New Roman"/>
+          <w:sz w:val="22"/>
+          <w:szCs w:val="22"/>
+        </w:rPr>
+        <w:t xml:space="preserve"> can trace a </w:t>
+      </w:r>
+      <w:r>
+        <w:rPr>
+          <w:rFonts w:ascii="Times New Roman" w:hAnsi="Times New Roman" w:cs="Times New Roman"/>
+          <w:sz w:val="22"/>
+          <w:szCs w:val="22"/>
+        </w:rPr>
+        <w:t>sphere</w:t>
+      </w:r>
+      <w:r>
+        <w:rPr>
+          <w:rFonts w:ascii="Times New Roman" w:hAnsi="Times New Roman" w:cs="Times New Roman"/>
+          <w:sz w:val="22"/>
+          <w:szCs w:val="22"/>
+        </w:rPr>
+        <w:t xml:space="preserve"> relative to E</w:t>
+      </w:r>
+      <w:r>
+        <w:rPr>
+          <w:rFonts w:ascii="Times New Roman" w:hAnsi="Times New Roman" w:cs="Times New Roman"/>
+          <w:sz w:val="22"/>
+          <w:szCs w:val="22"/>
+          <w:vertAlign w:val="subscript"/>
+        </w:rPr>
+        <w:t>1</w:t>
+      </w:r>
+      <w:r>
+        <w:rPr>
+          <w:rFonts w:ascii="Times New Roman" w:hAnsi="Times New Roman" w:cs="Times New Roman"/>
+          <w:sz w:val="22"/>
+          <w:szCs w:val="22"/>
+        </w:rPr>
+        <w:t xml:space="preserve"> </w:t>
+      </w:r>
+      <w:r>
+        <w:rPr>
+          <w:rFonts w:ascii="Times New Roman" w:hAnsi="Times New Roman" w:cs="Times New Roman"/>
+          <w:sz w:val="22"/>
+          <w:szCs w:val="22"/>
+        </w:rPr>
+        <w:t>at</w:t>
+      </w:r>
+      <w:r>
+        <w:rPr>
+          <w:rFonts w:ascii="Times New Roman" w:hAnsi="Times New Roman" w:cs="Times New Roman"/>
+          <w:sz w:val="22"/>
+          <w:szCs w:val="22"/>
+        </w:rPr>
+        <w:t xml:space="preserve"> center </w:t>
+      </w:r>
+      <w:r>
+        <w:rPr>
+          <w:rFonts w:ascii="Times New Roman" w:hAnsi="Times New Roman" w:cs="Times New Roman"/>
+          <w:sz w:val="22"/>
+          <w:szCs w:val="22"/>
+        </w:rPr>
+        <w:t>E</w:t>
+      </w:r>
+      <w:r>
+        <w:rPr>
+          <w:rFonts w:ascii="Times New Roman" w:hAnsi="Times New Roman" w:cs="Times New Roman"/>
+          <w:sz w:val="22"/>
+          <w:szCs w:val="22"/>
+          <w:vertAlign w:val="subscript"/>
+        </w:rPr>
+        <w:t>1</w:t>
+      </w:r>
+      <w:r>
+        <w:rPr>
+          <w:rFonts w:ascii="Times New Roman" w:hAnsi="Times New Roman" w:cs="Times New Roman"/>
+          <w:sz w:val="22"/>
+          <w:szCs w:val="22"/>
+        </w:rPr>
+        <w:t xml:space="preserve"> and radius </w:t>
+      </w:r>
+      <w:r>
+        <w:rPr>
+          <w:rFonts w:ascii="Times New Roman" w:hAnsi="Times New Roman" w:cs="Times New Roman"/>
+          <w:sz w:val="22"/>
+          <w:szCs w:val="22"/>
+        </w:rPr>
+        <w:t>re</w:t>
+      </w:r>
+      <w:r>
+        <w:rPr>
+          <w:rFonts w:ascii="Times New Roman" w:hAnsi="Times New Roman" w:cs="Times New Roman"/>
+          <w:sz w:val="22"/>
+          <w:szCs w:val="22"/>
+        </w:rPr>
+        <w:t>.</w:t>
+      </w:r>
+      <w:r>
+        <w:rPr>
+          <w:rFonts w:ascii="Times New Roman" w:hAnsi="Times New Roman" w:cs="Times New Roman"/>
+          <w:sz w:val="22"/>
+          <w:szCs w:val="22"/>
+        </w:rPr>
+        <w:t xml:space="preserve"> The intersection of the formed sphe</w:t>
+      </w:r>
+      <w:r>
+        <w:rPr>
+          <w:rFonts w:ascii="Times New Roman" w:hAnsi="Times New Roman" w:cs="Times New Roman"/>
+          <w:sz w:val="22"/>
+          <w:szCs w:val="22"/>
+        </w:rPr>
+        <w:t>re and YZ plane of the robot is</w:t>
+      </w:r>
+      <w:r>
+        <w:rPr>
+          <w:rFonts w:ascii="Times New Roman" w:hAnsi="Times New Roman" w:cs="Times New Roman"/>
+          <w:sz w:val="22"/>
+          <w:szCs w:val="22"/>
+        </w:rPr>
+        <w:t xml:space="preserve"> circle </w:t>
+      </w:r>
+      <w:r>
+        <w:rPr>
+          <w:rFonts w:ascii="Times New Roman" w:hAnsi="Times New Roman" w:cs="Times New Roman"/>
+          <w:sz w:val="22"/>
+          <w:szCs w:val="22"/>
+        </w:rPr>
+        <w:t>at</w:t>
+      </w:r>
+      <w:r>
+        <w:rPr>
+          <w:rFonts w:ascii="Times New Roman" w:hAnsi="Times New Roman" w:cs="Times New Roman"/>
+          <w:sz w:val="22"/>
+          <w:szCs w:val="22"/>
+        </w:rPr>
+        <w:t xml:space="preserve"> center</w:t>
+      </w:r>
+      <w:r>
+        <w:rPr>
+          <w:rFonts w:ascii="Times New Roman" w:hAnsi="Times New Roman" w:cs="Times New Roman"/>
+          <w:sz w:val="22"/>
+          <w:szCs w:val="22"/>
+        </w:rPr>
+        <w:t xml:space="preserve"> </w:t>
+      </w:r>
+      <w:r>
+        <w:rPr>
+          <w:rFonts w:ascii="Times New Roman" w:hAnsi="Times New Roman" w:cs="Times New Roman"/>
+          <w:sz w:val="22"/>
+          <w:szCs w:val="22"/>
+        </w:rPr>
+        <w:t>E</w:t>
+      </w:r>
+      <w:r>
+        <w:rPr>
+          <w:rFonts w:ascii="Times New Roman" w:hAnsi="Times New Roman" w:cs="Times New Roman"/>
+          <w:sz w:val="22"/>
+          <w:szCs w:val="22"/>
+          <w:vertAlign w:val="subscript"/>
+        </w:rPr>
+        <w:t>1</w:t>
+      </w:r>
+      <w:r>
+        <w:rPr>
+          <w:rFonts w:ascii="Times New Roman" w:hAnsi="Times New Roman" w:cs="Times New Roman"/>
+          <w:sz w:val="22"/>
+          <w:szCs w:val="22"/>
+        </w:rPr>
+        <w:t>’</w:t>
+      </w:r>
+      <w:r>
+        <w:rPr>
+          <w:rFonts w:ascii="Times New Roman" w:hAnsi="Times New Roman" w:cs="Times New Roman"/>
+          <w:sz w:val="22"/>
+          <w:szCs w:val="22"/>
+        </w:rPr>
+        <w:t xml:space="preserve"> and radius </w:t>
+      </w:r>
+      <w:r>
+        <w:rPr>
+          <w:rFonts w:ascii="Times New Roman" w:hAnsi="Times New Roman" w:cs="Times New Roman"/>
+          <w:sz w:val="22"/>
+          <w:szCs w:val="22"/>
+        </w:rPr>
+        <w:t>E</w:t>
+      </w:r>
+      <w:r>
+        <w:rPr>
+          <w:rFonts w:ascii="Times New Roman" w:hAnsi="Times New Roman" w:cs="Times New Roman"/>
+          <w:sz w:val="22"/>
+          <w:szCs w:val="22"/>
+          <w:vertAlign w:val="subscript"/>
+        </w:rPr>
+        <w:t>1</w:t>
+      </w:r>
+      <w:r>
+        <w:rPr>
+          <w:rFonts w:ascii="Times New Roman" w:hAnsi="Times New Roman" w:cs="Times New Roman"/>
+          <w:sz w:val="22"/>
+          <w:szCs w:val="22"/>
+        </w:rPr>
+        <w:t>’</w:t>
+      </w:r>
+      <w:r>
+        <w:rPr>
+          <w:rFonts w:ascii="Times New Roman" w:hAnsi="Times New Roman" w:cs="Times New Roman"/>
+          <w:sz w:val="22"/>
+          <w:szCs w:val="22"/>
+        </w:rPr>
+        <w:t>J</w:t>
+      </w:r>
+      <w:r>
+        <w:rPr>
+          <w:rFonts w:ascii="Times New Roman" w:hAnsi="Times New Roman" w:cs="Times New Roman"/>
+          <w:sz w:val="22"/>
+          <w:szCs w:val="22"/>
+          <w:vertAlign w:val="subscript"/>
+        </w:rPr>
+        <w:t>1</w:t>
+      </w:r>
+      <w:r>
+        <w:rPr>
+          <w:rFonts w:ascii="Times New Roman" w:hAnsi="Times New Roman" w:cs="Times New Roman"/>
+          <w:sz w:val="22"/>
+          <w:szCs w:val="22"/>
+        </w:rPr>
+        <w:t xml:space="preserve"> (E</w:t>
+      </w:r>
+      <w:r>
+        <w:rPr>
+          <w:rFonts w:ascii="Times New Roman" w:hAnsi="Times New Roman" w:cs="Times New Roman"/>
+          <w:sz w:val="22"/>
+          <w:szCs w:val="22"/>
+          <w:vertAlign w:val="subscript"/>
+        </w:rPr>
+        <w:t>1</w:t>
+      </w:r>
+      <w:r>
+        <w:rPr>
+          <w:rFonts w:ascii="Times New Roman" w:hAnsi="Times New Roman" w:cs="Times New Roman"/>
+          <w:sz w:val="22"/>
+          <w:szCs w:val="22"/>
+        </w:rPr>
+        <w:t>’</w:t>
+      </w:r>
+      <w:r>
+        <w:rPr>
+          <w:rFonts w:ascii="Times New Roman" w:hAnsi="Times New Roman" w:cs="Times New Roman"/>
+          <w:sz w:val="22"/>
+          <w:szCs w:val="22"/>
+        </w:rPr>
+        <w:t xml:space="preserve"> is the projection </w:t>
+      </w:r>
+      <w:r>
+        <w:rPr>
+          <w:rFonts w:ascii="Times New Roman" w:hAnsi="Times New Roman" w:cs="Times New Roman"/>
+          <w:sz w:val="22"/>
+          <w:szCs w:val="22"/>
+        </w:rPr>
+        <w:t>of point on the YZ plane</w:t>
+      </w:r>
+      <w:r>
+        <w:rPr>
+          <w:rFonts w:ascii="Times New Roman" w:hAnsi="Times New Roman" w:cs="Times New Roman"/>
+          <w:sz w:val="22"/>
+          <w:szCs w:val="22"/>
+        </w:rPr>
+        <w:t>)</w:t>
+      </w:r>
+      <w:r>
+        <w:rPr>
+          <w:rFonts w:ascii="Times New Roman" w:hAnsi="Times New Roman" w:cs="Times New Roman"/>
+          <w:sz w:val="22"/>
+          <w:szCs w:val="22"/>
+        </w:rPr>
+        <w:t xml:space="preserve">. </w:t>
+      </w:r>
+      <w:r>
+        <w:rPr>
+          <w:rFonts w:ascii="Times New Roman" w:hAnsi="Times New Roman" w:cs="Times New Roman"/>
+          <w:sz w:val="22"/>
+          <w:szCs w:val="22"/>
+        </w:rPr>
+        <w:t>Now, point J</w:t>
+      </w:r>
+      <w:r>
+        <w:rPr>
+          <w:rFonts w:ascii="Times New Roman" w:hAnsi="Times New Roman" w:cs="Times New Roman"/>
+          <w:sz w:val="22"/>
+          <w:szCs w:val="22"/>
+          <w:vertAlign w:val="subscript"/>
+        </w:rPr>
+        <w:t>1</w:t>
+      </w:r>
+      <w:r>
+        <w:rPr>
+          <w:rFonts w:ascii="Times New Roman" w:hAnsi="Times New Roman" w:cs="Times New Roman"/>
+          <w:sz w:val="22"/>
+          <w:szCs w:val="22"/>
+        </w:rPr>
+        <w:t xml:space="preserve"> can be estimated from the intersection of circles </w:t>
+      </w:r>
+      <w:r>
+        <w:rPr>
+          <w:rFonts w:ascii="Times New Roman" w:hAnsi="Times New Roman" w:cs="Times New Roman"/>
+          <w:sz w:val="22"/>
+          <w:szCs w:val="22"/>
+        </w:rPr>
+        <w:t xml:space="preserve">(of known radius) </w:t>
+      </w:r>
+      <w:r>
+        <w:rPr>
+          <w:rFonts w:ascii="Times New Roman" w:hAnsi="Times New Roman" w:cs="Times New Roman"/>
+          <w:sz w:val="22"/>
+          <w:szCs w:val="22"/>
+        </w:rPr>
+        <w:t>at centers E</w:t>
+      </w:r>
+      <w:r>
+        <w:rPr>
+          <w:rFonts w:ascii="Times New Roman" w:hAnsi="Times New Roman" w:cs="Times New Roman"/>
+          <w:sz w:val="22"/>
+          <w:szCs w:val="22"/>
+          <w:vertAlign w:val="subscript"/>
+        </w:rPr>
+        <w:t>1</w:t>
+      </w:r>
+      <w:r>
+        <w:rPr>
+          <w:rFonts w:ascii="Times New Roman" w:hAnsi="Times New Roman" w:cs="Times New Roman"/>
+          <w:sz w:val="22"/>
+          <w:szCs w:val="22"/>
+        </w:rPr>
+        <w:t>’ and F</w:t>
+      </w:r>
+      <w:r>
+        <w:rPr>
+          <w:rFonts w:ascii="Times New Roman" w:hAnsi="Times New Roman" w:cs="Times New Roman"/>
+          <w:sz w:val="22"/>
+          <w:szCs w:val="22"/>
+          <w:vertAlign w:val="subscript"/>
+        </w:rPr>
+        <w:t>1</w:t>
+      </w:r>
+      <w:r>
+        <w:rPr>
+          <w:rFonts w:ascii="Times New Roman" w:hAnsi="Times New Roman" w:cs="Times New Roman"/>
+          <w:sz w:val="22"/>
+          <w:szCs w:val="22"/>
+        </w:rPr>
+        <w:t>.</w:t>
+      </w:r>
+      <w:r>
+        <w:rPr>
+          <w:rFonts w:ascii="Times New Roman" w:hAnsi="Times New Roman" w:cs="Times New Roman"/>
+          <w:sz w:val="22"/>
+          <w:szCs w:val="22"/>
+        </w:rPr>
+        <w:t xml:space="preserve"> Once J</w:t>
+      </w:r>
+      <w:r>
+        <w:rPr>
+          <w:rFonts w:ascii="Times New Roman" w:hAnsi="Times New Roman" w:cs="Times New Roman"/>
+          <w:sz w:val="22"/>
+          <w:szCs w:val="22"/>
+          <w:vertAlign w:val="subscript"/>
+        </w:rPr>
+        <w:t>1</w:t>
+      </w:r>
+      <w:r>
+        <w:rPr>
+          <w:rFonts w:ascii="Times New Roman" w:hAnsi="Times New Roman" w:cs="Times New Roman"/>
+          <w:sz w:val="22"/>
+          <w:szCs w:val="22"/>
+        </w:rPr>
+        <w:t xml:space="preserve"> is calculated, we can easily arrive at the joint angle theta1</w:t>
+      </w:r>
+      <w:r>
+        <w:rPr>
+          <w:rFonts w:ascii="Times New Roman" w:hAnsi="Times New Roman" w:cs="Times New Roman"/>
+          <w:sz w:val="22"/>
+          <w:szCs w:val="22"/>
+        </w:rPr>
+        <w:t xml:space="preserve"> using the below equations</w:t>
+      </w:r>
+      <w:r>
+        <w:rPr>
+          <w:rFonts w:ascii="Times New Roman" w:hAnsi="Times New Roman" w:cs="Times New Roman"/>
+          <w:sz w:val="22"/>
+          <w:szCs w:val="22"/>
+        </w:rPr>
+        <w:t>.</w:t>
+      </w:r>
     </w:p>
     <w:p>
       <w:pPr>
@@ -1995,6 +2551,112 @@
           <w:szCs w:val="22"/>
         </w:rPr>
       </w:pPr>
+    </w:p>
+    <w:p>
+      <w:pPr>
+        <w:pStyle w:val="ListParagraph"/>
+        <w:ind w:left="420"/>
+        <w:jc w:val="center"/>
+        <w:rPr>
+          <w:rFonts w:ascii="Times New Roman" w:hAnsi="Times New Roman" w:cs="Times New Roman"/>
+          <w:sz w:val="22"/>
+          <w:szCs w:val="22"/>
+        </w:rPr>
+      </w:pPr>
+      <w:r>
+        <w:rPr>
+          <w:rFonts w:ascii="Times New Roman" w:hAnsi="Times New Roman" w:cs="Times New Roman"/>
+          <w:noProof/>
+          <w:sz w:val="22"/>
+          <w:szCs w:val="22"/>
+        </w:rPr>
+        <w:drawing>
+          <wp:inline distT="0" distB="0" distL="0" distR="0" wp14:anchorId="23D08D92" wp14:editId="31AB9AEE">
+            <wp:extent cx="2536795" cy="2875842"/>
+            <wp:effectExtent l="0" t="0" r="3810" b="0"/>
+            <wp:docPr id="8" name="Picture 8"/>
+            <wp:cNvGraphicFramePr>
+              <a:graphicFrameLocks xmlns:a="http://schemas.openxmlformats.org/drawingml/2006/main" noChangeAspect="1"/>
+            </wp:cNvGraphicFramePr>
+            <a:graphic xmlns:a="http://schemas.openxmlformats.org/drawingml/2006/main">
+              <a:graphicData uri="http://schemas.openxmlformats.org/drawingml/2006/picture">
+                <pic:pic xmlns:pic="http://schemas.openxmlformats.org/drawingml/2006/picture">
+                  <pic:nvPicPr>
+                    <pic:cNvPr id="8" name="Screen Shot 2017-12-11 at 9.38.06 AM.png"/>
+                    <pic:cNvPicPr/>
+                  </pic:nvPicPr>
+                  <pic:blipFill>
+                    <a:blip r:embed="rId17">
+                      <a:extLst>
+                        <a:ext uri="{28A0092B-C50C-407E-A947-70E740481C1C}">
+                          <a14:useLocalDpi xmlns:a14="http://schemas.microsoft.com/office/drawing/2010/main" val="0"/>
+                        </a:ext>
+                      </a:extLst>
+                    </a:blip>
+                    <a:stretch>
+                      <a:fillRect/>
+                    </a:stretch>
+                  </pic:blipFill>
+                  <pic:spPr>
+                    <a:xfrm>
+                      <a:off x="0" y="0"/>
+                      <a:ext cx="2553421" cy="2894690"/>
+                    </a:xfrm>
+                    <a:prstGeom prst="rect">
+                      <a:avLst/>
+                    </a:prstGeom>
+                  </pic:spPr>
+                </pic:pic>
+              </a:graphicData>
+            </a:graphic>
+          </wp:inline>
+        </w:drawing>
+      </w:r>
+    </w:p>
+    <w:p>
+      <w:pPr>
+        <w:pStyle w:val="ListParagraph"/>
+        <w:ind w:left="360"/>
+        <w:jc w:val="center"/>
+        <w:rPr>
+          <w:rFonts w:ascii="Times New Roman" w:hAnsi="Times New Roman" w:cs="Times New Roman"/>
+          <w:sz w:val="22"/>
+          <w:szCs w:val="22"/>
+        </w:rPr>
+      </w:pPr>
+      <w:r>
+        <w:rPr>
+          <w:rFonts w:ascii="Times New Roman" w:hAnsi="Times New Roman" w:cs="Times New Roman"/>
+          <w:sz w:val="22"/>
+          <w:szCs w:val="22"/>
+        </w:rPr>
+        <w:t>FIG 5</w:t>
+      </w:r>
+      <w:r>
+        <w:rPr>
+          <w:rFonts w:ascii="Times New Roman" w:hAnsi="Times New Roman" w:cs="Times New Roman"/>
+          <w:sz w:val="22"/>
+          <w:szCs w:val="22"/>
+        </w:rPr>
+        <w:t xml:space="preserve">. </w:t>
+      </w:r>
+      <w:r>
+        <w:rPr>
+          <w:rFonts w:ascii="Times New Roman" w:hAnsi="Times New Roman" w:cs="Times New Roman"/>
+          <w:sz w:val="22"/>
+          <w:szCs w:val="22"/>
+        </w:rPr>
+        <w:t>TRAJECTORY OF F</w:t>
+      </w:r>
+      <w:r>
+        <w:rPr>
+          <w:rFonts w:ascii="Times New Roman" w:hAnsi="Times New Roman" w:cs="Times New Roman"/>
+          <w:sz w:val="22"/>
+          <w:szCs w:val="22"/>
+          <w:vertAlign w:val="subscript"/>
+        </w:rPr>
+        <w:t>1</w:t>
+      </w:r>
       <w:r>
         <w:rPr>
           <w:rFonts w:ascii="Times New Roman" w:hAnsi="Times New Roman" w:cs="Times New Roman"/>
@@ -2008,14 +2670,6 @@
           <w:rFonts w:ascii="Times New Roman" w:hAnsi="Times New Roman" w:cs="Times New Roman"/>
           <w:sz w:val="22"/>
           <w:szCs w:val="22"/>
-        </w:rPr>
-        <w:t>oint F</w:t>
-      </w:r>
-      <w:r>
-        <w:rPr>
-          <w:rFonts w:ascii="Times New Roman" w:hAnsi="Times New Roman" w:cs="Times New Roman"/>
-          <w:sz w:val="22"/>
-          <w:szCs w:val="22"/>
           <w:vertAlign w:val="subscript"/>
         </w:rPr>
         <w:t>1</w:t>
@@ -2026,571 +2680,24 @@
           <w:sz w:val="22"/>
           <w:szCs w:val="22"/>
         </w:rPr>
-        <w:t>J</w:t>
-      </w:r>
-      <w:r>
-        <w:rPr>
-          <w:rFonts w:ascii="Times New Roman" w:hAnsi="Times New Roman" w:cs="Times New Roman"/>
-          <w:sz w:val="22"/>
-          <w:szCs w:val="22"/>
-          <w:vertAlign w:val="subscript"/>
-        </w:rPr>
-        <w:t>1</w:t>
-      </w:r>
-      <w:r>
-        <w:rPr>
-          <w:rFonts w:ascii="Times New Roman" w:hAnsi="Times New Roman" w:cs="Times New Roman"/>
-          <w:sz w:val="22"/>
-          <w:szCs w:val="22"/>
-        </w:rPr>
-        <w:t xml:space="preserve"> </w:t>
-      </w:r>
-      <w:r>
-        <w:rPr>
-          <w:rFonts w:ascii="Times New Roman" w:hAnsi="Times New Roman" w:cs="Times New Roman"/>
-          <w:sz w:val="22"/>
-          <w:szCs w:val="22"/>
-        </w:rPr>
-        <w:t>can only rotate in YZ plane, hence tracing a circle</w:t>
-      </w:r>
-      <w:r>
-        <w:rPr>
-          <w:rFonts w:ascii="Times New Roman" w:hAnsi="Times New Roman" w:cs="Times New Roman"/>
-          <w:sz w:val="22"/>
-          <w:szCs w:val="22"/>
-        </w:rPr>
-        <w:t xml:space="preserve"> (as illustrated in figure below)</w:t>
-      </w:r>
-      <w:r>
-        <w:rPr>
-          <w:rFonts w:ascii="Times New Roman" w:hAnsi="Times New Roman" w:cs="Times New Roman"/>
-          <w:sz w:val="22"/>
-          <w:szCs w:val="22"/>
-        </w:rPr>
-        <w:t xml:space="preserve"> </w:t>
-      </w:r>
-      <w:r>
-        <w:rPr>
-          <w:rFonts w:ascii="Times New Roman" w:hAnsi="Times New Roman" w:cs="Times New Roman"/>
-          <w:sz w:val="22"/>
-          <w:szCs w:val="22"/>
-        </w:rPr>
-        <w:t>at</w:t>
-      </w:r>
-      <w:r>
-        <w:rPr>
-          <w:rFonts w:ascii="Times New Roman" w:hAnsi="Times New Roman" w:cs="Times New Roman"/>
-          <w:sz w:val="22"/>
-          <w:szCs w:val="22"/>
-        </w:rPr>
-        <w:t xml:space="preserve"> center at F</w:t>
-      </w:r>
-      <w:r>
-        <w:rPr>
-          <w:rFonts w:ascii="Times New Roman" w:hAnsi="Times New Roman" w:cs="Times New Roman"/>
-          <w:sz w:val="22"/>
-          <w:szCs w:val="22"/>
-          <w:vertAlign w:val="subscript"/>
-        </w:rPr>
-        <w:t>1</w:t>
-      </w:r>
-      <w:r>
-        <w:rPr>
-          <w:rFonts w:ascii="Times New Roman" w:hAnsi="Times New Roman" w:cs="Times New Roman"/>
-          <w:sz w:val="22"/>
-          <w:szCs w:val="22"/>
-        </w:rPr>
-        <w:t xml:space="preserve"> with radius rf. </w:t>
-      </w:r>
-      <w:r>
-        <w:rPr>
-          <w:rFonts w:ascii="Times New Roman" w:hAnsi="Times New Roman" w:cs="Times New Roman"/>
-          <w:sz w:val="22"/>
-          <w:szCs w:val="22"/>
-        </w:rPr>
-        <w:t>J</w:t>
-      </w:r>
-      <w:r>
-        <w:rPr>
-          <w:rFonts w:ascii="Times New Roman" w:hAnsi="Times New Roman" w:cs="Times New Roman"/>
-          <w:sz w:val="22"/>
-          <w:szCs w:val="22"/>
-          <w:vertAlign w:val="subscript"/>
-        </w:rPr>
-        <w:t>1</w:t>
-      </w:r>
-      <w:r>
-        <w:rPr>
-          <w:rFonts w:ascii="Times New Roman" w:hAnsi="Times New Roman" w:cs="Times New Roman"/>
-          <w:sz w:val="22"/>
-          <w:szCs w:val="22"/>
-        </w:rPr>
-        <w:t xml:space="preserve"> and E</w:t>
-      </w:r>
-      <w:r>
-        <w:rPr>
-          <w:rFonts w:ascii="Times New Roman" w:hAnsi="Times New Roman" w:cs="Times New Roman"/>
-          <w:sz w:val="22"/>
-          <w:szCs w:val="22"/>
-          <w:vertAlign w:val="subscript"/>
-        </w:rPr>
-        <w:t>1</w:t>
-      </w:r>
-      <w:r>
-        <w:rPr>
-          <w:rFonts w:ascii="Times New Roman" w:hAnsi="Times New Roman" w:cs="Times New Roman"/>
-          <w:sz w:val="22"/>
-          <w:szCs w:val="22"/>
-        </w:rPr>
-        <w:t xml:space="preserve"> are the universal joints.</w:t>
-      </w:r>
-      <w:r>
-        <w:rPr>
-          <w:rFonts w:ascii="Times New Roman" w:hAnsi="Times New Roman" w:cs="Times New Roman"/>
-          <w:sz w:val="22"/>
-          <w:szCs w:val="22"/>
-        </w:rPr>
-        <w:t xml:space="preserve"> Similarly, the joint E</w:t>
-      </w:r>
-      <w:r>
-        <w:rPr>
-          <w:rFonts w:ascii="Times New Roman" w:hAnsi="Times New Roman" w:cs="Times New Roman"/>
-          <w:sz w:val="22"/>
-          <w:szCs w:val="22"/>
-          <w:vertAlign w:val="subscript"/>
-        </w:rPr>
-        <w:t>1</w:t>
-      </w:r>
-      <w:r>
-        <w:rPr>
-          <w:rFonts w:ascii="Times New Roman" w:hAnsi="Times New Roman" w:cs="Times New Roman"/>
-          <w:sz w:val="22"/>
-          <w:szCs w:val="22"/>
-        </w:rPr>
-        <w:t xml:space="preserve"> and J</w:t>
-      </w:r>
-      <w:r>
-        <w:rPr>
-          <w:rFonts w:ascii="Times New Roman" w:hAnsi="Times New Roman" w:cs="Times New Roman"/>
-          <w:sz w:val="22"/>
-          <w:szCs w:val="22"/>
-          <w:vertAlign w:val="subscript"/>
-        </w:rPr>
-        <w:t>1</w:t>
-      </w:r>
-      <w:r>
-        <w:rPr>
-          <w:rFonts w:ascii="Times New Roman" w:hAnsi="Times New Roman" w:cs="Times New Roman"/>
-          <w:sz w:val="22"/>
-          <w:szCs w:val="22"/>
-        </w:rPr>
-        <w:t xml:space="preserve"> can trace a </w:t>
-      </w:r>
-      <w:r>
-        <w:rPr>
-          <w:rFonts w:ascii="Times New Roman" w:hAnsi="Times New Roman" w:cs="Times New Roman"/>
-          <w:sz w:val="22"/>
-          <w:szCs w:val="22"/>
-        </w:rPr>
-        <w:t>sphere</w:t>
-      </w:r>
-      <w:r>
-        <w:rPr>
-          <w:rFonts w:ascii="Times New Roman" w:hAnsi="Times New Roman" w:cs="Times New Roman"/>
-          <w:sz w:val="22"/>
-          <w:szCs w:val="22"/>
-        </w:rPr>
-        <w:t xml:space="preserve"> relative to E</w:t>
-      </w:r>
-      <w:r>
-        <w:rPr>
-          <w:rFonts w:ascii="Times New Roman" w:hAnsi="Times New Roman" w:cs="Times New Roman"/>
-          <w:sz w:val="22"/>
-          <w:szCs w:val="22"/>
-          <w:vertAlign w:val="subscript"/>
-        </w:rPr>
-        <w:t>1</w:t>
-      </w:r>
-      <w:r>
-        <w:rPr>
-          <w:rFonts w:ascii="Times New Roman" w:hAnsi="Times New Roman" w:cs="Times New Roman"/>
-          <w:sz w:val="22"/>
-          <w:szCs w:val="22"/>
-        </w:rPr>
-        <w:t xml:space="preserve"> </w:t>
-      </w:r>
-      <w:r>
-        <w:rPr>
-          <w:rFonts w:ascii="Times New Roman" w:hAnsi="Times New Roman" w:cs="Times New Roman"/>
-          <w:sz w:val="22"/>
-          <w:szCs w:val="22"/>
-        </w:rPr>
-        <w:t>at</w:t>
-      </w:r>
-      <w:r>
-        <w:rPr>
-          <w:rFonts w:ascii="Times New Roman" w:hAnsi="Times New Roman" w:cs="Times New Roman"/>
-          <w:sz w:val="22"/>
-          <w:szCs w:val="22"/>
-        </w:rPr>
-        <w:t xml:space="preserve"> center </w:t>
-      </w:r>
-      <w:r>
-        <w:rPr>
-          <w:rFonts w:ascii="Times New Roman" w:hAnsi="Times New Roman" w:cs="Times New Roman"/>
-          <w:sz w:val="22"/>
-          <w:szCs w:val="22"/>
-        </w:rPr>
-        <w:t>E</w:t>
-      </w:r>
-      <w:r>
-        <w:rPr>
-          <w:rFonts w:ascii="Times New Roman" w:hAnsi="Times New Roman" w:cs="Times New Roman"/>
-          <w:sz w:val="22"/>
-          <w:szCs w:val="22"/>
-          <w:vertAlign w:val="subscript"/>
-        </w:rPr>
-        <w:t>1</w:t>
-      </w:r>
-      <w:r>
-        <w:rPr>
-          <w:rFonts w:ascii="Times New Roman" w:hAnsi="Times New Roman" w:cs="Times New Roman"/>
-          <w:sz w:val="22"/>
-          <w:szCs w:val="22"/>
-        </w:rPr>
-        <w:t xml:space="preserve"> and radius </w:t>
-      </w:r>
-      <w:r>
-        <w:rPr>
-          <w:rFonts w:ascii="Times New Roman" w:hAnsi="Times New Roman" w:cs="Times New Roman"/>
-          <w:sz w:val="22"/>
-          <w:szCs w:val="22"/>
-        </w:rPr>
-        <w:t>re</w:t>
-      </w:r>
-      <w:r>
-        <w:rPr>
-          <w:rFonts w:ascii="Times New Roman" w:hAnsi="Times New Roman" w:cs="Times New Roman"/>
-          <w:sz w:val="22"/>
-          <w:szCs w:val="22"/>
-        </w:rPr>
-        <w:t>.</w:t>
-      </w:r>
-      <w:r>
-        <w:rPr>
-          <w:rFonts w:ascii="Times New Roman" w:hAnsi="Times New Roman" w:cs="Times New Roman"/>
-          <w:sz w:val="22"/>
-          <w:szCs w:val="22"/>
-        </w:rPr>
-        <w:t xml:space="preserve"> The intersection of the formed sphe</w:t>
-      </w:r>
-      <w:r>
-        <w:rPr>
-          <w:rFonts w:ascii="Times New Roman" w:hAnsi="Times New Roman" w:cs="Times New Roman"/>
-          <w:sz w:val="22"/>
-          <w:szCs w:val="22"/>
-        </w:rPr>
-        <w:t>re and YZ plane of the robot is</w:t>
-      </w:r>
-      <w:r>
-        <w:rPr>
-          <w:rFonts w:ascii="Times New Roman" w:hAnsi="Times New Roman" w:cs="Times New Roman"/>
-          <w:sz w:val="22"/>
-          <w:szCs w:val="22"/>
-        </w:rPr>
-        <w:t xml:space="preserve"> circle </w:t>
-      </w:r>
-      <w:r>
-        <w:rPr>
-          <w:rFonts w:ascii="Times New Roman" w:hAnsi="Times New Roman" w:cs="Times New Roman"/>
-          <w:sz w:val="22"/>
-          <w:szCs w:val="22"/>
-        </w:rPr>
-        <w:t>at</w:t>
-      </w:r>
-      <w:r>
-        <w:rPr>
-          <w:rFonts w:ascii="Times New Roman" w:hAnsi="Times New Roman" w:cs="Times New Roman"/>
-          <w:sz w:val="22"/>
-          <w:szCs w:val="22"/>
-        </w:rPr>
-        <w:t xml:space="preserve"> center</w:t>
-      </w:r>
-      <w:r>
-        <w:rPr>
-          <w:rFonts w:ascii="Times New Roman" w:hAnsi="Times New Roman" w:cs="Times New Roman"/>
-          <w:sz w:val="22"/>
-          <w:szCs w:val="22"/>
-        </w:rPr>
-        <w:t xml:space="preserve"> </w:t>
-      </w:r>
-      <w:r>
-        <w:rPr>
-          <w:rFonts w:ascii="Times New Roman" w:hAnsi="Times New Roman" w:cs="Times New Roman"/>
-          <w:sz w:val="22"/>
-          <w:szCs w:val="22"/>
-        </w:rPr>
-        <w:t>E</w:t>
-      </w:r>
-      <w:r>
-        <w:rPr>
-          <w:rFonts w:ascii="Times New Roman" w:hAnsi="Times New Roman" w:cs="Times New Roman"/>
-          <w:sz w:val="22"/>
-          <w:szCs w:val="22"/>
-          <w:vertAlign w:val="subscript"/>
-        </w:rPr>
-        <w:t>1</w:t>
-      </w:r>
-      <w:r>
-        <w:rPr>
-          <w:rFonts w:ascii="Times New Roman" w:hAnsi="Times New Roman" w:cs="Times New Roman"/>
-          <w:sz w:val="22"/>
-          <w:szCs w:val="22"/>
-        </w:rPr>
-        <w:t>’</w:t>
-      </w:r>
-      <w:r>
-        <w:rPr>
-          <w:rFonts w:ascii="Times New Roman" w:hAnsi="Times New Roman" w:cs="Times New Roman"/>
-          <w:sz w:val="22"/>
-          <w:szCs w:val="22"/>
-        </w:rPr>
-        <w:t xml:space="preserve"> and radius </w:t>
-      </w:r>
-      <w:r>
-        <w:rPr>
-          <w:rFonts w:ascii="Times New Roman" w:hAnsi="Times New Roman" w:cs="Times New Roman"/>
-          <w:sz w:val="22"/>
-          <w:szCs w:val="22"/>
-        </w:rPr>
-        <w:t>E</w:t>
-      </w:r>
-      <w:r>
-        <w:rPr>
-          <w:rFonts w:ascii="Times New Roman" w:hAnsi="Times New Roman" w:cs="Times New Roman"/>
-          <w:sz w:val="22"/>
-          <w:szCs w:val="22"/>
-          <w:vertAlign w:val="subscript"/>
-        </w:rPr>
-        <w:t>1</w:t>
-      </w:r>
-      <w:r>
-        <w:rPr>
-          <w:rFonts w:ascii="Times New Roman" w:hAnsi="Times New Roman" w:cs="Times New Roman"/>
-          <w:sz w:val="22"/>
-          <w:szCs w:val="22"/>
-        </w:rPr>
-        <w:t>’</w:t>
-      </w:r>
-      <w:r>
-        <w:rPr>
-          <w:rFonts w:ascii="Times New Roman" w:hAnsi="Times New Roman" w:cs="Times New Roman"/>
-          <w:sz w:val="22"/>
-          <w:szCs w:val="22"/>
-        </w:rPr>
-        <w:t>J</w:t>
-      </w:r>
-      <w:r>
-        <w:rPr>
-          <w:rFonts w:ascii="Times New Roman" w:hAnsi="Times New Roman" w:cs="Times New Roman"/>
-          <w:sz w:val="22"/>
-          <w:szCs w:val="22"/>
-          <w:vertAlign w:val="subscript"/>
-        </w:rPr>
-        <w:t>1</w:t>
-      </w:r>
-      <w:r>
-        <w:rPr>
-          <w:rFonts w:ascii="Times New Roman" w:hAnsi="Times New Roman" w:cs="Times New Roman"/>
-          <w:sz w:val="22"/>
-          <w:szCs w:val="22"/>
-        </w:rPr>
-        <w:t xml:space="preserve"> (E</w:t>
-      </w:r>
-      <w:r>
-        <w:rPr>
-          <w:rFonts w:ascii="Times New Roman" w:hAnsi="Times New Roman" w:cs="Times New Roman"/>
-          <w:sz w:val="22"/>
-          <w:szCs w:val="22"/>
-          <w:vertAlign w:val="subscript"/>
-        </w:rPr>
-        <w:t>1</w:t>
-      </w:r>
-      <w:r>
-        <w:rPr>
-          <w:rFonts w:ascii="Times New Roman" w:hAnsi="Times New Roman" w:cs="Times New Roman"/>
-          <w:sz w:val="22"/>
-          <w:szCs w:val="22"/>
-        </w:rPr>
-        <w:t>’</w:t>
-      </w:r>
-      <w:r>
-        <w:rPr>
-          <w:rFonts w:ascii="Times New Roman" w:hAnsi="Times New Roman" w:cs="Times New Roman"/>
-          <w:sz w:val="22"/>
-          <w:szCs w:val="22"/>
-        </w:rPr>
-        <w:t xml:space="preserve"> is the projection </w:t>
-      </w:r>
-      <w:r>
-        <w:rPr>
-          <w:rFonts w:ascii="Times New Roman" w:hAnsi="Times New Roman" w:cs="Times New Roman"/>
-          <w:sz w:val="22"/>
-          <w:szCs w:val="22"/>
-        </w:rPr>
-        <w:t>of point on the YZ plane</w:t>
-      </w:r>
-      <w:r>
-        <w:rPr>
-          <w:rFonts w:ascii="Times New Roman" w:hAnsi="Times New Roman" w:cs="Times New Roman"/>
-          <w:sz w:val="22"/>
-          <w:szCs w:val="22"/>
-        </w:rPr>
-        <w:t>)</w:t>
-      </w:r>
-      <w:r>
-        <w:rPr>
-          <w:rFonts w:ascii="Times New Roman" w:hAnsi="Times New Roman" w:cs="Times New Roman"/>
-          <w:sz w:val="22"/>
-          <w:szCs w:val="22"/>
-        </w:rPr>
-        <w:t xml:space="preserve">. </w:t>
-      </w:r>
-      <w:r>
-        <w:rPr>
-          <w:rFonts w:ascii="Times New Roman" w:hAnsi="Times New Roman" w:cs="Times New Roman"/>
-          <w:sz w:val="22"/>
-          <w:szCs w:val="22"/>
-        </w:rPr>
-        <w:t>Now, point J</w:t>
-      </w:r>
-      <w:r>
-        <w:rPr>
-          <w:rFonts w:ascii="Times New Roman" w:hAnsi="Times New Roman" w:cs="Times New Roman"/>
-          <w:sz w:val="22"/>
-          <w:szCs w:val="22"/>
-          <w:vertAlign w:val="subscript"/>
-        </w:rPr>
-        <w:t>1</w:t>
-      </w:r>
-      <w:r>
-        <w:rPr>
-          <w:rFonts w:ascii="Times New Roman" w:hAnsi="Times New Roman" w:cs="Times New Roman"/>
-          <w:sz w:val="22"/>
-          <w:szCs w:val="22"/>
-        </w:rPr>
-        <w:t xml:space="preserve"> can be estimated from the intersection of circles </w:t>
-      </w:r>
-      <w:r>
-        <w:rPr>
-          <w:rFonts w:ascii="Times New Roman" w:hAnsi="Times New Roman" w:cs="Times New Roman"/>
-          <w:sz w:val="22"/>
-          <w:szCs w:val="22"/>
-        </w:rPr>
-        <w:t xml:space="preserve">(of known radius) </w:t>
-      </w:r>
-      <w:r>
-        <w:rPr>
-          <w:rFonts w:ascii="Times New Roman" w:hAnsi="Times New Roman" w:cs="Times New Roman"/>
-          <w:sz w:val="22"/>
-          <w:szCs w:val="22"/>
-        </w:rPr>
-        <w:t xml:space="preserve">at centers </w:t>
-      </w:r>
-      <w:r>
-        <w:rPr>
-          <w:rFonts w:ascii="Times New Roman" w:hAnsi="Times New Roman" w:cs="Times New Roman"/>
-          <w:sz w:val="22"/>
-          <w:szCs w:val="22"/>
-        </w:rPr>
-        <w:t>E</w:t>
-      </w:r>
-      <w:r>
-        <w:rPr>
-          <w:rFonts w:ascii="Times New Roman" w:hAnsi="Times New Roman" w:cs="Times New Roman"/>
-          <w:sz w:val="22"/>
-          <w:szCs w:val="22"/>
-          <w:vertAlign w:val="subscript"/>
-        </w:rPr>
-        <w:t>1</w:t>
-      </w:r>
-      <w:r>
-        <w:rPr>
-          <w:rFonts w:ascii="Times New Roman" w:hAnsi="Times New Roman" w:cs="Times New Roman"/>
-          <w:sz w:val="22"/>
-          <w:szCs w:val="22"/>
-        </w:rPr>
-        <w:t>’</w:t>
-      </w:r>
-      <w:r>
-        <w:rPr>
-          <w:rFonts w:ascii="Times New Roman" w:hAnsi="Times New Roman" w:cs="Times New Roman"/>
-          <w:sz w:val="22"/>
-          <w:szCs w:val="22"/>
-        </w:rPr>
-        <w:t xml:space="preserve"> and F</w:t>
-      </w:r>
-      <w:r>
-        <w:rPr>
-          <w:rFonts w:ascii="Times New Roman" w:hAnsi="Times New Roman" w:cs="Times New Roman"/>
-          <w:sz w:val="22"/>
-          <w:szCs w:val="22"/>
-          <w:vertAlign w:val="subscript"/>
-        </w:rPr>
-        <w:t>1</w:t>
-      </w:r>
-      <w:r>
-        <w:rPr>
-          <w:rFonts w:ascii="Times New Roman" w:hAnsi="Times New Roman" w:cs="Times New Roman"/>
-          <w:sz w:val="22"/>
-          <w:szCs w:val="22"/>
-        </w:rPr>
-        <w:t>.</w:t>
-      </w:r>
-      <w:r>
-        <w:rPr>
-          <w:rFonts w:ascii="Times New Roman" w:hAnsi="Times New Roman" w:cs="Times New Roman"/>
-          <w:sz w:val="22"/>
-          <w:szCs w:val="22"/>
-        </w:rPr>
-        <w:t xml:space="preserve"> Once J</w:t>
-      </w:r>
-      <w:r>
-        <w:rPr>
-          <w:rFonts w:ascii="Times New Roman" w:hAnsi="Times New Roman" w:cs="Times New Roman"/>
-          <w:sz w:val="22"/>
-          <w:szCs w:val="22"/>
-          <w:vertAlign w:val="subscript"/>
-        </w:rPr>
-        <w:t>1</w:t>
-      </w:r>
-      <w:r>
-        <w:rPr>
-          <w:rFonts w:ascii="Times New Roman" w:hAnsi="Times New Roman" w:cs="Times New Roman"/>
-          <w:sz w:val="22"/>
-          <w:szCs w:val="22"/>
-        </w:rPr>
-        <w:t xml:space="preserve"> is calculated, we can easily arrive at the joint angle theta1</w:t>
-      </w:r>
-      <w:r>
-        <w:rPr>
-          <w:rFonts w:ascii="Times New Roman" w:hAnsi="Times New Roman" w:cs="Times New Roman"/>
-          <w:sz w:val="22"/>
-          <w:szCs w:val="22"/>
-        </w:rPr>
-        <w:t xml:space="preserve"> using the below equations</w:t>
-      </w:r>
-      <w:r>
-        <w:rPr>
-          <w:rFonts w:ascii="Times New Roman" w:hAnsi="Times New Roman" w:cs="Times New Roman"/>
-          <w:sz w:val="22"/>
-          <w:szCs w:val="22"/>
-        </w:rPr>
-        <w:t>.</w:t>
-      </w:r>
-    </w:p>
-    <w:p>
-      <w:pPr>
+        <w:t xml:space="preserve"> JOINT MOVEMENT IN YZ PLANE</w:t>
+      </w:r>
+    </w:p>
+    <w:p>
+      <w:pPr>
+        <w:pStyle w:val="ListParagraph"/>
+        <w:ind w:left="420"/>
+        <w:jc w:val="center"/>
+        <w:rPr>
+          <w:rFonts w:ascii="Times New Roman" w:hAnsi="Times New Roman" w:cs="Times New Roman"/>
+          <w:sz w:val="22"/>
+          <w:szCs w:val="22"/>
+        </w:rPr>
+      </w:pPr>
+    </w:p>
+    <w:p>
+      <w:pPr>
+        <w:pStyle w:val="ListParagraph"/>
         <w:ind w:left="420"/>
         <w:jc w:val="both"/>
         <w:rPr>
@@ -2599,6 +2706,99 @@
           <w:szCs w:val="22"/>
         </w:rPr>
       </w:pPr>
+      <w:r>
+        <w:rPr>
+          <w:rFonts w:ascii="Times New Roman" w:hAnsi="Times New Roman" w:cs="Times New Roman"/>
+          <w:sz w:val="22"/>
+          <w:szCs w:val="22"/>
+        </w:rPr>
+        <w:t>Using the symmetry of the parallel robot to our advantage, we can estimate angles theta2 and theta3. Upon choosing a frame of reference that has a joint moving in a single plane, we can omit the 3</w:t>
+      </w:r>
+      <w:r>
+        <w:rPr>
+          <w:rFonts w:ascii="Times New Roman" w:hAnsi="Times New Roman" w:cs="Times New Roman"/>
+          <w:sz w:val="22"/>
+          <w:szCs w:val="22"/>
+          <w:vertAlign w:val="superscript"/>
+        </w:rPr>
+        <w:t>rd</w:t>
+      </w:r>
+      <w:r>
+        <w:rPr>
+          <w:rFonts w:ascii="Times New Roman" w:hAnsi="Times New Roman" w:cs="Times New Roman"/>
+          <w:sz w:val="22"/>
+          <w:szCs w:val="22"/>
+        </w:rPr>
+        <w:t xml:space="preserve"> axis. To use this concept to calculate theta2 and theta3, we can rotate the coordinate system in XY plane about the Z axis by an angle of 120</w:t>
+      </w:r>
+      <w:r>
+        <w:rPr>
+          <w:rFonts w:ascii="Times New Roman" w:hAnsi="Times New Roman" w:cs="Times New Roman"/>
+          <w:sz w:val="22"/>
+          <w:szCs w:val="22"/>
+          <w:vertAlign w:val="superscript"/>
+        </w:rPr>
+        <w:t>0</w:t>
+      </w:r>
+      <w:r>
+        <w:rPr>
+          <w:rFonts w:ascii="Times New Roman" w:hAnsi="Times New Roman" w:cs="Times New Roman"/>
+          <w:sz w:val="22"/>
+          <w:szCs w:val="22"/>
+        </w:rPr>
+        <w:t xml:space="preserve"> counterclockwise to obtain a new frame of reference as shown in figure below. We can easily the joint angle theta2 from the new frame of reference X’Y’Z’ in a manner similar to calculation of theta1. The only difference in calculation is that we must now determine co-ordinates x</w:t>
+      </w:r>
+      <w:r>
+        <w:rPr>
+          <w:rFonts w:ascii="Times New Roman" w:hAnsi="Times New Roman" w:cs="Times New Roman"/>
+          <w:sz w:val="22"/>
+          <w:szCs w:val="22"/>
+          <w:vertAlign w:val="subscript"/>
+        </w:rPr>
+        <w:t>0</w:t>
+      </w:r>
+      <w:r>
+        <w:rPr>
+          <w:rFonts w:ascii="Times New Roman" w:hAnsi="Times New Roman" w:cs="Times New Roman"/>
+          <w:sz w:val="22"/>
+          <w:szCs w:val="22"/>
+        </w:rPr>
+        <w:t>’ and y</w:t>
+      </w:r>
+      <w:r>
+        <w:rPr>
+          <w:rFonts w:ascii="Times New Roman" w:hAnsi="Times New Roman" w:cs="Times New Roman"/>
+          <w:sz w:val="22"/>
+          <w:szCs w:val="22"/>
+          <w:vertAlign w:val="subscript"/>
+        </w:rPr>
+        <w:t>0</w:t>
+      </w:r>
+      <w:r>
+        <w:rPr>
+          <w:rFonts w:ascii="Times New Roman" w:hAnsi="Times New Roman" w:cs="Times New Roman"/>
+          <w:sz w:val="22"/>
+          <w:szCs w:val="22"/>
+        </w:rPr>
+        <w:t>’ of E</w:t>
+      </w:r>
+      <w:r>
+        <w:rPr>
+          <w:rFonts w:ascii="Times New Roman" w:hAnsi="Times New Roman" w:cs="Times New Roman"/>
+          <w:sz w:val="22"/>
+          <w:szCs w:val="22"/>
+          <w:vertAlign w:val="subscript"/>
+        </w:rPr>
+        <w:t>0</w:t>
+      </w:r>
+      <w:r>
+        <w:rPr>
+          <w:rFonts w:ascii="Times New Roman" w:hAnsi="Times New Roman" w:cs="Times New Roman"/>
+          <w:sz w:val="22"/>
+          <w:szCs w:val="22"/>
+        </w:rPr>
+        <w:t xml:space="preserve">. This can be achieved using corresponding rotation matrix (to account for the rotated in frame of reference). Similarly, theta3 can be found by rotating frame of reference in a clockwise direction. </w:t>
+      </w:r>
     </w:p>
     <w:p>
       <w:pPr>
@@ -2611,22 +2811,6 @@
           <w:szCs w:val="22"/>
         </w:rPr>
       </w:pPr>
-      <w:r>
-        <w:rPr>
-          <w:rFonts w:ascii="Times New Roman" w:hAnsi="Times New Roman" w:cs="Times New Roman"/>
-          <w:sz w:val="22"/>
-          <w:szCs w:val="22"/>
-        </w:rPr>
-        <w:t>INSERT FIGURE</w:t>
-      </w:r>
-      <w:r>
-        <w:rPr>
-          <w:rFonts w:ascii="Times New Roman" w:hAnsi="Times New Roman" w:cs="Times New Roman"/>
-          <w:sz w:val="22"/>
-          <w:szCs w:val="22"/>
-        </w:rPr>
-        <w:t xml:space="preserve"> &amp; EQUATIONS</w:t>
-      </w:r>
     </w:p>
     <w:p>
       <w:pPr>
@@ -2651,251 +2835,6 @@
           <w:szCs w:val="22"/>
         </w:rPr>
       </w:pPr>
-      <w:r>
-        <w:rPr>
-          <w:rFonts w:ascii="Times New Roman" w:hAnsi="Times New Roman" w:cs="Times New Roman"/>
-          <w:sz w:val="22"/>
-          <w:szCs w:val="22"/>
-        </w:rPr>
-        <w:t xml:space="preserve">Using the symmetry of the parallel robot to our advantage, we can estimate angles theta2 and theta3. </w:t>
-      </w:r>
-      <w:r>
-        <w:rPr>
-          <w:rFonts w:ascii="Times New Roman" w:hAnsi="Times New Roman" w:cs="Times New Roman"/>
-          <w:sz w:val="22"/>
-          <w:szCs w:val="22"/>
-        </w:rPr>
-        <w:t>Upon choosing a frame of reference that has a joint moving in a single plane, we can omit the 3</w:t>
-      </w:r>
-      <w:r>
-        <w:rPr>
-          <w:rFonts w:ascii="Times New Roman" w:hAnsi="Times New Roman" w:cs="Times New Roman"/>
-          <w:sz w:val="22"/>
-          <w:szCs w:val="22"/>
-          <w:vertAlign w:val="superscript"/>
-        </w:rPr>
-        <w:t>rd</w:t>
-      </w:r>
-      <w:r>
-        <w:rPr>
-          <w:rFonts w:ascii="Times New Roman" w:hAnsi="Times New Roman" w:cs="Times New Roman"/>
-          <w:sz w:val="22"/>
-          <w:szCs w:val="22"/>
-        </w:rPr>
-        <w:t xml:space="preserve"> axis. </w:t>
-      </w:r>
-      <w:r>
-        <w:rPr>
-          <w:rFonts w:ascii="Times New Roman" w:hAnsi="Times New Roman" w:cs="Times New Roman"/>
-          <w:sz w:val="22"/>
-          <w:szCs w:val="22"/>
-        </w:rPr>
-        <w:t>To use</w:t>
-      </w:r>
-      <w:r>
-        <w:rPr>
-          <w:rFonts w:ascii="Times New Roman" w:hAnsi="Times New Roman" w:cs="Times New Roman"/>
-          <w:sz w:val="22"/>
-          <w:szCs w:val="22"/>
-        </w:rPr>
-        <w:t xml:space="preserve"> this </w:t>
-      </w:r>
-      <w:r>
-        <w:rPr>
-          <w:rFonts w:ascii="Times New Roman" w:hAnsi="Times New Roman" w:cs="Times New Roman"/>
-          <w:sz w:val="22"/>
-          <w:szCs w:val="22"/>
-        </w:rPr>
-        <w:t xml:space="preserve">concept </w:t>
-      </w:r>
-      <w:r>
-        <w:rPr>
-          <w:rFonts w:ascii="Times New Roman" w:hAnsi="Times New Roman" w:cs="Times New Roman"/>
-          <w:sz w:val="22"/>
-          <w:szCs w:val="22"/>
-        </w:rPr>
-        <w:t xml:space="preserve">to calculate theta2 and theta3, </w:t>
-      </w:r>
-      <w:r>
-        <w:rPr>
-          <w:rFonts w:ascii="Times New Roman" w:hAnsi="Times New Roman" w:cs="Times New Roman"/>
-          <w:sz w:val="22"/>
-          <w:szCs w:val="22"/>
-        </w:rPr>
-        <w:t xml:space="preserve">we can </w:t>
-      </w:r>
-      <w:r>
-        <w:rPr>
-          <w:rFonts w:ascii="Times New Roman" w:hAnsi="Times New Roman" w:cs="Times New Roman"/>
-          <w:sz w:val="22"/>
-          <w:szCs w:val="22"/>
-        </w:rPr>
-        <w:t>rotate the coordinate system in XY plane about the Z axis by an angle of 120</w:t>
-      </w:r>
-      <w:r>
-        <w:rPr>
-          <w:rFonts w:ascii="Times New Roman" w:hAnsi="Times New Roman" w:cs="Times New Roman"/>
-          <w:sz w:val="22"/>
-          <w:szCs w:val="22"/>
-          <w:vertAlign w:val="superscript"/>
-        </w:rPr>
-        <w:t>0</w:t>
-      </w:r>
-      <w:r>
-        <w:rPr>
-          <w:rFonts w:ascii="Times New Roman" w:hAnsi="Times New Roman" w:cs="Times New Roman"/>
-          <w:sz w:val="22"/>
-          <w:szCs w:val="22"/>
-        </w:rPr>
-        <w:t xml:space="preserve"> counterclockwise to obtain a new frame of reference as shown in figure below. </w:t>
-      </w:r>
-      <w:r>
-        <w:rPr>
-          <w:rFonts w:ascii="Times New Roman" w:hAnsi="Times New Roman" w:cs="Times New Roman"/>
-          <w:sz w:val="22"/>
-          <w:szCs w:val="22"/>
-        </w:rPr>
-        <w:t>We can easily the joint angle theta2 from the new frame of reference X’Y’Z’</w:t>
-      </w:r>
-      <w:r>
-        <w:rPr>
-          <w:rFonts w:ascii="Times New Roman" w:hAnsi="Times New Roman" w:cs="Times New Roman"/>
-          <w:sz w:val="22"/>
-          <w:szCs w:val="22"/>
-        </w:rPr>
-        <w:t xml:space="preserve"> in a manner similar to calculation of theta1. </w:t>
-      </w:r>
-      <w:r>
-        <w:rPr>
-          <w:rFonts w:ascii="Times New Roman" w:hAnsi="Times New Roman" w:cs="Times New Roman"/>
-          <w:sz w:val="22"/>
-          <w:szCs w:val="22"/>
-        </w:rPr>
-        <w:t xml:space="preserve">The only difference in calculation is </w:t>
-      </w:r>
-      <w:r>
-        <w:rPr>
-          <w:rFonts w:ascii="Times New Roman" w:hAnsi="Times New Roman" w:cs="Times New Roman"/>
-          <w:sz w:val="22"/>
-          <w:szCs w:val="22"/>
-        </w:rPr>
-        <w:t>that we must now determine co-ordinates x</w:t>
-      </w:r>
-      <w:r>
-        <w:rPr>
-          <w:rFonts w:ascii="Times New Roman" w:hAnsi="Times New Roman" w:cs="Times New Roman"/>
-          <w:sz w:val="22"/>
-          <w:szCs w:val="22"/>
-          <w:vertAlign w:val="subscript"/>
-        </w:rPr>
-        <w:t>0</w:t>
-      </w:r>
-      <w:r>
-        <w:rPr>
-          <w:rFonts w:ascii="Times New Roman" w:hAnsi="Times New Roman" w:cs="Times New Roman"/>
-          <w:sz w:val="22"/>
-          <w:szCs w:val="22"/>
-        </w:rPr>
-        <w:t>’ and y</w:t>
-      </w:r>
-      <w:r>
-        <w:rPr>
-          <w:rFonts w:ascii="Times New Roman" w:hAnsi="Times New Roman" w:cs="Times New Roman"/>
-          <w:sz w:val="22"/>
-          <w:szCs w:val="22"/>
-          <w:vertAlign w:val="subscript"/>
-        </w:rPr>
-        <w:t>0</w:t>
-      </w:r>
-      <w:r>
-        <w:rPr>
-          <w:rFonts w:ascii="Times New Roman" w:hAnsi="Times New Roman" w:cs="Times New Roman"/>
-          <w:sz w:val="22"/>
-          <w:szCs w:val="22"/>
-        </w:rPr>
-        <w:t xml:space="preserve">’ </w:t>
-      </w:r>
-      <w:r>
-        <w:rPr>
-          <w:rFonts w:ascii="Times New Roman" w:hAnsi="Times New Roman" w:cs="Times New Roman"/>
-          <w:sz w:val="22"/>
-          <w:szCs w:val="22"/>
-        </w:rPr>
-        <w:t>of E</w:t>
-      </w:r>
-      <w:r>
-        <w:rPr>
-          <w:rFonts w:ascii="Times New Roman" w:hAnsi="Times New Roman" w:cs="Times New Roman"/>
-          <w:sz w:val="22"/>
-          <w:szCs w:val="22"/>
-          <w:vertAlign w:val="subscript"/>
-        </w:rPr>
-        <w:t>0</w:t>
-      </w:r>
-      <w:r>
-        <w:rPr>
-          <w:rFonts w:ascii="Times New Roman" w:hAnsi="Times New Roman" w:cs="Times New Roman"/>
-          <w:sz w:val="22"/>
-          <w:szCs w:val="22"/>
-        </w:rPr>
-        <w:t xml:space="preserve">. </w:t>
-      </w:r>
-      <w:r>
-        <w:rPr>
-          <w:rFonts w:ascii="Times New Roman" w:hAnsi="Times New Roman" w:cs="Times New Roman"/>
-          <w:sz w:val="22"/>
-          <w:szCs w:val="22"/>
-        </w:rPr>
-        <w:t>This can be achieved using corresponding rotation matrix</w:t>
-      </w:r>
-      <w:r>
-        <w:rPr>
-          <w:rFonts w:ascii="Times New Roman" w:hAnsi="Times New Roman" w:cs="Times New Roman"/>
-          <w:sz w:val="22"/>
-          <w:szCs w:val="22"/>
-        </w:rPr>
-        <w:t xml:space="preserve"> (to account for the </w:t>
-      </w:r>
-      <w:r>
-        <w:rPr>
-          <w:rFonts w:ascii="Times New Roman" w:hAnsi="Times New Roman" w:cs="Times New Roman"/>
-          <w:sz w:val="22"/>
-          <w:szCs w:val="22"/>
-        </w:rPr>
-        <w:t>rotated</w:t>
-      </w:r>
-      <w:r>
-        <w:rPr>
-          <w:rFonts w:ascii="Times New Roman" w:hAnsi="Times New Roman" w:cs="Times New Roman"/>
-          <w:sz w:val="22"/>
-          <w:szCs w:val="22"/>
-        </w:rPr>
-        <w:t xml:space="preserve"> in frame of reference)</w:t>
-      </w:r>
-      <w:r>
-        <w:rPr>
-          <w:rFonts w:ascii="Times New Roman" w:hAnsi="Times New Roman" w:cs="Times New Roman"/>
-          <w:sz w:val="22"/>
-          <w:szCs w:val="22"/>
-        </w:rPr>
-        <w:t>.</w:t>
-      </w:r>
-      <w:r>
-        <w:rPr>
-          <w:rFonts w:ascii="Times New Roman" w:hAnsi="Times New Roman" w:cs="Times New Roman"/>
-          <w:sz w:val="22"/>
-          <w:szCs w:val="22"/>
-        </w:rPr>
-        <w:t xml:space="preserve"> </w:t>
-      </w:r>
-      <w:r>
-        <w:rPr>
-          <w:rFonts w:ascii="Times New Roman" w:hAnsi="Times New Roman" w:cs="Times New Roman"/>
-          <w:sz w:val="22"/>
-          <w:szCs w:val="22"/>
-        </w:rPr>
-        <w:t xml:space="preserve">Similarly, theta3 can be found by rotating frame of reference in a clockwise direction. </w:t>
-      </w:r>
     </w:p>
     <w:p>
       <w:pPr>
@@ -2920,20 +2859,370 @@
           <w:szCs w:val="22"/>
         </w:rPr>
       </w:pPr>
-      <w:r>
-        <w:rPr>
-          <w:rFonts w:ascii="Times New Roman" w:hAnsi="Times New Roman" w:cs="Times New Roman"/>
-          <w:sz w:val="22"/>
-          <w:szCs w:val="22"/>
-        </w:rPr>
-        <w:t>INSERT FIGURE</w:t>
-      </w:r>
     </w:p>
     <w:p>
       <w:pPr>
         <w:pStyle w:val="ListParagraph"/>
         <w:ind w:left="420"/>
         <w:jc w:val="both"/>
+        <w:rPr>
+          <w:rFonts w:ascii="Times New Roman" w:hAnsi="Times New Roman" w:cs="Times New Roman"/>
+          <w:sz w:val="22"/>
+          <w:szCs w:val="22"/>
+        </w:rPr>
+      </w:pPr>
+    </w:p>
+    <w:p>
+      <w:pPr>
+        <w:pStyle w:val="ListParagraph"/>
+        <w:ind w:left="420"/>
+        <w:jc w:val="both"/>
+        <w:rPr>
+          <w:rFonts w:ascii="Times New Roman" w:hAnsi="Times New Roman" w:cs="Times New Roman"/>
+          <w:sz w:val="22"/>
+          <w:szCs w:val="22"/>
+        </w:rPr>
+      </w:pPr>
+    </w:p>
+    <w:p>
+      <w:pPr>
+        <w:pStyle w:val="ListParagraph"/>
+        <w:ind w:left="420"/>
+        <w:jc w:val="both"/>
+        <w:rPr>
+          <w:rFonts w:ascii="Times New Roman" w:hAnsi="Times New Roman" w:cs="Times New Roman"/>
+          <w:sz w:val="22"/>
+          <w:szCs w:val="22"/>
+        </w:rPr>
+      </w:pPr>
+    </w:p>
+    <w:p>
+      <w:pPr>
+        <w:pStyle w:val="ListParagraph"/>
+        <w:ind w:left="420"/>
+        <w:jc w:val="both"/>
+        <w:rPr>
+          <w:rFonts w:ascii="Times New Roman" w:hAnsi="Times New Roman" w:cs="Times New Roman"/>
+          <w:sz w:val="22"/>
+          <w:szCs w:val="22"/>
+        </w:rPr>
+      </w:pPr>
+    </w:p>
+    <w:p>
+      <w:pPr>
+        <w:pStyle w:val="ListParagraph"/>
+        <w:ind w:left="420"/>
+        <w:jc w:val="both"/>
+        <w:rPr>
+          <w:rFonts w:ascii="Times New Roman" w:hAnsi="Times New Roman" w:cs="Times New Roman"/>
+          <w:sz w:val="22"/>
+          <w:szCs w:val="22"/>
+        </w:rPr>
+      </w:pPr>
+    </w:p>
+    <w:p>
+      <w:pPr>
+        <w:pStyle w:val="ListParagraph"/>
+        <w:ind w:left="420"/>
+        <w:jc w:val="both"/>
+        <w:rPr>
+          <w:rFonts w:ascii="Times New Roman" w:hAnsi="Times New Roman" w:cs="Times New Roman"/>
+          <w:sz w:val="22"/>
+          <w:szCs w:val="22"/>
+        </w:rPr>
+      </w:pPr>
+    </w:p>
+    <w:p>
+      <w:pPr>
+        <w:pStyle w:val="ListParagraph"/>
+        <w:ind w:left="420"/>
+        <w:jc w:val="both"/>
+        <w:rPr>
+          <w:rFonts w:ascii="Times New Roman" w:hAnsi="Times New Roman" w:cs="Times New Roman"/>
+          <w:sz w:val="22"/>
+          <w:szCs w:val="22"/>
+        </w:rPr>
+      </w:pPr>
+    </w:p>
+    <w:p>
+      <w:pPr>
+        <w:pStyle w:val="ListParagraph"/>
+        <w:ind w:left="420"/>
+        <w:jc w:val="both"/>
+        <w:rPr>
+          <w:rFonts w:ascii="Times New Roman" w:hAnsi="Times New Roman" w:cs="Times New Roman"/>
+          <w:sz w:val="22"/>
+          <w:szCs w:val="22"/>
+        </w:rPr>
+      </w:pPr>
+    </w:p>
+    <w:p>
+      <w:pPr>
+        <w:pStyle w:val="ListParagraph"/>
+        <w:ind w:left="420"/>
+        <w:jc w:val="both"/>
+        <w:rPr>
+          <w:rFonts w:ascii="Times New Roman" w:hAnsi="Times New Roman" w:cs="Times New Roman"/>
+          <w:sz w:val="22"/>
+          <w:szCs w:val="22"/>
+        </w:rPr>
+      </w:pPr>
+    </w:p>
+    <w:p>
+      <w:pPr>
+        <w:pStyle w:val="ListParagraph"/>
+        <w:ind w:left="420"/>
+        <w:jc w:val="both"/>
+        <w:rPr>
+          <w:rFonts w:ascii="Times New Roman" w:hAnsi="Times New Roman" w:cs="Times New Roman"/>
+          <w:sz w:val="22"/>
+          <w:szCs w:val="22"/>
+        </w:rPr>
+      </w:pPr>
+    </w:p>
+    <w:p>
+      <w:pPr>
+        <w:pStyle w:val="ListParagraph"/>
+        <w:ind w:left="420"/>
+        <w:jc w:val="both"/>
+        <w:rPr>
+          <w:rFonts w:ascii="Times New Roman" w:hAnsi="Times New Roman" w:cs="Times New Roman"/>
+          <w:sz w:val="22"/>
+          <w:szCs w:val="22"/>
+        </w:rPr>
+      </w:pPr>
+    </w:p>
+    <w:p>
+      <w:pPr>
+        <w:pStyle w:val="ListParagraph"/>
+        <w:ind w:left="420"/>
+        <w:jc w:val="both"/>
+        <w:rPr>
+          <w:rFonts w:ascii="Times New Roman" w:hAnsi="Times New Roman" w:cs="Times New Roman"/>
+          <w:sz w:val="22"/>
+          <w:szCs w:val="22"/>
+        </w:rPr>
+      </w:pPr>
+    </w:p>
+    <w:p>
+      <w:pPr>
+        <w:pStyle w:val="ListParagraph"/>
+        <w:ind w:left="420"/>
+        <w:jc w:val="both"/>
+        <w:rPr>
+          <w:rFonts w:ascii="Times New Roman" w:hAnsi="Times New Roman" w:cs="Times New Roman"/>
+          <w:sz w:val="22"/>
+          <w:szCs w:val="22"/>
+        </w:rPr>
+      </w:pPr>
+    </w:p>
+    <w:p>
+      <w:pPr>
+        <w:pStyle w:val="ListParagraph"/>
+        <w:ind w:left="420"/>
+        <w:jc w:val="both"/>
+        <w:rPr>
+          <w:rFonts w:ascii="Times New Roman" w:hAnsi="Times New Roman" w:cs="Times New Roman"/>
+          <w:sz w:val="22"/>
+          <w:szCs w:val="22"/>
+        </w:rPr>
+      </w:pPr>
+    </w:p>
+    <w:p>
+      <w:pPr>
+        <w:pStyle w:val="ListParagraph"/>
+        <w:ind w:left="420"/>
+        <w:jc w:val="both"/>
+        <w:rPr>
+          <w:rFonts w:ascii="Times New Roman" w:hAnsi="Times New Roman" w:cs="Times New Roman"/>
+          <w:sz w:val="22"/>
+          <w:szCs w:val="22"/>
+        </w:rPr>
+      </w:pPr>
+      <w:r>
+        <w:rPr>
+          <w:rFonts w:ascii="Times New Roman" w:hAnsi="Times New Roman" w:cs="Times New Roman"/>
+          <w:sz w:val="22"/>
+          <w:szCs w:val="22"/>
+        </w:rPr>
+        <w:t>EQUATIONS TO SOLVE FOR THETA1, AND BY EXTENSION THETA2 AND THETA3:</w:t>
+      </w:r>
+    </w:p>
+    <w:p>
+      <w:pPr>
+        <w:pStyle w:val="ListParagraph"/>
+        <w:ind w:left="420"/>
+        <w:jc w:val="both"/>
+        <w:rPr>
+          <w:rFonts w:ascii="Times New Roman" w:hAnsi="Times New Roman" w:cs="Times New Roman"/>
+          <w:sz w:val="22"/>
+          <w:szCs w:val="22"/>
+        </w:rPr>
+      </w:pPr>
+      <w:r>
+        <w:rPr>
+          <w:rFonts w:ascii="Times New Roman" w:hAnsi="Times New Roman" w:cs="Times New Roman"/>
+          <w:noProof/>
+          <w:sz w:val="22"/>
+          <w:szCs w:val="22"/>
+        </w:rPr>
+        <w:drawing>
+          <wp:inline distT="0" distB="0" distL="0" distR="0" wp14:anchorId="31AAA014" wp14:editId="28EBB66F">
+            <wp:extent cx="5709284" cy="6129552"/>
+            <wp:effectExtent l="0" t="0" r="6350" b="0"/>
+            <wp:docPr id="9" name="Picture 9"/>
+            <wp:cNvGraphicFramePr>
+              <a:graphicFrameLocks xmlns:a="http://schemas.openxmlformats.org/drawingml/2006/main" noChangeAspect="1"/>
+            </wp:cNvGraphicFramePr>
+            <a:graphic xmlns:a="http://schemas.openxmlformats.org/drawingml/2006/main">
+              <a:graphicData uri="http://schemas.openxmlformats.org/drawingml/2006/picture">
+                <pic:pic xmlns:pic="http://schemas.openxmlformats.org/drawingml/2006/picture">
+                  <pic:nvPicPr>
+                    <pic:cNvPr id="9" name="Screen Shot 2017-12-11 at 9.39.46 AM.png"/>
+                    <pic:cNvPicPr/>
+                  </pic:nvPicPr>
+                  <pic:blipFill>
+                    <a:blip r:embed="rId18">
+                      <a:extLst>
+                        <a:ext uri="{28A0092B-C50C-407E-A947-70E740481C1C}">
+                          <a14:useLocalDpi xmlns:a14="http://schemas.microsoft.com/office/drawing/2010/main" val="0"/>
+                        </a:ext>
+                      </a:extLst>
+                    </a:blip>
+                    <a:stretch>
+                      <a:fillRect/>
+                    </a:stretch>
+                  </pic:blipFill>
+                  <pic:spPr>
+                    <a:xfrm>
+                      <a:off x="0" y="0"/>
+                      <a:ext cx="5882352" cy="6315360"/>
+                    </a:xfrm>
+                    <a:prstGeom prst="rect">
+                      <a:avLst/>
+                    </a:prstGeom>
+                  </pic:spPr>
+                </pic:pic>
+              </a:graphicData>
+            </a:graphic>
+          </wp:inline>
+        </w:drawing>
+      </w:r>
+    </w:p>
+    <w:p>
+      <w:pPr>
+        <w:pStyle w:val="ListParagraph"/>
+        <w:ind w:left="420"/>
+        <w:jc w:val="both"/>
+        <w:rPr>
+          <w:rFonts w:ascii="Times New Roman" w:hAnsi="Times New Roman" w:cs="Times New Roman"/>
+          <w:sz w:val="22"/>
+          <w:szCs w:val="22"/>
+        </w:rPr>
+      </w:pPr>
+    </w:p>
+    <w:p>
+      <w:pPr>
+        <w:pStyle w:val="ListParagraph"/>
+        <w:ind w:left="420"/>
+        <w:jc w:val="center"/>
+        <w:rPr>
+          <w:rFonts w:ascii="Times New Roman" w:hAnsi="Times New Roman" w:cs="Times New Roman"/>
+          <w:sz w:val="22"/>
+          <w:szCs w:val="22"/>
+        </w:rPr>
+      </w:pPr>
+      <w:r>
+        <w:rPr>
+          <w:rFonts w:ascii="Times New Roman" w:hAnsi="Times New Roman" w:cs="Times New Roman"/>
+          <w:noProof/>
+          <w:sz w:val="22"/>
+          <w:szCs w:val="22"/>
+        </w:rPr>
+        <w:drawing>
+          <wp:inline distT="0" distB="0" distL="0" distR="0" wp14:anchorId="155BF514" wp14:editId="6FBA7953">
+            <wp:extent cx="3097262" cy="2517140"/>
+            <wp:effectExtent l="0" t="0" r="1905" b="0"/>
+            <wp:docPr id="10" name="Picture 10"/>
+            <wp:cNvGraphicFramePr>
+              <a:graphicFrameLocks xmlns:a="http://schemas.openxmlformats.org/drawingml/2006/main" noChangeAspect="1"/>
+            </wp:cNvGraphicFramePr>
+            <a:graphic xmlns:a="http://schemas.openxmlformats.org/drawingml/2006/main">
+              <a:graphicData uri="http://schemas.openxmlformats.org/drawingml/2006/picture">
+                <pic:pic xmlns:pic="http://schemas.openxmlformats.org/drawingml/2006/picture">
+                  <pic:nvPicPr>
+                    <pic:cNvPr id="10" name="Screen Shot 2017-12-11 at 9.41.06 AM.png"/>
+                    <pic:cNvPicPr/>
+                  </pic:nvPicPr>
+                  <pic:blipFill>
+                    <a:blip r:embed="rId19">
+                      <a:extLst>
+                        <a:ext uri="{28A0092B-C50C-407E-A947-70E740481C1C}">
+                          <a14:useLocalDpi xmlns:a14="http://schemas.microsoft.com/office/drawing/2010/main" val="0"/>
+                        </a:ext>
+                      </a:extLst>
+                    </a:blip>
+                    <a:stretch>
+                      <a:fillRect/>
+                    </a:stretch>
+                  </pic:blipFill>
+                  <pic:spPr>
+                    <a:xfrm>
+                      <a:off x="0" y="0"/>
+                      <a:ext cx="3120472" cy="2536003"/>
+                    </a:xfrm>
+                    <a:prstGeom prst="rect">
+                      <a:avLst/>
+                    </a:prstGeom>
+                  </pic:spPr>
+                </pic:pic>
+              </a:graphicData>
+            </a:graphic>
+          </wp:inline>
+        </w:drawing>
+      </w:r>
+    </w:p>
+    <w:p>
+      <w:pPr>
+        <w:pStyle w:val="ListParagraph"/>
+        <w:ind w:left="420"/>
+        <w:jc w:val="center"/>
+        <w:rPr>
+          <w:rFonts w:ascii="Times New Roman" w:hAnsi="Times New Roman" w:cs="Times New Roman"/>
+          <w:sz w:val="22"/>
+          <w:szCs w:val="22"/>
+        </w:rPr>
+      </w:pPr>
+      <w:r>
+        <w:rPr>
+          <w:rFonts w:ascii="Times New Roman" w:hAnsi="Times New Roman" w:cs="Times New Roman"/>
+          <w:sz w:val="22"/>
+          <w:szCs w:val="22"/>
+        </w:rPr>
+        <w:t xml:space="preserve">FIG </w:t>
+      </w:r>
+      <w:r>
+        <w:rPr>
+          <w:rFonts w:ascii="Times New Roman" w:hAnsi="Times New Roman" w:cs="Times New Roman"/>
+          <w:sz w:val="22"/>
+          <w:szCs w:val="22"/>
+        </w:rPr>
+        <w:t xml:space="preserve">6. </w:t>
+      </w:r>
+      <w:r>
+        <w:rPr>
+          <w:rFonts w:ascii="Times New Roman" w:hAnsi="Times New Roman" w:cs="Times New Roman"/>
+          <w:sz w:val="22"/>
+          <w:szCs w:val="22"/>
+        </w:rPr>
+        <w:t>ROTATION OF XY PLANE ABOUT Z AXIS TO FIND THETA2</w:t>
+      </w:r>
+    </w:p>
+    <w:p>
+      <w:pPr>
+        <w:pStyle w:val="ListParagraph"/>
+        <w:ind w:left="420"/>
+        <w:jc w:val="center"/>
         <w:rPr>
           <w:rFonts w:ascii="Times New Roman" w:hAnsi="Times New Roman" w:cs="Times New Roman"/>
           <w:sz w:val="22"/>
@@ -3247,15 +3536,7 @@
           <w:sz w:val="22"/>
           <w:szCs w:val="22"/>
         </w:rPr>
-        <w:t xml:space="preserve">, </w:t>
-      </w:r>
-      <w:r>
-        <w:rPr>
-          <w:rFonts w:ascii="Times New Roman" w:hAnsi="Times New Roman" w:cs="Times New Roman"/>
-          <w:sz w:val="22"/>
-          <w:szCs w:val="22"/>
-        </w:rPr>
-        <w:t>J</w:t>
+        <w:t>, J</w:t>
       </w:r>
       <w:r>
         <w:rPr>
@@ -3289,15 +3570,7 @@
           <w:sz w:val="22"/>
           <w:szCs w:val="22"/>
         </w:rPr>
-        <w:t xml:space="preserve"> and </w:t>
-      </w:r>
-      <w:r>
-        <w:rPr>
-          <w:rFonts w:ascii="Times New Roman" w:hAnsi="Times New Roman" w:cs="Times New Roman"/>
-          <w:sz w:val="22"/>
-          <w:szCs w:val="22"/>
-        </w:rPr>
-        <w:t>J</w:t>
+        <w:t xml:space="preserve"> and J</w:t>
       </w:r>
       <w:r>
         <w:rPr>
@@ -3331,15 +3604,7 @@
           <w:sz w:val="22"/>
           <w:szCs w:val="22"/>
         </w:rPr>
-        <w:t xml:space="preserve"> can freely rotate around joints </w:t>
-      </w:r>
-      <w:r>
-        <w:rPr>
-          <w:rFonts w:ascii="Times New Roman" w:hAnsi="Times New Roman" w:cs="Times New Roman"/>
-          <w:sz w:val="22"/>
-          <w:szCs w:val="22"/>
-        </w:rPr>
-        <w:t>J</w:t>
+        <w:t xml:space="preserve"> can freely rotate around joints J</w:t>
       </w:r>
       <w:r>
         <w:rPr>
@@ -3424,6 +3689,133 @@
         </w:rPr>
         <w:t xml:space="preserve">. </w:t>
       </w:r>
+    </w:p>
+    <w:p>
+      <w:pPr>
+        <w:jc w:val="center"/>
+        <w:rPr>
+          <w:rFonts w:ascii="Times New Roman" w:hAnsi="Times New Roman" w:cs="Times New Roman"/>
+          <w:sz w:val="22"/>
+          <w:szCs w:val="22"/>
+        </w:rPr>
+      </w:pPr>
+      <w:r>
+        <w:rPr>
+          <w:rFonts w:ascii="Times New Roman" w:hAnsi="Times New Roman" w:cs="Times New Roman"/>
+          <w:noProof/>
+          <w:sz w:val="22"/>
+          <w:szCs w:val="22"/>
+        </w:rPr>
+        <w:drawing>
+          <wp:inline distT="0" distB="0" distL="0" distR="0" wp14:anchorId="71D36ACA" wp14:editId="3700AA98">
+            <wp:extent cx="2612995" cy="2669390"/>
+            <wp:effectExtent l="0" t="0" r="3810" b="0"/>
+            <wp:docPr id="11" name="Picture 11"/>
+            <wp:cNvGraphicFramePr>
+              <a:graphicFrameLocks xmlns:a="http://schemas.openxmlformats.org/drawingml/2006/main" noChangeAspect="1"/>
+            </wp:cNvGraphicFramePr>
+            <a:graphic xmlns:a="http://schemas.openxmlformats.org/drawingml/2006/main">
+              <a:graphicData uri="http://schemas.openxmlformats.org/drawingml/2006/picture">
+                <pic:pic xmlns:pic="http://schemas.openxmlformats.org/drawingml/2006/picture">
+                  <pic:nvPicPr>
+                    <pic:cNvPr id="11" name="Screen Shot 2017-12-11 at 9.45.32 AM.png"/>
+                    <pic:cNvPicPr/>
+                  </pic:nvPicPr>
+                  <pic:blipFill>
+                    <a:blip r:embed="rId20">
+                      <a:extLst>
+                        <a:ext uri="{28A0092B-C50C-407E-A947-70E740481C1C}">
+                          <a14:useLocalDpi xmlns:a14="http://schemas.microsoft.com/office/drawing/2010/main" val="0"/>
+                        </a:ext>
+                      </a:extLst>
+                    </a:blip>
+                    <a:stretch>
+                      <a:fillRect/>
+                    </a:stretch>
+                  </pic:blipFill>
+                  <pic:spPr>
+                    <a:xfrm>
+                      <a:off x="0" y="0"/>
+                      <a:ext cx="2654626" cy="2711919"/>
+                    </a:xfrm>
+                    <a:prstGeom prst="rect">
+                      <a:avLst/>
+                    </a:prstGeom>
+                  </pic:spPr>
+                </pic:pic>
+              </a:graphicData>
+            </a:graphic>
+          </wp:inline>
+        </w:drawing>
+      </w:r>
+    </w:p>
+    <w:p>
+      <w:pPr>
+        <w:jc w:val="center"/>
+        <w:rPr>
+          <w:rFonts w:ascii="Times New Roman" w:hAnsi="Times New Roman" w:cs="Times New Roman"/>
+          <w:sz w:val="22"/>
+          <w:szCs w:val="22"/>
+        </w:rPr>
+      </w:pPr>
+      <w:r>
+        <w:rPr>
+          <w:rFonts w:ascii="Times New Roman" w:hAnsi="Times New Roman" w:cs="Times New Roman"/>
+          <w:sz w:val="22"/>
+          <w:szCs w:val="22"/>
+        </w:rPr>
+        <w:t>FIG 7.</w:t>
+      </w:r>
+      <w:r>
+        <w:rPr>
+          <w:rFonts w:ascii="Times New Roman" w:hAnsi="Times New Roman" w:cs="Times New Roman"/>
+          <w:sz w:val="22"/>
+          <w:szCs w:val="22"/>
+        </w:rPr>
+        <w:t xml:space="preserve"> </w:t>
+      </w:r>
+      <w:r>
+        <w:rPr>
+          <w:rFonts w:ascii="Times New Roman" w:hAnsi="Times New Roman" w:cs="Times New Roman"/>
+          <w:sz w:val="22"/>
+          <w:szCs w:val="22"/>
+        </w:rPr>
+        <w:t xml:space="preserve"> </w:t>
+      </w:r>
+      <w:r>
+        <w:rPr>
+          <w:rFonts w:ascii="Times New Roman" w:hAnsi="Times New Roman" w:cs="Times New Roman"/>
+          <w:sz w:val="22"/>
+          <w:szCs w:val="22"/>
+        </w:rPr>
+        <w:t xml:space="preserve">SCHEMATIC REPRESENTATION FOR FORWARD </w:t>
+      </w:r>
+      <w:r>
+        <w:rPr>
+          <w:rFonts w:ascii="Times New Roman" w:hAnsi="Times New Roman" w:cs="Times New Roman"/>
+          <w:sz w:val="22"/>
+          <w:szCs w:val="22"/>
+        </w:rPr>
+        <w:t xml:space="preserve">POSITION </w:t>
+      </w:r>
+      <w:r>
+        <w:rPr>
+          <w:rFonts w:ascii="Times New Roman" w:hAnsi="Times New Roman" w:cs="Times New Roman"/>
+          <w:sz w:val="22"/>
+          <w:szCs w:val="22"/>
+        </w:rPr>
+        <w:t>KINEAMTICS</w:t>
+      </w:r>
+    </w:p>
+    <w:p>
+      <w:pPr>
+        <w:jc w:val="center"/>
+        <w:rPr>
+          <w:rFonts w:ascii="Times New Roman" w:hAnsi="Times New Roman" w:cs="Times New Roman"/>
+          <w:sz w:val="22"/>
+          <w:szCs w:val="22"/>
+        </w:rPr>
+      </w:pPr>
     </w:p>
     <w:p>
       <w:pPr>
@@ -3436,6 +3828,352 @@
           <w:szCs w:val="22"/>
         </w:rPr>
       </w:pPr>
+      <w:r>
+        <w:rPr>
+          <w:rFonts w:ascii="Times New Roman" w:hAnsi="Times New Roman" w:cs="Times New Roman"/>
+          <w:sz w:val="22"/>
+          <w:szCs w:val="22"/>
+        </w:rPr>
+        <w:t>By transitioning the center of these spheres from J</w:t>
+      </w:r>
+      <w:r>
+        <w:rPr>
+          <w:rFonts w:ascii="Times New Roman" w:hAnsi="Times New Roman" w:cs="Times New Roman"/>
+          <w:sz w:val="22"/>
+          <w:szCs w:val="22"/>
+          <w:vertAlign w:val="subscript"/>
+        </w:rPr>
+        <w:t>1</w:t>
+      </w:r>
+      <w:r>
+        <w:rPr>
+          <w:rFonts w:ascii="Times New Roman" w:hAnsi="Times New Roman" w:cs="Times New Roman"/>
+          <w:sz w:val="22"/>
+          <w:szCs w:val="22"/>
+        </w:rPr>
+        <w:t>, J</w:t>
+      </w:r>
+      <w:r>
+        <w:rPr>
+          <w:rFonts w:ascii="Times New Roman" w:hAnsi="Times New Roman" w:cs="Times New Roman"/>
+          <w:sz w:val="22"/>
+          <w:szCs w:val="22"/>
+          <w:vertAlign w:val="subscript"/>
+        </w:rPr>
+        <w:t>2</w:t>
+      </w:r>
+      <w:r>
+        <w:rPr>
+          <w:rFonts w:ascii="Times New Roman" w:hAnsi="Times New Roman" w:cs="Times New Roman"/>
+          <w:sz w:val="22"/>
+          <w:szCs w:val="22"/>
+        </w:rPr>
+        <w:t xml:space="preserve"> and J</w:t>
+      </w:r>
+      <w:r>
+        <w:rPr>
+          <w:rFonts w:ascii="Times New Roman" w:hAnsi="Times New Roman" w:cs="Times New Roman"/>
+          <w:sz w:val="22"/>
+          <w:szCs w:val="22"/>
+          <w:vertAlign w:val="subscript"/>
+        </w:rPr>
+        <w:t>3</w:t>
+      </w:r>
+      <w:r>
+        <w:rPr>
+          <w:rFonts w:ascii="Times New Roman" w:hAnsi="Times New Roman" w:cs="Times New Roman"/>
+          <w:sz w:val="22"/>
+          <w:szCs w:val="22"/>
+        </w:rPr>
+        <w:t xml:space="preserve"> to J</w:t>
+      </w:r>
+      <w:r>
+        <w:rPr>
+          <w:rFonts w:ascii="Times New Roman" w:hAnsi="Times New Roman" w:cs="Times New Roman"/>
+          <w:sz w:val="22"/>
+          <w:szCs w:val="22"/>
+          <w:vertAlign w:val="subscript"/>
+        </w:rPr>
+        <w:t>1</w:t>
+      </w:r>
+      <w:r>
+        <w:rPr>
+          <w:rFonts w:ascii="Times New Roman" w:hAnsi="Times New Roman" w:cs="Times New Roman"/>
+          <w:sz w:val="22"/>
+          <w:szCs w:val="22"/>
+        </w:rPr>
+        <w:t>’, J</w:t>
+      </w:r>
+      <w:r>
+        <w:rPr>
+          <w:rFonts w:ascii="Times New Roman" w:hAnsi="Times New Roman" w:cs="Times New Roman"/>
+          <w:sz w:val="22"/>
+          <w:szCs w:val="22"/>
+          <w:vertAlign w:val="subscript"/>
+        </w:rPr>
+        <w:t>2</w:t>
+      </w:r>
+      <w:r>
+        <w:rPr>
+          <w:rFonts w:ascii="Times New Roman" w:hAnsi="Times New Roman" w:cs="Times New Roman"/>
+          <w:sz w:val="22"/>
+          <w:szCs w:val="22"/>
+        </w:rPr>
+        <w:t>’ and J</w:t>
+      </w:r>
+      <w:r>
+        <w:rPr>
+          <w:rFonts w:ascii="Times New Roman" w:hAnsi="Times New Roman" w:cs="Times New Roman"/>
+          <w:sz w:val="22"/>
+          <w:szCs w:val="22"/>
+          <w:vertAlign w:val="subscript"/>
+        </w:rPr>
+        <w:t>3</w:t>
+      </w:r>
+      <w:r>
+        <w:rPr>
+          <w:rFonts w:ascii="Times New Roman" w:hAnsi="Times New Roman" w:cs="Times New Roman"/>
+          <w:sz w:val="22"/>
+          <w:szCs w:val="22"/>
+        </w:rPr>
+        <w:t>’ using E</w:t>
+      </w:r>
+      <w:r>
+        <w:rPr>
+          <w:rFonts w:ascii="Times New Roman" w:hAnsi="Times New Roman" w:cs="Times New Roman"/>
+          <w:sz w:val="22"/>
+          <w:szCs w:val="22"/>
+          <w:vertAlign w:val="subscript"/>
+        </w:rPr>
+        <w:t>1</w:t>
+      </w:r>
+      <w:r>
+        <w:rPr>
+          <w:rFonts w:ascii="Times New Roman" w:hAnsi="Times New Roman" w:cs="Times New Roman"/>
+          <w:sz w:val="22"/>
+          <w:szCs w:val="22"/>
+        </w:rPr>
+        <w:t>E</w:t>
+      </w:r>
+      <w:r>
+        <w:rPr>
+          <w:rFonts w:ascii="Times New Roman" w:hAnsi="Times New Roman" w:cs="Times New Roman"/>
+          <w:sz w:val="22"/>
+          <w:szCs w:val="22"/>
+          <w:vertAlign w:val="subscript"/>
+        </w:rPr>
+        <w:t>0</w:t>
+      </w:r>
+      <w:r>
+        <w:rPr>
+          <w:rFonts w:ascii="Times New Roman" w:hAnsi="Times New Roman" w:cs="Times New Roman"/>
+          <w:sz w:val="22"/>
+          <w:szCs w:val="22"/>
+        </w:rPr>
+        <w:t>, E</w:t>
+      </w:r>
+      <w:r>
+        <w:rPr>
+          <w:rFonts w:ascii="Times New Roman" w:hAnsi="Times New Roman" w:cs="Times New Roman"/>
+          <w:sz w:val="22"/>
+          <w:szCs w:val="22"/>
+          <w:vertAlign w:val="subscript"/>
+        </w:rPr>
+        <w:t>2</w:t>
+      </w:r>
+      <w:r>
+        <w:rPr>
+          <w:rFonts w:ascii="Times New Roman" w:hAnsi="Times New Roman" w:cs="Times New Roman"/>
+          <w:sz w:val="22"/>
+          <w:szCs w:val="22"/>
+        </w:rPr>
+        <w:t>E</w:t>
+      </w:r>
+      <w:r>
+        <w:rPr>
+          <w:rFonts w:ascii="Times New Roman" w:hAnsi="Times New Roman" w:cs="Times New Roman"/>
+          <w:sz w:val="22"/>
+          <w:szCs w:val="22"/>
+          <w:vertAlign w:val="subscript"/>
+        </w:rPr>
+        <w:t>0</w:t>
+      </w:r>
+      <w:r>
+        <w:rPr>
+          <w:rFonts w:ascii="Times New Roman" w:hAnsi="Times New Roman" w:cs="Times New Roman"/>
+          <w:sz w:val="22"/>
+          <w:szCs w:val="22"/>
+        </w:rPr>
+        <w:t xml:space="preserve"> and E</w:t>
+      </w:r>
+      <w:r>
+        <w:rPr>
+          <w:rFonts w:ascii="Times New Roman" w:hAnsi="Times New Roman" w:cs="Times New Roman"/>
+          <w:sz w:val="22"/>
+          <w:szCs w:val="22"/>
+          <w:vertAlign w:val="subscript"/>
+        </w:rPr>
+        <w:t>3</w:t>
+      </w:r>
+      <w:r>
+        <w:rPr>
+          <w:rFonts w:ascii="Times New Roman" w:hAnsi="Times New Roman" w:cs="Times New Roman"/>
+          <w:sz w:val="22"/>
+          <w:szCs w:val="22"/>
+        </w:rPr>
+        <w:t>E</w:t>
+      </w:r>
+      <w:r>
+        <w:rPr>
+          <w:rFonts w:ascii="Times New Roman" w:hAnsi="Times New Roman" w:cs="Times New Roman"/>
+          <w:sz w:val="22"/>
+          <w:szCs w:val="22"/>
+          <w:vertAlign w:val="subscript"/>
+        </w:rPr>
+        <w:t>0</w:t>
+      </w:r>
+      <w:r>
+        <w:rPr>
+          <w:rFonts w:ascii="Times New Roman" w:hAnsi="Times New Roman" w:cs="Times New Roman"/>
+          <w:sz w:val="22"/>
+          <w:szCs w:val="22"/>
+        </w:rPr>
+        <w:t xml:space="preserve"> as ‘transition vectors’, the spheres will now intersect at point E</w:t>
+      </w:r>
+      <w:r>
+        <w:rPr>
+          <w:rFonts w:ascii="Times New Roman" w:hAnsi="Times New Roman" w:cs="Times New Roman"/>
+          <w:sz w:val="22"/>
+          <w:szCs w:val="22"/>
+          <w:vertAlign w:val="subscript"/>
+        </w:rPr>
+        <w:t>0</w:t>
+      </w:r>
+      <w:r>
+        <w:rPr>
+          <w:rFonts w:ascii="Times New Roman" w:hAnsi="Times New Roman" w:cs="Times New Roman"/>
+          <w:sz w:val="22"/>
+          <w:szCs w:val="22"/>
+        </w:rPr>
+        <w:t xml:space="preserve"> as shown in figure below:</w:t>
+      </w:r>
+    </w:p>
+    <w:p>
+      <w:pPr>
+        <w:jc w:val="center"/>
+        <w:rPr>
+          <w:rFonts w:ascii="Times New Roman" w:hAnsi="Times New Roman" w:cs="Times New Roman"/>
+          <w:sz w:val="22"/>
+          <w:szCs w:val="22"/>
+        </w:rPr>
+      </w:pPr>
+      <w:r>
+        <w:rPr>
+          <w:rFonts w:ascii="Times New Roman" w:hAnsi="Times New Roman" w:cs="Times New Roman"/>
+          <w:noProof/>
+          <w:sz w:val="22"/>
+          <w:szCs w:val="22"/>
+        </w:rPr>
+        <w:drawing>
+          <wp:inline distT="0" distB="0" distL="0" distR="0" wp14:anchorId="59490B48" wp14:editId="0A9FCED5">
+            <wp:extent cx="4836972" cy="4721305"/>
+            <wp:effectExtent l="0" t="0" r="0" b="3175"/>
+            <wp:docPr id="12" name="Picture 12"/>
+            <wp:cNvGraphicFramePr>
+              <a:graphicFrameLocks xmlns:a="http://schemas.openxmlformats.org/drawingml/2006/main" noChangeAspect="1"/>
+            </wp:cNvGraphicFramePr>
+            <a:graphic xmlns:a="http://schemas.openxmlformats.org/drawingml/2006/main">
+              <a:graphicData uri="http://schemas.openxmlformats.org/drawingml/2006/picture">
+                <pic:pic xmlns:pic="http://schemas.openxmlformats.org/drawingml/2006/picture">
+                  <pic:nvPicPr>
+                    <pic:cNvPr id="12" name="Screen Shot 2017-12-11 at 9.48.40 AM.png"/>
+                    <pic:cNvPicPr/>
+                  </pic:nvPicPr>
+                  <pic:blipFill>
+                    <a:blip r:embed="rId21">
+                      <a:extLst>
+                        <a:ext uri="{28A0092B-C50C-407E-A947-70E740481C1C}">
+                          <a14:useLocalDpi xmlns:a14="http://schemas.microsoft.com/office/drawing/2010/main" val="0"/>
+                        </a:ext>
+                      </a:extLst>
+                    </a:blip>
+                    <a:stretch>
+                      <a:fillRect/>
+                    </a:stretch>
+                  </pic:blipFill>
+                  <pic:spPr>
+                    <a:xfrm>
+                      <a:off x="0" y="0"/>
+                      <a:ext cx="4841392" cy="4725619"/>
+                    </a:xfrm>
+                    <a:prstGeom prst="rect">
+                      <a:avLst/>
+                    </a:prstGeom>
+                  </pic:spPr>
+                </pic:pic>
+              </a:graphicData>
+            </a:graphic>
+          </wp:inline>
+        </w:drawing>
+      </w:r>
+    </w:p>
+    <w:p>
+      <w:pPr>
+        <w:jc w:val="center"/>
+        <w:rPr>
+          <w:rFonts w:ascii="Times New Roman" w:hAnsi="Times New Roman" w:cs="Times New Roman"/>
+          <w:sz w:val="22"/>
+          <w:szCs w:val="22"/>
+        </w:rPr>
+      </w:pPr>
+      <w:r>
+        <w:rPr>
+          <w:rFonts w:ascii="Times New Roman" w:hAnsi="Times New Roman" w:cs="Times New Roman"/>
+          <w:sz w:val="22"/>
+          <w:szCs w:val="22"/>
+        </w:rPr>
+        <w:t xml:space="preserve">FIG 8. </w:t>
+      </w:r>
+      <w:r>
+        <w:rPr>
+          <w:rFonts w:ascii="Times New Roman" w:hAnsi="Times New Roman" w:cs="Times New Roman"/>
+          <w:sz w:val="22"/>
+          <w:szCs w:val="22"/>
+        </w:rPr>
+        <w:t xml:space="preserve">INTERSECTION OF </w:t>
+      </w:r>
+      <w:r>
+        <w:rPr>
+          <w:rFonts w:ascii="Times New Roman" w:hAnsi="Times New Roman" w:cs="Times New Roman"/>
+          <w:sz w:val="22"/>
+          <w:szCs w:val="22"/>
+        </w:rPr>
+        <w:t>TRASITIONED CENTER</w:t>
+      </w:r>
+      <w:r>
+        <w:rPr>
+          <w:rFonts w:ascii="Times New Roman" w:hAnsi="Times New Roman" w:cs="Times New Roman"/>
+          <w:sz w:val="22"/>
+          <w:szCs w:val="22"/>
+        </w:rPr>
+        <w:t>S</w:t>
+      </w:r>
+      <w:r>
+        <w:rPr>
+          <w:rFonts w:ascii="Times New Roman" w:hAnsi="Times New Roman" w:cs="Times New Roman"/>
+          <w:sz w:val="22"/>
+          <w:szCs w:val="22"/>
+        </w:rPr>
+        <w:t xml:space="preserve"> OF </w:t>
+      </w:r>
+      <w:r>
+        <w:rPr>
+          <w:rFonts w:ascii="Times New Roman" w:hAnsi="Times New Roman" w:cs="Times New Roman"/>
+          <w:sz w:val="22"/>
+          <w:szCs w:val="22"/>
+        </w:rPr>
+        <w:t xml:space="preserve">SPHERES </w:t>
+      </w:r>
     </w:p>
     <w:p>
       <w:pPr>
@@ -3454,7 +4192,195 @@
           <w:sz w:val="22"/>
           <w:szCs w:val="22"/>
         </w:rPr>
-        <w:t>INSERT FIGURE</w:t>
+        <w:t>Now, to arrive at the end-effector co-ordinates of E</w:t>
+      </w:r>
+      <w:r>
+        <w:rPr>
+          <w:rFonts w:ascii="Times New Roman" w:hAnsi="Times New Roman" w:cs="Times New Roman"/>
+          <w:sz w:val="22"/>
+          <w:szCs w:val="22"/>
+          <w:vertAlign w:val="subscript"/>
+        </w:rPr>
+        <w:t>0</w:t>
+      </w:r>
+      <w:r>
+        <w:rPr>
+          <w:rFonts w:ascii="Times New Roman" w:hAnsi="Times New Roman" w:cs="Times New Roman"/>
+          <w:sz w:val="22"/>
+          <w:szCs w:val="22"/>
+        </w:rPr>
+        <w:t xml:space="preserve">, we can solve the equations of </w:t>
+      </w:r>
+      <w:r>
+        <w:rPr>
+          <w:rFonts w:ascii="Times New Roman" w:hAnsi="Times New Roman" w:cs="Times New Roman"/>
+          <w:sz w:val="22"/>
+          <w:szCs w:val="22"/>
+        </w:rPr>
+        <w:t>form (x-</w:t>
+      </w:r>
+      <w:proofErr w:type="spellStart"/>
+      <w:proofErr w:type="gramStart"/>
+      <w:r>
+        <w:rPr>
+          <w:rFonts w:ascii="Times New Roman" w:hAnsi="Times New Roman" w:cs="Times New Roman"/>
+          <w:sz w:val="22"/>
+          <w:szCs w:val="22"/>
+        </w:rPr>
+        <w:t>xj</w:t>
+      </w:r>
+      <w:proofErr w:type="spellEnd"/>
+      <w:r>
+        <w:rPr>
+          <w:rFonts w:ascii="Times New Roman" w:hAnsi="Times New Roman" w:cs="Times New Roman"/>
+          <w:sz w:val="22"/>
+          <w:szCs w:val="22"/>
+        </w:rPr>
+        <w:t>)^</w:t>
+      </w:r>
+      <w:proofErr w:type="gramEnd"/>
+      <w:r>
+        <w:rPr>
+          <w:rFonts w:ascii="Times New Roman" w:hAnsi="Times New Roman" w:cs="Times New Roman"/>
+          <w:sz w:val="22"/>
+          <w:szCs w:val="22"/>
+        </w:rPr>
+        <w:t>2+(y-</w:t>
+      </w:r>
+      <w:proofErr w:type="spellStart"/>
+      <w:r>
+        <w:rPr>
+          <w:rFonts w:ascii="Times New Roman" w:hAnsi="Times New Roman" w:cs="Times New Roman"/>
+          <w:sz w:val="22"/>
+          <w:szCs w:val="22"/>
+        </w:rPr>
+        <w:t>yj</w:t>
+      </w:r>
+      <w:proofErr w:type="spellEnd"/>
+      <w:r>
+        <w:rPr>
+          <w:rFonts w:ascii="Times New Roman" w:hAnsi="Times New Roman" w:cs="Times New Roman"/>
+          <w:sz w:val="22"/>
+          <w:szCs w:val="22"/>
+        </w:rPr>
+        <w:t>)^2+(z-</w:t>
+      </w:r>
+      <w:proofErr w:type="spellStart"/>
+      <w:r>
+        <w:rPr>
+          <w:rFonts w:ascii="Times New Roman" w:hAnsi="Times New Roman" w:cs="Times New Roman"/>
+          <w:sz w:val="22"/>
+          <w:szCs w:val="22"/>
+        </w:rPr>
+        <w:t>zj</w:t>
+      </w:r>
+      <w:proofErr w:type="spellEnd"/>
+      <w:r>
+        <w:rPr>
+          <w:rFonts w:ascii="Times New Roman" w:hAnsi="Times New Roman" w:cs="Times New Roman"/>
+          <w:sz w:val="22"/>
+          <w:szCs w:val="22"/>
+        </w:rPr>
+        <w:t xml:space="preserve">)^2 = re^2 for </w:t>
+      </w:r>
+      <w:r>
+        <w:rPr>
+          <w:rFonts w:ascii="Times New Roman" w:hAnsi="Times New Roman" w:cs="Times New Roman"/>
+          <w:sz w:val="22"/>
+          <w:szCs w:val="22"/>
+        </w:rPr>
+        <w:t>these 3 spheres simultaneously (as shown below).</w:t>
+      </w:r>
+      <w:r>
+        <w:rPr>
+          <w:rFonts w:ascii="Times New Roman" w:hAnsi="Times New Roman" w:cs="Times New Roman"/>
+          <w:sz w:val="22"/>
+          <w:szCs w:val="22"/>
+        </w:rPr>
+        <w:t xml:space="preserve"> Before that, to find the coordinates of transformed points J</w:t>
+      </w:r>
+      <w:r>
+        <w:rPr>
+          <w:rFonts w:ascii="Times New Roman" w:hAnsi="Times New Roman" w:cs="Times New Roman"/>
+          <w:sz w:val="22"/>
+          <w:szCs w:val="22"/>
+          <w:vertAlign w:val="subscript"/>
+        </w:rPr>
+        <w:t>1</w:t>
+      </w:r>
+      <w:r>
+        <w:rPr>
+          <w:rFonts w:ascii="Times New Roman" w:hAnsi="Times New Roman" w:cs="Times New Roman"/>
+          <w:sz w:val="22"/>
+          <w:szCs w:val="22"/>
+        </w:rPr>
+        <w:t xml:space="preserve">’, </w:t>
+      </w:r>
+      <w:r>
+        <w:rPr>
+          <w:rFonts w:ascii="Times New Roman" w:hAnsi="Times New Roman" w:cs="Times New Roman"/>
+          <w:sz w:val="22"/>
+          <w:szCs w:val="22"/>
+        </w:rPr>
+        <w:t>J</w:t>
+      </w:r>
+      <w:r>
+        <w:rPr>
+          <w:rFonts w:ascii="Times New Roman" w:hAnsi="Times New Roman" w:cs="Times New Roman"/>
+          <w:sz w:val="22"/>
+          <w:szCs w:val="22"/>
+          <w:vertAlign w:val="subscript"/>
+        </w:rPr>
+        <w:t>2</w:t>
+      </w:r>
+      <w:r>
+        <w:rPr>
+          <w:rFonts w:ascii="Times New Roman" w:hAnsi="Times New Roman" w:cs="Times New Roman"/>
+          <w:sz w:val="22"/>
+          <w:szCs w:val="22"/>
+        </w:rPr>
+        <w:t xml:space="preserve">’ </w:t>
+      </w:r>
+      <w:r>
+        <w:rPr>
+          <w:rFonts w:ascii="Times New Roman" w:hAnsi="Times New Roman" w:cs="Times New Roman"/>
+          <w:sz w:val="22"/>
+          <w:szCs w:val="22"/>
+        </w:rPr>
+        <w:t xml:space="preserve">and </w:t>
+      </w:r>
+      <w:r>
+        <w:rPr>
+          <w:rFonts w:ascii="Times New Roman" w:hAnsi="Times New Roman" w:cs="Times New Roman"/>
+          <w:sz w:val="22"/>
+          <w:szCs w:val="22"/>
+        </w:rPr>
+        <w:t>J</w:t>
+      </w:r>
+      <w:r>
+        <w:rPr>
+          <w:rFonts w:ascii="Times New Roman" w:hAnsi="Times New Roman" w:cs="Times New Roman"/>
+          <w:sz w:val="22"/>
+          <w:szCs w:val="22"/>
+          <w:vertAlign w:val="subscript"/>
+        </w:rPr>
+        <w:t>3</w:t>
+      </w:r>
+      <w:r>
+        <w:rPr>
+          <w:rFonts w:ascii="Times New Roman" w:hAnsi="Times New Roman" w:cs="Times New Roman"/>
+          <w:sz w:val="22"/>
+          <w:szCs w:val="22"/>
+        </w:rPr>
+        <w:t>’</w:t>
+      </w:r>
+      <w:r>
+        <w:rPr>
+          <w:rFonts w:ascii="Times New Roman" w:hAnsi="Times New Roman" w:cs="Times New Roman"/>
+          <w:sz w:val="22"/>
+          <w:szCs w:val="22"/>
+        </w:rPr>
+        <w:t xml:space="preserve"> we follow the setup below:</w:t>
       </w:r>
     </w:p>
     <w:p>
@@ -3468,6 +4394,243 @@
           <w:szCs w:val="22"/>
         </w:rPr>
       </w:pPr>
+      <w:r>
+        <w:rPr>
+          <w:rFonts w:ascii="Times New Roman" w:hAnsi="Times New Roman" w:cs="Times New Roman"/>
+          <w:noProof/>
+          <w:sz w:val="22"/>
+          <w:szCs w:val="22"/>
+        </w:rPr>
+        <w:drawing>
+          <wp:inline distT="0" distB="0" distL="0" distR="0" wp14:anchorId="2D368243" wp14:editId="3BFD01D7">
+            <wp:extent cx="5691121" cy="2311453"/>
+            <wp:effectExtent l="0" t="0" r="0" b="0"/>
+            <wp:docPr id="13" name="Picture 13"/>
+            <wp:cNvGraphicFramePr>
+              <a:graphicFrameLocks xmlns:a="http://schemas.openxmlformats.org/drawingml/2006/main" noChangeAspect="1"/>
+            </wp:cNvGraphicFramePr>
+            <a:graphic xmlns:a="http://schemas.openxmlformats.org/drawingml/2006/main">
+              <a:graphicData uri="http://schemas.openxmlformats.org/drawingml/2006/picture">
+                <pic:pic xmlns:pic="http://schemas.openxmlformats.org/drawingml/2006/picture">
+                  <pic:nvPicPr>
+                    <pic:cNvPr id="13" name="Screen Shot 2017-12-11 at 9.51.37 AM.png"/>
+                    <pic:cNvPicPr/>
+                  </pic:nvPicPr>
+                  <pic:blipFill>
+                    <a:blip r:embed="rId22">
+                      <a:extLst>
+                        <a:ext uri="{28A0092B-C50C-407E-A947-70E740481C1C}">
+                          <a14:useLocalDpi xmlns:a14="http://schemas.microsoft.com/office/drawing/2010/main" val="0"/>
+                        </a:ext>
+                      </a:extLst>
+                    </a:blip>
+                    <a:stretch>
+                      <a:fillRect/>
+                    </a:stretch>
+                  </pic:blipFill>
+                  <pic:spPr>
+                    <a:xfrm>
+                      <a:off x="0" y="0"/>
+                      <a:ext cx="5718175" cy="2322441"/>
+                    </a:xfrm>
+                    <a:prstGeom prst="rect">
+                      <a:avLst/>
+                    </a:prstGeom>
+                  </pic:spPr>
+                </pic:pic>
+              </a:graphicData>
+            </a:graphic>
+          </wp:inline>
+        </w:drawing>
+      </w:r>
+    </w:p>
+    <w:p>
+      <w:pPr>
+        <w:pStyle w:val="ListParagraph"/>
+        <w:ind w:left="420"/>
+        <w:jc w:val="center"/>
+        <w:rPr>
+          <w:rFonts w:ascii="Times New Roman" w:hAnsi="Times New Roman" w:cs="Times New Roman"/>
+          <w:sz w:val="22"/>
+          <w:szCs w:val="22"/>
+        </w:rPr>
+      </w:pPr>
+      <w:r>
+        <w:rPr>
+          <w:rFonts w:ascii="Times New Roman" w:hAnsi="Times New Roman" w:cs="Times New Roman"/>
+          <w:sz w:val="22"/>
+          <w:szCs w:val="22"/>
+        </w:rPr>
+        <w:t xml:space="preserve">FIG </w:t>
+      </w:r>
+      <w:r>
+        <w:rPr>
+          <w:rFonts w:ascii="Times New Roman" w:hAnsi="Times New Roman" w:cs="Times New Roman"/>
+          <w:sz w:val="22"/>
+          <w:szCs w:val="22"/>
+        </w:rPr>
+        <w:t xml:space="preserve">9. </w:t>
+      </w:r>
+      <w:r>
+        <w:rPr>
+          <w:rFonts w:ascii="Times New Roman" w:hAnsi="Times New Roman" w:cs="Times New Roman"/>
+          <w:sz w:val="22"/>
+          <w:szCs w:val="22"/>
+        </w:rPr>
+        <w:t xml:space="preserve">TO FIND </w:t>
+      </w:r>
+      <w:r>
+        <w:rPr>
+          <w:rFonts w:ascii="Times New Roman" w:hAnsi="Times New Roman" w:cs="Times New Roman"/>
+          <w:sz w:val="22"/>
+          <w:szCs w:val="22"/>
+        </w:rPr>
+        <w:t>CO</w:t>
+      </w:r>
+      <w:r>
+        <w:rPr>
+          <w:rFonts w:ascii="Times New Roman" w:hAnsi="Times New Roman" w:cs="Times New Roman"/>
+          <w:sz w:val="22"/>
+          <w:szCs w:val="22"/>
+        </w:rPr>
+        <w:t xml:space="preserve">ORDINATES OF </w:t>
+      </w:r>
+      <w:r>
+        <w:rPr>
+          <w:rFonts w:ascii="Times New Roman" w:hAnsi="Times New Roman" w:cs="Times New Roman"/>
+          <w:sz w:val="22"/>
+          <w:szCs w:val="22"/>
+        </w:rPr>
+        <w:t>J</w:t>
+      </w:r>
+      <w:r>
+        <w:rPr>
+          <w:rFonts w:ascii="Times New Roman" w:hAnsi="Times New Roman" w:cs="Times New Roman"/>
+          <w:sz w:val="22"/>
+          <w:szCs w:val="22"/>
+          <w:vertAlign w:val="subscript"/>
+        </w:rPr>
+        <w:t>1</w:t>
+      </w:r>
+      <w:r>
+        <w:rPr>
+          <w:rFonts w:ascii="Times New Roman" w:hAnsi="Times New Roman" w:cs="Times New Roman"/>
+          <w:sz w:val="22"/>
+          <w:szCs w:val="22"/>
+        </w:rPr>
+        <w:t>’, J</w:t>
+      </w:r>
+      <w:r>
+        <w:rPr>
+          <w:rFonts w:ascii="Times New Roman" w:hAnsi="Times New Roman" w:cs="Times New Roman"/>
+          <w:sz w:val="22"/>
+          <w:szCs w:val="22"/>
+          <w:vertAlign w:val="subscript"/>
+        </w:rPr>
+        <w:t>2</w:t>
+      </w:r>
+      <w:r>
+        <w:rPr>
+          <w:rFonts w:ascii="Times New Roman" w:hAnsi="Times New Roman" w:cs="Times New Roman"/>
+          <w:sz w:val="22"/>
+          <w:szCs w:val="22"/>
+        </w:rPr>
+        <w:t xml:space="preserve">’ </w:t>
+      </w:r>
+      <w:r>
+        <w:rPr>
+          <w:rFonts w:ascii="Times New Roman" w:hAnsi="Times New Roman" w:cs="Times New Roman"/>
+          <w:sz w:val="22"/>
+          <w:szCs w:val="22"/>
+        </w:rPr>
+        <w:t>AND</w:t>
+      </w:r>
+      <w:r>
+        <w:rPr>
+          <w:rFonts w:ascii="Times New Roman" w:hAnsi="Times New Roman" w:cs="Times New Roman"/>
+          <w:sz w:val="22"/>
+          <w:szCs w:val="22"/>
+        </w:rPr>
+        <w:t xml:space="preserve"> J</w:t>
+      </w:r>
+      <w:r>
+        <w:rPr>
+          <w:rFonts w:ascii="Times New Roman" w:hAnsi="Times New Roman" w:cs="Times New Roman"/>
+          <w:sz w:val="22"/>
+          <w:szCs w:val="22"/>
+          <w:vertAlign w:val="subscript"/>
+        </w:rPr>
+        <w:t>3</w:t>
+      </w:r>
+      <w:r>
+        <w:rPr>
+          <w:rFonts w:ascii="Times New Roman" w:hAnsi="Times New Roman" w:cs="Times New Roman"/>
+          <w:sz w:val="22"/>
+          <w:szCs w:val="22"/>
+        </w:rPr>
+        <w:t>’</w:t>
+      </w:r>
+    </w:p>
+    <w:p>
+      <w:pPr>
+        <w:pStyle w:val="ListParagraph"/>
+        <w:ind w:left="420"/>
+        <w:jc w:val="center"/>
+        <w:rPr>
+          <w:rFonts w:ascii="Times New Roman" w:hAnsi="Times New Roman" w:cs="Times New Roman"/>
+          <w:sz w:val="22"/>
+          <w:szCs w:val="22"/>
+        </w:rPr>
+      </w:pPr>
+      <w:r>
+        <w:rPr>
+          <w:rFonts w:ascii="Times New Roman" w:hAnsi="Times New Roman" w:cs="Times New Roman"/>
+          <w:noProof/>
+          <w:sz w:val="22"/>
+          <w:szCs w:val="22"/>
+        </w:rPr>
+        <w:drawing>
+          <wp:inline distT="0" distB="0" distL="0" distR="0" wp14:anchorId="723D6D29" wp14:editId="43915074">
+            <wp:extent cx="6043679" cy="4032993"/>
+            <wp:effectExtent l="0" t="0" r="1905" b="5715"/>
+            <wp:docPr id="14" name="Picture 14"/>
+            <wp:cNvGraphicFramePr>
+              <a:graphicFrameLocks xmlns:a="http://schemas.openxmlformats.org/drawingml/2006/main" noChangeAspect="1"/>
+            </wp:cNvGraphicFramePr>
+            <a:graphic xmlns:a="http://schemas.openxmlformats.org/drawingml/2006/main">
+              <a:graphicData uri="http://schemas.openxmlformats.org/drawingml/2006/picture">
+                <pic:pic xmlns:pic="http://schemas.openxmlformats.org/drawingml/2006/picture">
+                  <pic:nvPicPr>
+                    <pic:cNvPr id="14" name="Screen Shot 2017-12-11 at 10.01.05 AM.png"/>
+                    <pic:cNvPicPr/>
+                  </pic:nvPicPr>
+                  <pic:blipFill>
+                    <a:blip r:embed="rId23">
+                      <a:extLst>
+                        <a:ext uri="{28A0092B-C50C-407E-A947-70E740481C1C}">
+                          <a14:useLocalDpi xmlns:a14="http://schemas.microsoft.com/office/drawing/2010/main" val="0"/>
+                        </a:ext>
+                      </a:extLst>
+                    </a:blip>
+                    <a:stretch>
+                      <a:fillRect/>
+                    </a:stretch>
+                  </pic:blipFill>
+                  <pic:spPr>
+                    <a:xfrm>
+                      <a:off x="0" y="0"/>
+                      <a:ext cx="6051270" cy="4038059"/>
+                    </a:xfrm>
+                    <a:prstGeom prst="rect">
+                      <a:avLst/>
+                    </a:prstGeom>
+                  </pic:spPr>
+                </pic:pic>
+              </a:graphicData>
+            </a:graphic>
+          </wp:inline>
+        </w:drawing>
+      </w:r>
     </w:p>
     <w:p>
       <w:pPr>
@@ -3486,406 +4649,6 @@
           <w:sz w:val="22"/>
           <w:szCs w:val="22"/>
         </w:rPr>
-        <w:t xml:space="preserve">By transitioning the center of these spheres from </w:t>
-      </w:r>
-      <w:r>
-        <w:rPr>
-          <w:rFonts w:ascii="Times New Roman" w:hAnsi="Times New Roman" w:cs="Times New Roman"/>
-          <w:sz w:val="22"/>
-          <w:szCs w:val="22"/>
-        </w:rPr>
-        <w:t>J</w:t>
-      </w:r>
-      <w:r>
-        <w:rPr>
-          <w:rFonts w:ascii="Times New Roman" w:hAnsi="Times New Roman" w:cs="Times New Roman"/>
-          <w:sz w:val="22"/>
-          <w:szCs w:val="22"/>
-          <w:vertAlign w:val="subscript"/>
-        </w:rPr>
-        <w:t>1</w:t>
-      </w:r>
-      <w:r>
-        <w:rPr>
-          <w:rFonts w:ascii="Times New Roman" w:hAnsi="Times New Roman" w:cs="Times New Roman"/>
-          <w:sz w:val="22"/>
-          <w:szCs w:val="22"/>
-        </w:rPr>
-        <w:t>, J</w:t>
-      </w:r>
-      <w:r>
-        <w:rPr>
-          <w:rFonts w:ascii="Times New Roman" w:hAnsi="Times New Roman" w:cs="Times New Roman"/>
-          <w:sz w:val="22"/>
-          <w:szCs w:val="22"/>
-          <w:vertAlign w:val="subscript"/>
-        </w:rPr>
-        <w:t>2</w:t>
-      </w:r>
-      <w:r>
-        <w:rPr>
-          <w:rFonts w:ascii="Times New Roman" w:hAnsi="Times New Roman" w:cs="Times New Roman"/>
-          <w:sz w:val="22"/>
-          <w:szCs w:val="22"/>
-        </w:rPr>
-        <w:t xml:space="preserve"> and J</w:t>
-      </w:r>
-      <w:r>
-        <w:rPr>
-          <w:rFonts w:ascii="Times New Roman" w:hAnsi="Times New Roman" w:cs="Times New Roman"/>
-          <w:sz w:val="22"/>
-          <w:szCs w:val="22"/>
-          <w:vertAlign w:val="subscript"/>
-        </w:rPr>
-        <w:t>3</w:t>
-      </w:r>
-      <w:r>
-        <w:rPr>
-          <w:rFonts w:ascii="Times New Roman" w:hAnsi="Times New Roman" w:cs="Times New Roman"/>
-          <w:sz w:val="22"/>
-          <w:szCs w:val="22"/>
-        </w:rPr>
-        <w:t xml:space="preserve"> to </w:t>
-      </w:r>
-      <w:r>
-        <w:rPr>
-          <w:rFonts w:ascii="Times New Roman" w:hAnsi="Times New Roman" w:cs="Times New Roman"/>
-          <w:sz w:val="22"/>
-          <w:szCs w:val="22"/>
-        </w:rPr>
-        <w:t>J</w:t>
-      </w:r>
-      <w:r>
-        <w:rPr>
-          <w:rFonts w:ascii="Times New Roman" w:hAnsi="Times New Roman" w:cs="Times New Roman"/>
-          <w:sz w:val="22"/>
-          <w:szCs w:val="22"/>
-          <w:vertAlign w:val="subscript"/>
-        </w:rPr>
-        <w:t>1</w:t>
-      </w:r>
-      <w:r>
-        <w:rPr>
-          <w:rFonts w:ascii="Times New Roman" w:hAnsi="Times New Roman" w:cs="Times New Roman"/>
-          <w:sz w:val="22"/>
-          <w:szCs w:val="22"/>
-        </w:rPr>
-        <w:t>’</w:t>
-      </w:r>
-      <w:r>
-        <w:rPr>
-          <w:rFonts w:ascii="Times New Roman" w:hAnsi="Times New Roman" w:cs="Times New Roman"/>
-          <w:sz w:val="22"/>
-          <w:szCs w:val="22"/>
-        </w:rPr>
-        <w:t>, J</w:t>
-      </w:r>
-      <w:r>
-        <w:rPr>
-          <w:rFonts w:ascii="Times New Roman" w:hAnsi="Times New Roman" w:cs="Times New Roman"/>
-          <w:sz w:val="22"/>
-          <w:szCs w:val="22"/>
-          <w:vertAlign w:val="subscript"/>
-        </w:rPr>
-        <w:t>2</w:t>
-      </w:r>
-      <w:r>
-        <w:rPr>
-          <w:rFonts w:ascii="Times New Roman" w:hAnsi="Times New Roman" w:cs="Times New Roman"/>
-          <w:sz w:val="22"/>
-          <w:szCs w:val="22"/>
-        </w:rPr>
-        <w:t>’</w:t>
-      </w:r>
-      <w:r>
-        <w:rPr>
-          <w:rFonts w:ascii="Times New Roman" w:hAnsi="Times New Roman" w:cs="Times New Roman"/>
-          <w:sz w:val="22"/>
-          <w:szCs w:val="22"/>
-        </w:rPr>
-        <w:t xml:space="preserve"> and J</w:t>
-      </w:r>
-      <w:r>
-        <w:rPr>
-          <w:rFonts w:ascii="Times New Roman" w:hAnsi="Times New Roman" w:cs="Times New Roman"/>
-          <w:sz w:val="22"/>
-          <w:szCs w:val="22"/>
-          <w:vertAlign w:val="subscript"/>
-        </w:rPr>
-        <w:t>3</w:t>
-      </w:r>
-      <w:r>
-        <w:rPr>
-          <w:rFonts w:ascii="Times New Roman" w:hAnsi="Times New Roman" w:cs="Times New Roman"/>
-          <w:sz w:val="22"/>
-          <w:szCs w:val="22"/>
-        </w:rPr>
-        <w:t>’ using E</w:t>
-      </w:r>
-      <w:r>
-        <w:rPr>
-          <w:rFonts w:ascii="Times New Roman" w:hAnsi="Times New Roman" w:cs="Times New Roman"/>
-          <w:sz w:val="22"/>
-          <w:szCs w:val="22"/>
-          <w:vertAlign w:val="subscript"/>
-        </w:rPr>
-        <w:t>1</w:t>
-      </w:r>
-      <w:r>
-        <w:rPr>
-          <w:rFonts w:ascii="Times New Roman" w:hAnsi="Times New Roman" w:cs="Times New Roman"/>
-          <w:sz w:val="22"/>
-          <w:szCs w:val="22"/>
-        </w:rPr>
-        <w:t>E</w:t>
-      </w:r>
-      <w:r>
-        <w:rPr>
-          <w:rFonts w:ascii="Times New Roman" w:hAnsi="Times New Roman" w:cs="Times New Roman"/>
-          <w:sz w:val="22"/>
-          <w:szCs w:val="22"/>
-          <w:vertAlign w:val="subscript"/>
-        </w:rPr>
-        <w:t>0</w:t>
-      </w:r>
-      <w:r>
-        <w:rPr>
-          <w:rFonts w:ascii="Times New Roman" w:hAnsi="Times New Roman" w:cs="Times New Roman"/>
-          <w:sz w:val="22"/>
-          <w:szCs w:val="22"/>
-        </w:rPr>
-        <w:t xml:space="preserve">, </w:t>
-      </w:r>
-      <w:r>
-        <w:rPr>
-          <w:rFonts w:ascii="Times New Roman" w:hAnsi="Times New Roman" w:cs="Times New Roman"/>
-          <w:sz w:val="22"/>
-          <w:szCs w:val="22"/>
-        </w:rPr>
-        <w:t>E</w:t>
-      </w:r>
-      <w:r>
-        <w:rPr>
-          <w:rFonts w:ascii="Times New Roman" w:hAnsi="Times New Roman" w:cs="Times New Roman"/>
-          <w:sz w:val="22"/>
-          <w:szCs w:val="22"/>
-          <w:vertAlign w:val="subscript"/>
-        </w:rPr>
-        <w:t>2</w:t>
-      </w:r>
-      <w:r>
-        <w:rPr>
-          <w:rFonts w:ascii="Times New Roman" w:hAnsi="Times New Roman" w:cs="Times New Roman"/>
-          <w:sz w:val="22"/>
-          <w:szCs w:val="22"/>
-        </w:rPr>
-        <w:t>E</w:t>
-      </w:r>
-      <w:r>
-        <w:rPr>
-          <w:rFonts w:ascii="Times New Roman" w:hAnsi="Times New Roman" w:cs="Times New Roman"/>
-          <w:sz w:val="22"/>
-          <w:szCs w:val="22"/>
-          <w:vertAlign w:val="subscript"/>
-        </w:rPr>
-        <w:t>0</w:t>
-      </w:r>
-      <w:r>
-        <w:rPr>
-          <w:rFonts w:ascii="Times New Roman" w:hAnsi="Times New Roman" w:cs="Times New Roman"/>
-          <w:sz w:val="22"/>
-          <w:szCs w:val="22"/>
-        </w:rPr>
-        <w:t xml:space="preserve"> and </w:t>
-      </w:r>
-      <w:r>
-        <w:rPr>
-          <w:rFonts w:ascii="Times New Roman" w:hAnsi="Times New Roman" w:cs="Times New Roman"/>
-          <w:sz w:val="22"/>
-          <w:szCs w:val="22"/>
-        </w:rPr>
-        <w:t>E</w:t>
-      </w:r>
-      <w:r>
-        <w:rPr>
-          <w:rFonts w:ascii="Times New Roman" w:hAnsi="Times New Roman" w:cs="Times New Roman"/>
-          <w:sz w:val="22"/>
-          <w:szCs w:val="22"/>
-          <w:vertAlign w:val="subscript"/>
-        </w:rPr>
-        <w:t>3</w:t>
-      </w:r>
-      <w:r>
-        <w:rPr>
-          <w:rFonts w:ascii="Times New Roman" w:hAnsi="Times New Roman" w:cs="Times New Roman"/>
-          <w:sz w:val="22"/>
-          <w:szCs w:val="22"/>
-        </w:rPr>
-        <w:t>E</w:t>
-      </w:r>
-      <w:r>
-        <w:rPr>
-          <w:rFonts w:ascii="Times New Roman" w:hAnsi="Times New Roman" w:cs="Times New Roman"/>
-          <w:sz w:val="22"/>
-          <w:szCs w:val="22"/>
-          <w:vertAlign w:val="subscript"/>
-        </w:rPr>
-        <w:t>0</w:t>
-      </w:r>
-      <w:r>
-        <w:rPr>
-          <w:rFonts w:ascii="Times New Roman" w:hAnsi="Times New Roman" w:cs="Times New Roman"/>
-          <w:sz w:val="22"/>
-          <w:szCs w:val="22"/>
-        </w:rPr>
-        <w:t xml:space="preserve"> as ‘transition vectors’, the spheres will now intersect at point E</w:t>
-      </w:r>
-      <w:r>
-        <w:rPr>
-          <w:rFonts w:ascii="Times New Roman" w:hAnsi="Times New Roman" w:cs="Times New Roman"/>
-          <w:sz w:val="22"/>
-          <w:szCs w:val="22"/>
-          <w:vertAlign w:val="subscript"/>
-        </w:rPr>
-        <w:t>0</w:t>
-      </w:r>
-      <w:r>
-        <w:rPr>
-          <w:rFonts w:ascii="Times New Roman" w:hAnsi="Times New Roman" w:cs="Times New Roman"/>
-          <w:sz w:val="22"/>
-          <w:szCs w:val="22"/>
-        </w:rPr>
-        <w:t xml:space="preserve"> as shown in figure below:</w:t>
-      </w:r>
-    </w:p>
-    <w:p>
-      <w:pPr>
-        <w:pStyle w:val="ListParagraph"/>
-        <w:ind w:left="420"/>
-        <w:jc w:val="both"/>
-        <w:rPr>
-          <w:rFonts w:ascii="Times New Roman" w:hAnsi="Times New Roman" w:cs="Times New Roman"/>
-          <w:sz w:val="22"/>
-          <w:szCs w:val="22"/>
-        </w:rPr>
-      </w:pPr>
-      <w:r>
-        <w:rPr>
-          <w:rFonts w:ascii="Times New Roman" w:hAnsi="Times New Roman" w:cs="Times New Roman"/>
-          <w:sz w:val="22"/>
-          <w:szCs w:val="22"/>
-        </w:rPr>
-        <w:t>INSERT FIGURE</w:t>
-      </w:r>
-    </w:p>
-    <w:p>
-      <w:pPr>
-        <w:jc w:val="both"/>
-        <w:rPr>
-          <w:rFonts w:ascii="Times New Roman" w:hAnsi="Times New Roman" w:cs="Times New Roman"/>
-          <w:sz w:val="22"/>
-          <w:szCs w:val="22"/>
-        </w:rPr>
-      </w:pPr>
-    </w:p>
-    <w:p>
-      <w:pPr>
-        <w:pStyle w:val="ListParagraph"/>
-        <w:ind w:left="420"/>
-        <w:jc w:val="both"/>
-        <w:rPr>
-          <w:rFonts w:ascii="Times New Roman" w:hAnsi="Times New Roman" w:cs="Times New Roman"/>
-          <w:sz w:val="22"/>
-          <w:szCs w:val="22"/>
-        </w:rPr>
-      </w:pPr>
-      <w:r>
-        <w:rPr>
-          <w:rFonts w:ascii="Times New Roman" w:hAnsi="Times New Roman" w:cs="Times New Roman"/>
-          <w:sz w:val="22"/>
-          <w:szCs w:val="22"/>
-        </w:rPr>
-        <w:t>Now, to arrive at the end-effector co-ordinates of E</w:t>
-      </w:r>
-      <w:r>
-        <w:rPr>
-          <w:rFonts w:ascii="Times New Roman" w:hAnsi="Times New Roman" w:cs="Times New Roman"/>
-          <w:sz w:val="22"/>
-          <w:szCs w:val="22"/>
-          <w:vertAlign w:val="subscript"/>
-        </w:rPr>
-        <w:t>0</w:t>
-      </w:r>
-      <w:r>
-        <w:rPr>
-          <w:rFonts w:ascii="Times New Roman" w:hAnsi="Times New Roman" w:cs="Times New Roman"/>
-          <w:sz w:val="22"/>
-          <w:szCs w:val="22"/>
-        </w:rPr>
-        <w:t>, we can solve the equations of these 3 spheres simultaneously (as shown below).</w:t>
-      </w:r>
-    </w:p>
-    <w:p>
-      <w:pPr>
-        <w:pStyle w:val="ListParagraph"/>
-        <w:ind w:left="420"/>
-        <w:jc w:val="both"/>
-        <w:rPr>
-          <w:rFonts w:ascii="Times New Roman" w:hAnsi="Times New Roman" w:cs="Times New Roman"/>
-          <w:sz w:val="22"/>
-          <w:szCs w:val="22"/>
-        </w:rPr>
-      </w:pPr>
-    </w:p>
-    <w:p>
-      <w:pPr>
-        <w:pStyle w:val="ListParagraph"/>
-        <w:ind w:left="420"/>
-        <w:jc w:val="both"/>
-        <w:rPr>
-          <w:rFonts w:ascii="Times New Roman" w:hAnsi="Times New Roman" w:cs="Times New Roman"/>
-          <w:sz w:val="22"/>
-          <w:szCs w:val="22"/>
-        </w:rPr>
-      </w:pPr>
-      <w:r>
-        <w:rPr>
-          <w:rFonts w:ascii="Times New Roman" w:hAnsi="Times New Roman" w:cs="Times New Roman"/>
-          <w:sz w:val="22"/>
-          <w:szCs w:val="22"/>
-        </w:rPr>
-        <w:t>EQUATION SETUP AND SOLUTION TO END-EFFECTOR CO-ORDINATES</w:t>
-      </w:r>
-    </w:p>
-    <w:p>
-      <w:pPr>
-        <w:pStyle w:val="ListParagraph"/>
-        <w:ind w:left="420"/>
-        <w:jc w:val="both"/>
-        <w:rPr>
-          <w:rFonts w:ascii="Times New Roman" w:hAnsi="Times New Roman" w:cs="Times New Roman"/>
-          <w:sz w:val="22"/>
-          <w:szCs w:val="22"/>
-        </w:rPr>
-      </w:pPr>
-    </w:p>
-    <w:p>
-      <w:pPr>
-        <w:pStyle w:val="ListParagraph"/>
-        <w:ind w:left="420"/>
-        <w:jc w:val="both"/>
-        <w:rPr>
-          <w:rFonts w:ascii="Times New Roman" w:hAnsi="Times New Roman" w:cs="Times New Roman"/>
-          <w:sz w:val="22"/>
-          <w:szCs w:val="22"/>
-        </w:rPr>
-      </w:pPr>
-      <w:r>
-        <w:rPr>
-          <w:rFonts w:ascii="Times New Roman" w:hAnsi="Times New Roman" w:cs="Times New Roman"/>
-          <w:sz w:val="22"/>
-          <w:szCs w:val="22"/>
-        </w:rPr>
         <w:t xml:space="preserve">Hence, we can solve the </w:t>
       </w:r>
       <w:r>
@@ -3961,6 +4724,8 @@
         </w:rPr>
         <w:t>:</w:t>
       </w:r>
+      <w:bookmarkStart w:id="0" w:name="_GoBack"/>
+      <w:bookmarkEnd w:id="0"/>
     </w:p>
     <w:p>
       <w:pPr>
@@ -3991,6 +4756,27 @@
           <w:szCs w:val="22"/>
         </w:rPr>
         <w:t>EVALUATION:</w:t>
+      </w:r>
+    </w:p>
+    <w:p>
+      <w:pPr>
+        <w:rPr>
+          <w:rFonts w:ascii="Times New Roman" w:hAnsi="Times New Roman" w:cs="Times New Roman"/>
+          <w:b/>
+          <w:color w:val="7030A0"/>
+          <w:sz w:val="22"/>
+          <w:szCs w:val="22"/>
+        </w:rPr>
+      </w:pPr>
+      <w:r>
+        <w:rPr>
+          <w:rFonts w:ascii="Times New Roman" w:hAnsi="Times New Roman" w:cs="Times New Roman"/>
+          <w:b/>
+          <w:color w:val="7030A0"/>
+          <w:sz w:val="22"/>
+          <w:szCs w:val="22"/>
+        </w:rPr>
+        <w:t>ROBOT SETUP- MASTER SLAVE FORMAT</w:t>
       </w:r>
     </w:p>
     <w:p>
@@ -4397,17 +5183,7 @@
           <w:sz w:val="22"/>
           <w:szCs w:val="22"/>
         </w:rPr>
-        <w:t xml:space="preserve">Can extend this project for </w:t>
-      </w:r>
-      <w:bookmarkStart w:id="0" w:name="_GoBack"/>
-      <w:bookmarkEnd w:id="0"/>
-      <w:r>
-        <w:rPr>
-          <w:rFonts w:ascii="Times New Roman" w:hAnsi="Times New Roman" w:cs="Times New Roman"/>
-          <w:sz w:val="22"/>
-          <w:szCs w:val="22"/>
-        </w:rPr>
-        <w:t>haptic applications</w:t>
+        <w:t>Can extend this project for haptic applications</w:t>
       </w:r>
       <w:r>
         <w:rPr>
@@ -4472,7 +5248,7 @@
           <w:szCs w:val="22"/>
         </w:rPr>
       </w:pPr>
-      <w:hyperlink r:id="rId17" w:history="1">
+      <w:hyperlink r:id="rId24" w:history="1">
         <w:r>
           <w:rPr>
             <w:rStyle w:val="Hyperlink"/>
@@ -4499,7 +5275,7 @@
           <w:szCs w:val="22"/>
         </w:rPr>
       </w:pPr>
-      <w:hyperlink r:id="rId18" w:history="1">
+      <w:hyperlink r:id="rId25" w:history="1">
         <w:r>
           <w:rPr>
             <w:rStyle w:val="Hyperlink"/>
@@ -4526,7 +5302,7 @@
           <w:szCs w:val="22"/>
         </w:rPr>
       </w:pPr>
-      <w:hyperlink r:id="rId19" w:history="1">
+      <w:hyperlink r:id="rId26" w:history="1">
         <w:r>
           <w:rPr>
             <w:rStyle w:val="Hyperlink"/>
@@ -4553,7 +5329,7 @@
           <w:szCs w:val="22"/>
         </w:rPr>
       </w:pPr>
-      <w:hyperlink r:id="rId20" w:history="1">
+      <w:hyperlink r:id="rId27" w:history="1">
         <w:r>
           <w:rPr>
             <w:rStyle w:val="Hyperlink"/>
@@ -4580,7 +5356,7 @@
           <w:szCs w:val="22"/>
         </w:rPr>
       </w:pPr>
-      <w:hyperlink r:id="rId21" w:history="1">
+      <w:hyperlink r:id="rId28" w:history="1">
         <w:r>
           <w:rPr>
             <w:rStyle w:val="Hyperlink"/>

</xml_diff>